<commit_message>
started board manager microservice
</commit_message>
<xml_diff>
--- a/documentation/Software Architecture Overview - t00210844.docx
+++ b/documentation/Software Architecture Overview - t00210844.docx
@@ -410,7 +410,7 @@
                                     <w:rPr>
                                       <w:noProof/>
                                     </w:rPr>
-                                    <w:t>14/</w:t>
+                                    <w:t>15/</w:t>
                                   </w:r>
                                   <w:r>
                                     <w:rPr>
@@ -488,7 +488,7 @@
                               <w:rPr>
                                 <w:noProof/>
                               </w:rPr>
-                              <w:t>14/</w:t>
+                              <w:t>15/</w:t>
                             </w:r>
                             <w:r>
                               <w:rPr>
@@ -573,7 +573,7 @@
           <w:r>
             <w:fldChar w:fldCharType="separate"/>
           </w:r>
-          <w:hyperlink w:anchor="_Toc119058879" w:history="1">
+          <w:hyperlink w:anchor="_Toc119325205" w:history="1">
             <w:r>
               <w:rPr>
                 <w:rStyle w:val="Hyperlink"/>
@@ -600,7 +600,7 @@
                 <w:noProof/>
                 <w:webHidden/>
               </w:rPr>
-              <w:instrText xml:space="preserve"> PAGEREF _Toc119058879 \h </w:instrText>
+              <w:instrText xml:space="preserve"> PAGEREF _Toc119325205 \h </w:instrText>
             </w:r>
             <w:r>
               <w:rPr>
@@ -643,7 +643,7 @@
               <w:lang w:eastAsia="en-IE"/>
             </w:rPr>
           </w:pPr>
-          <w:hyperlink w:anchor="_Toc119058880" w:history="1">
+          <w:hyperlink w:anchor="_Toc119325206" w:history="1">
             <w:r>
               <w:rPr>
                 <w:rStyle w:val="Hyperlink"/>
@@ -670,7 +670,7 @@
                 <w:noProof/>
                 <w:webHidden/>
               </w:rPr>
-              <w:instrText xml:space="preserve"> PAGEREF _Toc119058880 \h </w:instrText>
+              <w:instrText xml:space="preserve"> PAGEREF _Toc119325206 \h </w:instrText>
             </w:r>
             <w:r>
               <w:rPr>
@@ -713,7 +713,7 @@
               <w:lang w:eastAsia="en-IE"/>
             </w:rPr>
           </w:pPr>
-          <w:hyperlink w:anchor="_Toc119058881" w:history="1">
+          <w:hyperlink w:anchor="_Toc119325207" w:history="1">
             <w:r>
               <w:rPr>
                 <w:rStyle w:val="Hyperlink"/>
@@ -740,7 +740,7 @@
                 <w:noProof/>
                 <w:webHidden/>
               </w:rPr>
-              <w:instrText xml:space="preserve"> PAGEREF _Toc119058881 \h </w:instrText>
+              <w:instrText xml:space="preserve"> PAGEREF _Toc119325207 \h </w:instrText>
             </w:r>
             <w:r>
               <w:rPr>
@@ -783,7 +783,7 @@
               <w:lang w:eastAsia="en-IE"/>
             </w:rPr>
           </w:pPr>
-          <w:hyperlink w:anchor="_Toc119058882" w:history="1">
+          <w:hyperlink w:anchor="_Toc119325208" w:history="1">
             <w:r>
               <w:rPr>
                 <w:rStyle w:val="Hyperlink"/>
@@ -810,7 +810,7 @@
                 <w:noProof/>
                 <w:webHidden/>
               </w:rPr>
-              <w:instrText xml:space="preserve"> PAGEREF _Toc119058882 \h </w:instrText>
+              <w:instrText xml:space="preserve"> PAGEREF _Toc119325208 \h </w:instrText>
             </w:r>
             <w:r>
               <w:rPr>
@@ -853,7 +853,7 @@
               <w:lang w:eastAsia="en-IE"/>
             </w:rPr>
           </w:pPr>
-          <w:hyperlink w:anchor="_Toc119058883" w:history="1">
+          <w:hyperlink w:anchor="_Toc119325209" w:history="1">
             <w:r>
               <w:rPr>
                 <w:rStyle w:val="Hyperlink"/>
@@ -880,7 +880,7 @@
                 <w:noProof/>
                 <w:webHidden/>
               </w:rPr>
-              <w:instrText xml:space="preserve"> PAGEREF _Toc119058883 \h </w:instrText>
+              <w:instrText xml:space="preserve"> PAGEREF _Toc119325209 \h </w:instrText>
             </w:r>
             <w:r>
               <w:rPr>
@@ -923,7 +923,7 @@
               <w:lang w:eastAsia="en-IE"/>
             </w:rPr>
           </w:pPr>
-          <w:hyperlink w:anchor="_Toc119058884" w:history="1">
+          <w:hyperlink w:anchor="_Toc119325210" w:history="1">
             <w:r>
               <w:rPr>
                 <w:rStyle w:val="Hyperlink"/>
@@ -950,7 +950,7 @@
                 <w:noProof/>
                 <w:webHidden/>
               </w:rPr>
-              <w:instrText xml:space="preserve"> PAGEREF _Toc119058884 \h </w:instrText>
+              <w:instrText xml:space="preserve"> PAGEREF _Toc119325210 \h </w:instrText>
             </w:r>
             <w:r>
               <w:rPr>
@@ -993,7 +993,7 @@
               <w:lang w:eastAsia="en-IE"/>
             </w:rPr>
           </w:pPr>
-          <w:hyperlink w:anchor="_Toc119058885" w:history="1">
+          <w:hyperlink w:anchor="_Toc119325211" w:history="1">
             <w:r>
               <w:rPr>
                 <w:rStyle w:val="Hyperlink"/>
@@ -1020,7 +1020,7 @@
                 <w:noProof/>
                 <w:webHidden/>
               </w:rPr>
-              <w:instrText xml:space="preserve"> PAGEREF _Toc119058885 \h </w:instrText>
+              <w:instrText xml:space="preserve"> PAGEREF _Toc119325211 \h </w:instrText>
             </w:r>
             <w:r>
               <w:rPr>
@@ -1063,7 +1063,7 @@
               <w:lang w:eastAsia="en-IE"/>
             </w:rPr>
           </w:pPr>
-          <w:hyperlink w:anchor="_Toc119058886" w:history="1">
+          <w:hyperlink w:anchor="_Toc119325212" w:history="1">
             <w:r>
               <w:rPr>
                 <w:rStyle w:val="Hyperlink"/>
@@ -1090,7 +1090,7 @@
                 <w:noProof/>
                 <w:webHidden/>
               </w:rPr>
-              <w:instrText xml:space="preserve"> PAGEREF _Toc119058886 \h </w:instrText>
+              <w:instrText xml:space="preserve"> PAGEREF _Toc119325212 \h </w:instrText>
             </w:r>
             <w:r>
               <w:rPr>
@@ -1133,7 +1133,7 @@
               <w:lang w:eastAsia="en-IE"/>
             </w:rPr>
           </w:pPr>
-          <w:hyperlink w:anchor="_Toc119058887" w:history="1">
+          <w:hyperlink w:anchor="_Toc119325213" w:history="1">
             <w:r>
               <w:rPr>
                 <w:rStyle w:val="Hyperlink"/>
@@ -1160,7 +1160,7 @@
                 <w:noProof/>
                 <w:webHidden/>
               </w:rPr>
-              <w:instrText xml:space="preserve"> PAGEREF _Toc119058887 \h </w:instrText>
+              <w:instrText xml:space="preserve"> PAGEREF _Toc119325213 \h </w:instrText>
             </w:r>
             <w:r>
               <w:rPr>
@@ -1203,7 +1203,7 @@
               <w:lang w:eastAsia="en-IE"/>
             </w:rPr>
           </w:pPr>
-          <w:hyperlink w:anchor="_Toc119058888" w:history="1">
+          <w:hyperlink w:anchor="_Toc119325214" w:history="1">
             <w:r>
               <w:rPr>
                 <w:rStyle w:val="Hyperlink"/>
@@ -1230,7 +1230,7 @@
                 <w:noProof/>
                 <w:webHidden/>
               </w:rPr>
-              <w:instrText xml:space="preserve"> PAGEREF _Toc119058888 \h </w:instrText>
+              <w:instrText xml:space="preserve"> PAGEREF _Toc119325214 \h </w:instrText>
             </w:r>
             <w:r>
               <w:rPr>
@@ -1273,7 +1273,7 @@
               <w:lang w:eastAsia="en-IE"/>
             </w:rPr>
           </w:pPr>
-          <w:hyperlink w:anchor="_Toc119058889" w:history="1">
+          <w:hyperlink w:anchor="_Toc119325215" w:history="1">
             <w:r>
               <w:rPr>
                 <w:rStyle w:val="Hyperlink"/>
@@ -1300,7 +1300,7 @@
                 <w:noProof/>
                 <w:webHidden/>
               </w:rPr>
-              <w:instrText xml:space="preserve"> PAGEREF _Toc119058889 \h </w:instrText>
+              <w:instrText xml:space="preserve"> PAGEREF _Toc119325215 \h </w:instrText>
             </w:r>
             <w:r>
               <w:rPr>
@@ -1343,7 +1343,7 @@
               <w:lang w:eastAsia="en-IE"/>
             </w:rPr>
           </w:pPr>
-          <w:hyperlink w:anchor="_Toc119058890" w:history="1">
+          <w:hyperlink w:anchor="_Toc119325216" w:history="1">
             <w:r>
               <w:rPr>
                 <w:rStyle w:val="Hyperlink"/>
@@ -1370,7 +1370,7 @@
                 <w:noProof/>
                 <w:webHidden/>
               </w:rPr>
-              <w:instrText xml:space="preserve"> PAGEREF _Toc119058890 \h </w:instrText>
+              <w:instrText xml:space="preserve"> PAGEREF _Toc119325216 \h </w:instrText>
             </w:r>
             <w:r>
               <w:rPr>
@@ -1413,7 +1413,7 @@
               <w:lang w:eastAsia="en-IE"/>
             </w:rPr>
           </w:pPr>
-          <w:hyperlink w:anchor="_Toc119058891" w:history="1">
+          <w:hyperlink w:anchor="_Toc119325217" w:history="1">
             <w:r>
               <w:rPr>
                 <w:rStyle w:val="Hyperlink"/>
@@ -1440,7 +1440,7 @@
                 <w:noProof/>
                 <w:webHidden/>
               </w:rPr>
-              <w:instrText xml:space="preserve"> PAGEREF _Toc119058891 \h </w:instrText>
+              <w:instrText xml:space="preserve"> PAGEREF _Toc119325217 \h </w:instrText>
             </w:r>
             <w:r>
               <w:rPr>
@@ -1483,7 +1483,7 @@
               <w:lang w:eastAsia="en-IE"/>
             </w:rPr>
           </w:pPr>
-          <w:hyperlink w:anchor="_Toc119058892" w:history="1">
+          <w:hyperlink w:anchor="_Toc119325218" w:history="1">
             <w:r>
               <w:rPr>
                 <w:rStyle w:val="Hyperlink"/>
@@ -1510,7 +1510,7 @@
                 <w:noProof/>
                 <w:webHidden/>
               </w:rPr>
-              <w:instrText xml:space="preserve"> PAGEREF _Toc119058892 \h </w:instrText>
+              <w:instrText xml:space="preserve"> PAGEREF _Toc119325218 \h </w:instrText>
             </w:r>
             <w:r>
               <w:rPr>
@@ -1553,7 +1553,7 @@
               <w:lang w:eastAsia="en-IE"/>
             </w:rPr>
           </w:pPr>
-          <w:hyperlink w:anchor="_Toc119058893" w:history="1">
+          <w:hyperlink w:anchor="_Toc119325219" w:history="1">
             <w:r>
               <w:rPr>
                 <w:rStyle w:val="Hyperlink"/>
@@ -1580,7 +1580,77 @@
                 <w:noProof/>
                 <w:webHidden/>
               </w:rPr>
-              <w:instrText xml:space="preserve"> PAGEREF _Toc119058893 \h </w:instrText>
+              <w:instrText xml:space="preserve"> PAGEREF _Toc119325219 \h </w:instrText>
+            </w:r>
+            <w:r>
+              <w:rPr>
+                <w:noProof/>
+                <w:webHidden/>
+              </w:rPr>
+            </w:r>
+            <w:r>
+              <w:rPr>
+                <w:noProof/>
+                <w:webHidden/>
+              </w:rPr>
+              <w:fldChar w:fldCharType="separate"/>
+            </w:r>
+            <w:r>
+              <w:rPr>
+                <w:noProof/>
+                <w:webHidden/>
+              </w:rPr>
+              <w:t>6</w:t>
+            </w:r>
+            <w:r>
+              <w:rPr>
+                <w:noProof/>
+                <w:webHidden/>
+              </w:rPr>
+              <w:fldChar w:fldCharType="end"/>
+            </w:r>
+          </w:hyperlink>
+        </w:p>
+        <w:p>
+          <w:pPr>
+            <w:pStyle w:val="TOC3"/>
+            <w:tabs>
+              <w:tab w:val="right" w:leader="dot" w:pos="9016"/>
+            </w:tabs>
+            <w:rPr>
+              <w:rFonts w:eastAsiaTheme="minorEastAsia"/>
+              <w:noProof/>
+              <w:lang w:eastAsia="en-IE"/>
+            </w:rPr>
+          </w:pPr>
+          <w:hyperlink w:anchor="_Toc119325220" w:history="1">
+            <w:r>
+              <w:rPr>
+                <w:rStyle w:val="Hyperlink"/>
+                <w:noProof/>
+              </w:rPr>
+              <w:t>Position</w:t>
+            </w:r>
+            <w:r>
+              <w:rPr>
+                <w:noProof/>
+                <w:webHidden/>
+              </w:rPr>
+              <w:tab/>
+            </w:r>
+            <w:r>
+              <w:rPr>
+                <w:noProof/>
+                <w:webHidden/>
+              </w:rPr>
+              <w:fldChar w:fldCharType="begin"/>
+            </w:r>
+            <w:r>
+              <w:rPr>
+                <w:noProof/>
+                <w:webHidden/>
+              </w:rPr>
+              <w:instrText xml:space="preserve"> PAGEREF _Toc119325220 \h </w:instrText>
             </w:r>
             <w:r>
               <w:rPr>
@@ -1623,7 +1693,7 @@
               <w:lang w:eastAsia="en-IE"/>
             </w:rPr>
           </w:pPr>
-          <w:hyperlink w:anchor="_Toc119058894" w:history="1">
+          <w:hyperlink w:anchor="_Toc119325221" w:history="1">
             <w:r>
               <w:rPr>
                 <w:rStyle w:val="Hyperlink"/>
@@ -1650,7 +1720,7 @@
                 <w:noProof/>
                 <w:webHidden/>
               </w:rPr>
-              <w:instrText xml:space="preserve"> PAGEREF _Toc119058894 \h </w:instrText>
+              <w:instrText xml:space="preserve"> PAGEREF _Toc119325221 \h </w:instrText>
             </w:r>
             <w:r>
               <w:rPr>
@@ -1693,7 +1763,7 @@
               <w:lang w:eastAsia="en-IE"/>
             </w:rPr>
           </w:pPr>
-          <w:hyperlink w:anchor="_Toc119058895" w:history="1">
+          <w:hyperlink w:anchor="_Toc119325222" w:history="1">
             <w:r>
               <w:rPr>
                 <w:rStyle w:val="Hyperlink"/>
@@ -1720,7 +1790,7 @@
                 <w:noProof/>
                 <w:webHidden/>
               </w:rPr>
-              <w:instrText xml:space="preserve"> PAGEREF _Toc119058895 \h </w:instrText>
+              <w:instrText xml:space="preserve"> PAGEREF _Toc119325222 \h </w:instrText>
             </w:r>
             <w:r>
               <w:rPr>
@@ -1763,7 +1833,7 @@
               <w:lang w:eastAsia="en-IE"/>
             </w:rPr>
           </w:pPr>
-          <w:hyperlink w:anchor="_Toc119058896" w:history="1">
+          <w:hyperlink w:anchor="_Toc119325223" w:history="1">
             <w:r>
               <w:rPr>
                 <w:rStyle w:val="Hyperlink"/>
@@ -1790,7 +1860,7 @@
                 <w:noProof/>
                 <w:webHidden/>
               </w:rPr>
-              <w:instrText xml:space="preserve"> PAGEREF _Toc119058896 \h </w:instrText>
+              <w:instrText xml:space="preserve"> PAGEREF _Toc119325223 \h </w:instrText>
             </w:r>
             <w:r>
               <w:rPr>
@@ -1833,13 +1903,13 @@
               <w:lang w:eastAsia="en-IE"/>
             </w:rPr>
           </w:pPr>
-          <w:hyperlink w:anchor="_Toc119058897" w:history="1">
+          <w:hyperlink w:anchor="_Toc119325224" w:history="1">
             <w:r>
               <w:rPr>
                 <w:rStyle w:val="Hyperlink"/>
                 <w:noProof/>
               </w:rPr>
-              <w:t>Adaptor pattern</w:t>
+              <w:t>Adaptor</w:t>
             </w:r>
             <w:r>
               <w:rPr>
@@ -1860,7 +1930,7 @@
                 <w:noProof/>
                 <w:webHidden/>
               </w:rPr>
-              <w:instrText xml:space="preserve"> PAGEREF _Toc119058897 \h </w:instrText>
+              <w:instrText xml:space="preserve"> PAGEREF _Toc119325224 \h </w:instrText>
             </w:r>
             <w:r>
               <w:rPr>
@@ -1880,7 +1950,7 @@
                 <w:noProof/>
                 <w:webHidden/>
               </w:rPr>
-              <w:t>6</w:t>
+              <w:t>7</w:t>
             </w:r>
             <w:r>
               <w:rPr>
@@ -1903,13 +1973,13 @@
               <w:lang w:eastAsia="en-IE"/>
             </w:rPr>
           </w:pPr>
-          <w:hyperlink w:anchor="_Toc119058898" w:history="1">
+          <w:hyperlink w:anchor="_Toc119325225" w:history="1">
             <w:r>
               <w:rPr>
                 <w:rStyle w:val="Hyperlink"/>
                 <w:noProof/>
               </w:rPr>
-              <w:t>State machine</w:t>
+              <w:t>Bridge</w:t>
             </w:r>
             <w:r>
               <w:rPr>
@@ -1930,7 +2000,7 @@
                 <w:noProof/>
                 <w:webHidden/>
               </w:rPr>
-              <w:instrText xml:space="preserve"> PAGEREF _Toc119058898 \h </w:instrText>
+              <w:instrText xml:space="preserve"> PAGEREF _Toc119325225 \h </w:instrText>
             </w:r>
             <w:r>
               <w:rPr>
@@ -1950,7 +2020,7 @@
                 <w:noProof/>
                 <w:webHidden/>
               </w:rPr>
-              <w:t>6</w:t>
+              <w:t>7</w:t>
             </w:r>
             <w:r>
               <w:rPr>
@@ -1973,12 +2043,82 @@
               <w:lang w:eastAsia="en-IE"/>
             </w:rPr>
           </w:pPr>
-          <w:hyperlink w:anchor="_Toc119058899" w:history="1">
+          <w:hyperlink w:anchor="_Toc119325226" w:history="1">
             <w:r>
               <w:rPr>
                 <w:rStyle w:val="Hyperlink"/>
                 <w:noProof/>
               </w:rPr>
+              <w:t>State</w:t>
+            </w:r>
+            <w:r>
+              <w:rPr>
+                <w:noProof/>
+                <w:webHidden/>
+              </w:rPr>
+              <w:tab/>
+            </w:r>
+            <w:r>
+              <w:rPr>
+                <w:noProof/>
+                <w:webHidden/>
+              </w:rPr>
+              <w:fldChar w:fldCharType="begin"/>
+            </w:r>
+            <w:r>
+              <w:rPr>
+                <w:noProof/>
+                <w:webHidden/>
+              </w:rPr>
+              <w:instrText xml:space="preserve"> PAGEREF _Toc119325226 \h </w:instrText>
+            </w:r>
+            <w:r>
+              <w:rPr>
+                <w:noProof/>
+                <w:webHidden/>
+              </w:rPr>
+            </w:r>
+            <w:r>
+              <w:rPr>
+                <w:noProof/>
+                <w:webHidden/>
+              </w:rPr>
+              <w:fldChar w:fldCharType="separate"/>
+            </w:r>
+            <w:r>
+              <w:rPr>
+                <w:noProof/>
+                <w:webHidden/>
+              </w:rPr>
+              <w:t>7</w:t>
+            </w:r>
+            <w:r>
+              <w:rPr>
+                <w:noProof/>
+                <w:webHidden/>
+              </w:rPr>
+              <w:fldChar w:fldCharType="end"/>
+            </w:r>
+          </w:hyperlink>
+        </w:p>
+        <w:p>
+          <w:pPr>
+            <w:pStyle w:val="TOC2"/>
+            <w:tabs>
+              <w:tab w:val="right" w:leader="dot" w:pos="9016"/>
+            </w:tabs>
+            <w:rPr>
+              <w:rFonts w:eastAsiaTheme="minorEastAsia"/>
+              <w:noProof/>
+              <w:lang w:eastAsia="en-IE"/>
+            </w:rPr>
+          </w:pPr>
+          <w:hyperlink w:anchor="_Toc119325227" w:history="1">
+            <w:r>
+              <w:rPr>
+                <w:rStyle w:val="Hyperlink"/>
+                <w:noProof/>
+              </w:rPr>
               <w:t>Simple factory</w:t>
             </w:r>
             <w:r>
@@ -2000,7 +2140,7 @@
                 <w:noProof/>
                 <w:webHidden/>
               </w:rPr>
-              <w:instrText xml:space="preserve"> PAGEREF _Toc119058899 \h </w:instrText>
+              <w:instrText xml:space="preserve"> PAGEREF _Toc119325227 \h </w:instrText>
             </w:r>
             <w:r>
               <w:rPr>
@@ -2020,7 +2160,147 @@
                 <w:noProof/>
                 <w:webHidden/>
               </w:rPr>
-              <w:t>6</w:t>
+              <w:t>7</w:t>
+            </w:r>
+            <w:r>
+              <w:rPr>
+                <w:noProof/>
+                <w:webHidden/>
+              </w:rPr>
+              <w:fldChar w:fldCharType="end"/>
+            </w:r>
+          </w:hyperlink>
+        </w:p>
+        <w:p>
+          <w:pPr>
+            <w:pStyle w:val="TOC2"/>
+            <w:tabs>
+              <w:tab w:val="right" w:leader="dot" w:pos="9016"/>
+            </w:tabs>
+            <w:rPr>
+              <w:rFonts w:eastAsiaTheme="minorEastAsia"/>
+              <w:noProof/>
+              <w:lang w:eastAsia="en-IE"/>
+            </w:rPr>
+          </w:pPr>
+          <w:hyperlink w:anchor="_Toc119325228" w:history="1">
+            <w:r>
+              <w:rPr>
+                <w:rStyle w:val="Hyperlink"/>
+                <w:noProof/>
+              </w:rPr>
+              <w:t>Dynamic factory</w:t>
+            </w:r>
+            <w:r>
+              <w:rPr>
+                <w:noProof/>
+                <w:webHidden/>
+              </w:rPr>
+              <w:tab/>
+            </w:r>
+            <w:r>
+              <w:rPr>
+                <w:noProof/>
+                <w:webHidden/>
+              </w:rPr>
+              <w:fldChar w:fldCharType="begin"/>
+            </w:r>
+            <w:r>
+              <w:rPr>
+                <w:noProof/>
+                <w:webHidden/>
+              </w:rPr>
+              <w:instrText xml:space="preserve"> PAGEREF _Toc119325228 \h </w:instrText>
+            </w:r>
+            <w:r>
+              <w:rPr>
+                <w:noProof/>
+                <w:webHidden/>
+              </w:rPr>
+            </w:r>
+            <w:r>
+              <w:rPr>
+                <w:noProof/>
+                <w:webHidden/>
+              </w:rPr>
+              <w:fldChar w:fldCharType="separate"/>
+            </w:r>
+            <w:r>
+              <w:rPr>
+                <w:noProof/>
+                <w:webHidden/>
+              </w:rPr>
+              <w:t>8</w:t>
+            </w:r>
+            <w:r>
+              <w:rPr>
+                <w:noProof/>
+                <w:webHidden/>
+              </w:rPr>
+              <w:fldChar w:fldCharType="end"/>
+            </w:r>
+          </w:hyperlink>
+        </w:p>
+        <w:p>
+          <w:pPr>
+            <w:pStyle w:val="TOC2"/>
+            <w:tabs>
+              <w:tab w:val="right" w:leader="dot" w:pos="9016"/>
+            </w:tabs>
+            <w:rPr>
+              <w:rFonts w:eastAsiaTheme="minorEastAsia"/>
+              <w:noProof/>
+              <w:lang w:eastAsia="en-IE"/>
+            </w:rPr>
+          </w:pPr>
+          <w:hyperlink w:anchor="_Toc119325229" w:history="1">
+            <w:r>
+              <w:rPr>
+                <w:rStyle w:val="Hyperlink"/>
+                <w:noProof/>
+              </w:rPr>
+              <w:t>Choice for system</w:t>
+            </w:r>
+            <w:r>
+              <w:rPr>
+                <w:noProof/>
+                <w:webHidden/>
+              </w:rPr>
+              <w:tab/>
+            </w:r>
+            <w:r>
+              <w:rPr>
+                <w:noProof/>
+                <w:webHidden/>
+              </w:rPr>
+              <w:fldChar w:fldCharType="begin"/>
+            </w:r>
+            <w:r>
+              <w:rPr>
+                <w:noProof/>
+                <w:webHidden/>
+              </w:rPr>
+              <w:instrText xml:space="preserve"> PAGEREF _Toc119325229 \h </w:instrText>
+            </w:r>
+            <w:r>
+              <w:rPr>
+                <w:noProof/>
+                <w:webHidden/>
+              </w:rPr>
+            </w:r>
+            <w:r>
+              <w:rPr>
+                <w:noProof/>
+                <w:webHidden/>
+              </w:rPr>
+              <w:fldChar w:fldCharType="separate"/>
+            </w:r>
+            <w:r>
+              <w:rPr>
+                <w:noProof/>
+                <w:webHidden/>
+              </w:rPr>
+              <w:t>8</w:t>
             </w:r>
             <w:r>
               <w:rPr>
@@ -2050,16 +2330,11 @@
     <w:p/>
     <w:p/>
     <w:p/>
-    <w:p/>
-    <w:p/>
-    <w:p/>
-    <w:p/>
-    <w:p/>
     <w:p>
       <w:pPr>
         <w:pStyle w:val="Heading1"/>
       </w:pPr>
-      <w:bookmarkStart w:id="0" w:name="_Toc119058879"/>
+      <w:bookmarkStart w:id="0" w:name="_Toc119325205"/>
       <w:r>
         <w:lastRenderedPageBreak/>
         <w:t>Background Information</w:t>
@@ -2096,7 +2371,7 @@
       <w:pPr>
         <w:pStyle w:val="Heading1"/>
       </w:pPr>
-      <w:bookmarkStart w:id="1" w:name="_Toc119058880"/>
+      <w:bookmarkStart w:id="1" w:name="_Toc119325206"/>
       <w:r>
         <w:t>Initial state flow</w:t>
       </w:r>
@@ -3267,7 +3542,7 @@
       <w:pPr>
         <w:pStyle w:val="Heading1"/>
       </w:pPr>
-      <w:bookmarkStart w:id="2" w:name="_Toc119058881"/>
+      <w:bookmarkStart w:id="2" w:name="_Toc119325207"/>
       <w:r>
         <w:t>Initial</w:t>
       </w:r>
@@ -3280,7 +3555,7 @@
       <w:pPr>
         <w:pStyle w:val="Heading2"/>
       </w:pPr>
-      <w:bookmarkStart w:id="3" w:name="_Toc119058882"/>
+      <w:bookmarkStart w:id="3" w:name="_Toc119325208"/>
       <w:r>
         <w:t>Requirements</w:t>
       </w:r>
@@ -3290,7 +3565,7 @@
       <w:pPr>
         <w:pStyle w:val="Heading3"/>
       </w:pPr>
-      <w:bookmarkStart w:id="4" w:name="_Toc119058883"/>
+      <w:bookmarkStart w:id="4" w:name="_Toc119325209"/>
       <w:r>
         <w:t>Functional</w:t>
       </w:r>
@@ -3363,7 +3638,7 @@
       <w:pPr>
         <w:pStyle w:val="Heading3"/>
       </w:pPr>
-      <w:bookmarkStart w:id="5" w:name="_Toc119058884"/>
+      <w:bookmarkStart w:id="5" w:name="_Toc119325210"/>
       <w:r>
         <w:t>Non functional</w:t>
       </w:r>
@@ -3415,7 +3690,7 @@
       <w:pPr>
         <w:pStyle w:val="Heading2"/>
       </w:pPr>
-      <w:bookmarkStart w:id="6" w:name="_Toc119058885"/>
+      <w:bookmarkStart w:id="6" w:name="_Toc119325211"/>
       <w:r>
         <w:lastRenderedPageBreak/>
         <w:t>Use Cases</w:t>
@@ -3426,7 +3701,7 @@
       <w:pPr>
         <w:pStyle w:val="Heading3"/>
       </w:pPr>
-      <w:bookmarkStart w:id="7" w:name="_Toc119058886"/>
+      <w:bookmarkStart w:id="7" w:name="_Toc119325212"/>
       <w:r>
         <w:t>Change graphics options</w:t>
       </w:r>
@@ -3904,7 +4179,7 @@
       <w:pPr>
         <w:pStyle w:val="Heading3"/>
       </w:pPr>
-      <w:bookmarkStart w:id="8" w:name="_Toc119058887"/>
+      <w:bookmarkStart w:id="8" w:name="_Toc119325213"/>
       <w:r>
         <w:t>Load board from file</w:t>
       </w:r>
@@ -4207,15 +4482,7 @@
     </w:p>
     <w:p>
       <w:r>
-        <w:t>Brief: The user loads a board state from a .</w:t>
-      </w:r>
-      <w:proofErr w:type="spellStart"/>
-      <w:r>
-        <w:t>brd</w:t>
-      </w:r>
-      <w:proofErr w:type="spellEnd"/>
-      <w:r>
-        <w:t xml:space="preserve"> file.</w:t>
+        <w:t>Brief: The user loads a board state from a .brd file.</w:t>
       </w:r>
     </w:p>
     <w:p>
@@ -4294,7 +4561,7 @@
       <w:pPr>
         <w:pStyle w:val="Heading3"/>
       </w:pPr>
-      <w:bookmarkStart w:id="9" w:name="_Toc119058888"/>
+      <w:bookmarkStart w:id="9" w:name="_Toc119325214"/>
       <w:r>
         <w:t>Plays a valid move</w:t>
       </w:r>
@@ -4702,7 +4969,7 @@
       <w:pPr>
         <w:pStyle w:val="Heading3"/>
       </w:pPr>
-      <w:bookmarkStart w:id="10" w:name="_Toc119058889"/>
+      <w:bookmarkStart w:id="10" w:name="_Toc119325215"/>
       <w:r>
         <w:t>Board is saved</w:t>
       </w:r>
@@ -5065,1053 +5332,18 @@
         </w:numPr>
       </w:pPr>
       <w:r>
-        <w:t>The board state is saved under a file called the user’s inputted name followed by ‘.</w:t>
-      </w:r>
-      <w:proofErr w:type="spellStart"/>
-      <w:r>
-        <w:t>brd</w:t>
-      </w:r>
-      <w:proofErr w:type="spellEnd"/>
-      <w:r>
-        <w:t>’.</w:t>
+        <w:t>The board state is saved under a file called the user’s inputted name followed by ‘.brd’.</w:t>
       </w:r>
     </w:p>
     <w:p>
       <w:pPr>
         <w:pStyle w:val="Heading2"/>
       </w:pPr>
-      <w:bookmarkStart w:id="11" w:name="_Toc119058890"/>
-      <w:r>
-        <w:t>Components</w:t>
+      <w:bookmarkStart w:id="11" w:name="_Toc119325221"/>
+      <w:r>
+        <w:t>UML</w:t>
       </w:r>
       <w:bookmarkEnd w:id="11"/>
-    </w:p>
-    <w:p>
-      <w:pPr>
-        <w:pStyle w:val="Heading3"/>
-      </w:pPr>
-      <w:bookmarkStart w:id="12" w:name="_Toc119058891"/>
-      <w:r>
-        <w:t>Board saving</w:t>
-      </w:r>
-      <w:bookmarkEnd w:id="12"/>
-    </w:p>
-    <w:p>
-      <w:r>
-        <w:t xml:space="preserve">Saving the board is hardcoded to save to file in the KeyShortCuts class. </w:t>
-      </w:r>
-    </w:p>
-    <w:p>
-      <w:pPr>
-        <w:shd w:val="clear" w:color="auto" w:fill="2B2B2B"/>
-        <w:tabs>
-          <w:tab w:val="left" w:pos="916"/>
-          <w:tab w:val="left" w:pos="1832"/>
-          <w:tab w:val="left" w:pos="2748"/>
-          <w:tab w:val="left" w:pos="3664"/>
-          <w:tab w:val="left" w:pos="4580"/>
-          <w:tab w:val="left" w:pos="5496"/>
-          <w:tab w:val="left" w:pos="6412"/>
-          <w:tab w:val="left" w:pos="7328"/>
-          <w:tab w:val="left" w:pos="8244"/>
-          <w:tab w:val="left" w:pos="9160"/>
-          <w:tab w:val="left" w:pos="10076"/>
-          <w:tab w:val="left" w:pos="10992"/>
-          <w:tab w:val="left" w:pos="11908"/>
-          <w:tab w:val="left" w:pos="12824"/>
-          <w:tab w:val="left" w:pos="13740"/>
-          <w:tab w:val="left" w:pos="14656"/>
-        </w:tabs>
-        <w:spacing w:after="0" w:line="240" w:lineRule="auto"/>
-        <w:rPr>
-          <w:rFonts w:ascii="Courier New" w:eastAsia="Times New Roman" w:hAnsi="Courier New" w:cs="Courier New"/>
-          <w:color w:val="A9B7C6"/>
-          <w:sz w:val="20"/>
-          <w:szCs w:val="20"/>
-          <w:lang w:eastAsia="en-IE"/>
-        </w:rPr>
-      </w:pPr>
-      <w:r>
-        <w:rPr>
-          <w:rFonts w:ascii="Courier New" w:eastAsia="Times New Roman" w:hAnsi="Courier New" w:cs="Courier New"/>
-          <w:color w:val="CC7832"/>
-          <w:sz w:val="20"/>
-          <w:szCs w:val="20"/>
-          <w:lang w:eastAsia="en-IE"/>
-        </w:rPr>
-        <w:t xml:space="preserve">private void </w:t>
-      </w:r>
-      <w:proofErr w:type="spellStart"/>
-      <w:r>
-        <w:rPr>
-          <w:rFonts w:ascii="Courier New" w:eastAsia="Times New Roman" w:hAnsi="Courier New" w:cs="Courier New"/>
-          <w:color w:val="FFC66D"/>
-          <w:sz w:val="20"/>
-          <w:szCs w:val="20"/>
-          <w:lang w:eastAsia="en-IE"/>
-        </w:rPr>
-        <w:t>saveBoard</w:t>
-      </w:r>
-      <w:proofErr w:type="spellEnd"/>
-      <w:r>
-        <w:rPr>
-          <w:rFonts w:ascii="Courier New" w:eastAsia="Times New Roman" w:hAnsi="Courier New" w:cs="Courier New"/>
-          <w:color w:val="A9B7C6"/>
-          <w:sz w:val="20"/>
-          <w:szCs w:val="20"/>
-          <w:lang w:eastAsia="en-IE"/>
-        </w:rPr>
-        <w:t>(){</w:t>
-      </w:r>
-      <w:r>
-        <w:rPr>
-          <w:rFonts w:ascii="Courier New" w:eastAsia="Times New Roman" w:hAnsi="Courier New" w:cs="Courier New"/>
-          <w:color w:val="A9B7C6"/>
-          <w:sz w:val="20"/>
-          <w:szCs w:val="20"/>
-          <w:lang w:eastAsia="en-IE"/>
-        </w:rPr>
-        <w:br/>
-        <w:t xml:space="preserve">    String output = </w:t>
-      </w:r>
-      <w:proofErr w:type="spellStart"/>
-      <w:r>
-        <w:rPr>
-          <w:rFonts w:ascii="Courier New" w:eastAsia="Times New Roman" w:hAnsi="Courier New" w:cs="Courier New"/>
-          <w:color w:val="A9B7C6"/>
-          <w:sz w:val="20"/>
-          <w:szCs w:val="20"/>
-          <w:lang w:eastAsia="en-IE"/>
-        </w:rPr>
-        <w:t>JOptionPane.</w:t>
-      </w:r>
-      <w:r>
-        <w:rPr>
-          <w:rFonts w:ascii="Courier New" w:eastAsia="Times New Roman" w:hAnsi="Courier New" w:cs="Courier New"/>
-          <w:i/>
-          <w:iCs/>
-          <w:color w:val="A9B7C6"/>
-          <w:sz w:val="20"/>
-          <w:szCs w:val="20"/>
-          <w:lang w:eastAsia="en-IE"/>
-        </w:rPr>
-        <w:t>showInputDialog</w:t>
-      </w:r>
-      <w:proofErr w:type="spellEnd"/>
-      <w:r>
-        <w:rPr>
-          <w:rFonts w:ascii="Courier New" w:eastAsia="Times New Roman" w:hAnsi="Courier New" w:cs="Courier New"/>
-          <w:color w:val="A9B7C6"/>
-          <w:sz w:val="20"/>
-          <w:szCs w:val="20"/>
-          <w:lang w:eastAsia="en-IE"/>
-        </w:rPr>
-        <w:t>(</w:t>
-      </w:r>
-      <w:proofErr w:type="spellStart"/>
-      <w:r>
-        <w:rPr>
-          <w:rFonts w:ascii="Courier New" w:eastAsia="Times New Roman" w:hAnsi="Courier New" w:cs="Courier New"/>
-          <w:color w:val="CC7832"/>
-          <w:sz w:val="20"/>
-          <w:szCs w:val="20"/>
-          <w:lang w:eastAsia="en-IE"/>
-        </w:rPr>
-        <w:t>null,</w:t>
-      </w:r>
-      <w:r>
-        <w:rPr>
-          <w:rFonts w:ascii="Courier New" w:eastAsia="Times New Roman" w:hAnsi="Courier New" w:cs="Courier New"/>
-          <w:color w:val="6A8759"/>
-          <w:sz w:val="20"/>
-          <w:szCs w:val="20"/>
-          <w:lang w:eastAsia="en-IE"/>
-        </w:rPr>
-        <w:t>"Name</w:t>
-      </w:r>
-      <w:proofErr w:type="spellEnd"/>
-      <w:r>
-        <w:rPr>
-          <w:rFonts w:ascii="Courier New" w:eastAsia="Times New Roman" w:hAnsi="Courier New" w:cs="Courier New"/>
-          <w:color w:val="6A8759"/>
-          <w:sz w:val="20"/>
-          <w:szCs w:val="20"/>
-          <w:lang w:eastAsia="en-IE"/>
-        </w:rPr>
-        <w:t xml:space="preserve"> board </w:t>
-      </w:r>
-      <w:proofErr w:type="spellStart"/>
-      <w:r>
-        <w:rPr>
-          <w:rFonts w:ascii="Courier New" w:eastAsia="Times New Roman" w:hAnsi="Courier New" w:cs="Courier New"/>
-          <w:color w:val="6A8759"/>
-          <w:sz w:val="20"/>
-          <w:szCs w:val="20"/>
-          <w:lang w:eastAsia="en-IE"/>
-        </w:rPr>
-        <w:t>state"</w:t>
-      </w:r>
-      <w:r>
-        <w:rPr>
-          <w:rFonts w:ascii="Courier New" w:eastAsia="Times New Roman" w:hAnsi="Courier New" w:cs="Courier New"/>
-          <w:color w:val="CC7832"/>
-          <w:sz w:val="20"/>
-          <w:szCs w:val="20"/>
-          <w:lang w:eastAsia="en-IE"/>
-        </w:rPr>
-        <w:t>,</w:t>
-      </w:r>
-      <w:r>
-        <w:rPr>
-          <w:rFonts w:ascii="Courier New" w:eastAsia="Times New Roman" w:hAnsi="Courier New" w:cs="Courier New"/>
-          <w:color w:val="6A8759"/>
-          <w:sz w:val="20"/>
-          <w:szCs w:val="20"/>
-          <w:lang w:eastAsia="en-IE"/>
-        </w:rPr>
-        <w:t>"Save</w:t>
-      </w:r>
-      <w:proofErr w:type="spellEnd"/>
-      <w:r>
-        <w:rPr>
-          <w:rFonts w:ascii="Courier New" w:eastAsia="Times New Roman" w:hAnsi="Courier New" w:cs="Courier New"/>
-          <w:color w:val="6A8759"/>
-          <w:sz w:val="20"/>
-          <w:szCs w:val="20"/>
-          <w:lang w:eastAsia="en-IE"/>
-        </w:rPr>
-        <w:t xml:space="preserve"> Board"</w:t>
-      </w:r>
-      <w:r>
-        <w:rPr>
-          <w:rFonts w:ascii="Courier New" w:eastAsia="Times New Roman" w:hAnsi="Courier New" w:cs="Courier New"/>
-          <w:color w:val="CC7832"/>
-          <w:sz w:val="20"/>
-          <w:szCs w:val="20"/>
-          <w:lang w:eastAsia="en-IE"/>
-        </w:rPr>
-        <w:t>,</w:t>
-      </w:r>
-      <w:proofErr w:type="spellStart"/>
-      <w:r>
-        <w:rPr>
-          <w:rFonts w:ascii="Courier New" w:eastAsia="Times New Roman" w:hAnsi="Courier New" w:cs="Courier New"/>
-          <w:color w:val="A9B7C6"/>
-          <w:sz w:val="20"/>
-          <w:szCs w:val="20"/>
-          <w:lang w:eastAsia="en-IE"/>
-        </w:rPr>
-        <w:t>JOptionPane.</w:t>
-      </w:r>
-      <w:r>
-        <w:rPr>
-          <w:rFonts w:ascii="Courier New" w:eastAsia="Times New Roman" w:hAnsi="Courier New" w:cs="Courier New"/>
-          <w:i/>
-          <w:iCs/>
-          <w:color w:val="9876AA"/>
-          <w:sz w:val="20"/>
-          <w:szCs w:val="20"/>
-          <w:lang w:eastAsia="en-IE"/>
-        </w:rPr>
-        <w:t>QUESTION_MESSAGE</w:t>
-      </w:r>
-      <w:proofErr w:type="spellEnd"/>
-      <w:r>
-        <w:rPr>
-          <w:rFonts w:ascii="Courier New" w:eastAsia="Times New Roman" w:hAnsi="Courier New" w:cs="Courier New"/>
-          <w:color w:val="A9B7C6"/>
-          <w:sz w:val="20"/>
-          <w:szCs w:val="20"/>
-          <w:lang w:eastAsia="en-IE"/>
-        </w:rPr>
-        <w:t>)</w:t>
-      </w:r>
-      <w:r>
-        <w:rPr>
-          <w:rFonts w:ascii="Courier New" w:eastAsia="Times New Roman" w:hAnsi="Courier New" w:cs="Courier New"/>
-          <w:color w:val="CC7832"/>
-          <w:sz w:val="20"/>
-          <w:szCs w:val="20"/>
-          <w:lang w:eastAsia="en-IE"/>
-        </w:rPr>
-        <w:t>;</w:t>
-      </w:r>
-      <w:r>
-        <w:rPr>
-          <w:rFonts w:ascii="Courier New" w:eastAsia="Times New Roman" w:hAnsi="Courier New" w:cs="Courier New"/>
-          <w:color w:val="CC7832"/>
-          <w:sz w:val="20"/>
-          <w:szCs w:val="20"/>
-          <w:lang w:eastAsia="en-IE"/>
-        </w:rPr>
-        <w:br/>
-        <w:t xml:space="preserve">    try</w:t>
-      </w:r>
-      <w:r>
-        <w:rPr>
-          <w:rFonts w:ascii="Courier New" w:eastAsia="Times New Roman" w:hAnsi="Courier New" w:cs="Courier New"/>
-          <w:color w:val="A9B7C6"/>
-          <w:sz w:val="20"/>
-          <w:szCs w:val="20"/>
-          <w:lang w:eastAsia="en-IE"/>
-        </w:rPr>
-        <w:t>{</w:t>
-      </w:r>
-      <w:r>
-        <w:rPr>
-          <w:rFonts w:ascii="Courier New" w:eastAsia="Times New Roman" w:hAnsi="Courier New" w:cs="Courier New"/>
-          <w:color w:val="A9B7C6"/>
-          <w:sz w:val="20"/>
-          <w:szCs w:val="20"/>
-          <w:lang w:eastAsia="en-IE"/>
-        </w:rPr>
-        <w:br/>
-        <w:t xml:space="preserve">        </w:t>
-      </w:r>
-      <w:proofErr w:type="spellStart"/>
-      <w:r>
-        <w:rPr>
-          <w:rFonts w:ascii="Courier New" w:eastAsia="Times New Roman" w:hAnsi="Courier New" w:cs="Courier New"/>
-          <w:color w:val="A9B7C6"/>
-          <w:sz w:val="20"/>
-          <w:szCs w:val="20"/>
-          <w:lang w:eastAsia="en-IE"/>
-        </w:rPr>
-        <w:t>FileOutputStream</w:t>
-      </w:r>
-      <w:proofErr w:type="spellEnd"/>
-      <w:r>
-        <w:rPr>
-          <w:rFonts w:ascii="Courier New" w:eastAsia="Times New Roman" w:hAnsi="Courier New" w:cs="Courier New"/>
-          <w:color w:val="A9B7C6"/>
-          <w:sz w:val="20"/>
-          <w:szCs w:val="20"/>
-          <w:lang w:eastAsia="en-IE"/>
-        </w:rPr>
-        <w:t xml:space="preserve"> </w:t>
-      </w:r>
-      <w:proofErr w:type="spellStart"/>
-      <w:r>
-        <w:rPr>
-          <w:rFonts w:ascii="Courier New" w:eastAsia="Times New Roman" w:hAnsi="Courier New" w:cs="Courier New"/>
-          <w:color w:val="A9B7C6"/>
-          <w:sz w:val="20"/>
-          <w:szCs w:val="20"/>
-          <w:lang w:eastAsia="en-IE"/>
-        </w:rPr>
-        <w:t>outputStream</w:t>
-      </w:r>
-      <w:proofErr w:type="spellEnd"/>
-      <w:r>
-        <w:rPr>
-          <w:rFonts w:ascii="Courier New" w:eastAsia="Times New Roman" w:hAnsi="Courier New" w:cs="Courier New"/>
-          <w:color w:val="A9B7C6"/>
-          <w:sz w:val="20"/>
-          <w:szCs w:val="20"/>
-          <w:lang w:eastAsia="en-IE"/>
-        </w:rPr>
-        <w:t xml:space="preserve"> = </w:t>
-      </w:r>
-      <w:r>
-        <w:rPr>
-          <w:rFonts w:ascii="Courier New" w:eastAsia="Times New Roman" w:hAnsi="Courier New" w:cs="Courier New"/>
-          <w:color w:val="CC7832"/>
-          <w:sz w:val="20"/>
-          <w:szCs w:val="20"/>
-          <w:lang w:eastAsia="en-IE"/>
-        </w:rPr>
-        <w:t xml:space="preserve">new </w:t>
-      </w:r>
-      <w:proofErr w:type="spellStart"/>
-      <w:r>
-        <w:rPr>
-          <w:rFonts w:ascii="Courier New" w:eastAsia="Times New Roman" w:hAnsi="Courier New" w:cs="Courier New"/>
-          <w:color w:val="A9B7C6"/>
-          <w:sz w:val="20"/>
-          <w:szCs w:val="20"/>
-          <w:lang w:eastAsia="en-IE"/>
-        </w:rPr>
-        <w:t>FileOutputStream</w:t>
-      </w:r>
-      <w:proofErr w:type="spellEnd"/>
-      <w:r>
-        <w:rPr>
-          <w:rFonts w:ascii="Courier New" w:eastAsia="Times New Roman" w:hAnsi="Courier New" w:cs="Courier New"/>
-          <w:color w:val="A9B7C6"/>
-          <w:sz w:val="20"/>
-          <w:szCs w:val="20"/>
-          <w:lang w:eastAsia="en-IE"/>
-        </w:rPr>
-        <w:t xml:space="preserve">(output + </w:t>
-      </w:r>
-      <w:r>
-        <w:rPr>
-          <w:rFonts w:ascii="Courier New" w:eastAsia="Times New Roman" w:hAnsi="Courier New" w:cs="Courier New"/>
-          <w:color w:val="6A8759"/>
-          <w:sz w:val="20"/>
-          <w:szCs w:val="20"/>
-          <w:lang w:eastAsia="en-IE"/>
-        </w:rPr>
-        <w:t>".</w:t>
-      </w:r>
-      <w:proofErr w:type="spellStart"/>
-      <w:r>
-        <w:rPr>
-          <w:rFonts w:ascii="Courier New" w:eastAsia="Times New Roman" w:hAnsi="Courier New" w:cs="Courier New"/>
-          <w:color w:val="6A8759"/>
-          <w:sz w:val="20"/>
-          <w:szCs w:val="20"/>
-          <w:lang w:eastAsia="en-IE"/>
-        </w:rPr>
-        <w:t>brd</w:t>
-      </w:r>
-      <w:proofErr w:type="spellEnd"/>
-      <w:r>
-        <w:rPr>
-          <w:rFonts w:ascii="Courier New" w:eastAsia="Times New Roman" w:hAnsi="Courier New" w:cs="Courier New"/>
-          <w:color w:val="6A8759"/>
-          <w:sz w:val="20"/>
-          <w:szCs w:val="20"/>
-          <w:lang w:eastAsia="en-IE"/>
-        </w:rPr>
-        <w:t>"</w:t>
-      </w:r>
-      <w:r>
-        <w:rPr>
-          <w:rFonts w:ascii="Courier New" w:eastAsia="Times New Roman" w:hAnsi="Courier New" w:cs="Courier New"/>
-          <w:color w:val="A9B7C6"/>
-          <w:sz w:val="20"/>
-          <w:szCs w:val="20"/>
-          <w:lang w:eastAsia="en-IE"/>
-        </w:rPr>
-        <w:t>)</w:t>
-      </w:r>
-      <w:r>
-        <w:rPr>
-          <w:rFonts w:ascii="Courier New" w:eastAsia="Times New Roman" w:hAnsi="Courier New" w:cs="Courier New"/>
-          <w:color w:val="CC7832"/>
-          <w:sz w:val="20"/>
-          <w:szCs w:val="20"/>
-          <w:lang w:eastAsia="en-IE"/>
-        </w:rPr>
-        <w:t>;</w:t>
-      </w:r>
-      <w:r>
-        <w:rPr>
-          <w:rFonts w:ascii="Courier New" w:eastAsia="Times New Roman" w:hAnsi="Courier New" w:cs="Courier New"/>
-          <w:color w:val="CC7832"/>
-          <w:sz w:val="20"/>
-          <w:szCs w:val="20"/>
-          <w:lang w:eastAsia="en-IE"/>
-        </w:rPr>
-        <w:br/>
-        <w:t xml:space="preserve">        </w:t>
-      </w:r>
-      <w:proofErr w:type="spellStart"/>
-      <w:r>
-        <w:rPr>
-          <w:rFonts w:ascii="Courier New" w:eastAsia="Times New Roman" w:hAnsi="Courier New" w:cs="Courier New"/>
-          <w:color w:val="A9B7C6"/>
-          <w:sz w:val="20"/>
-          <w:szCs w:val="20"/>
-          <w:lang w:eastAsia="en-IE"/>
-        </w:rPr>
-        <w:t>ObjectOutputStream</w:t>
-      </w:r>
-      <w:proofErr w:type="spellEnd"/>
-      <w:r>
-        <w:rPr>
-          <w:rFonts w:ascii="Courier New" w:eastAsia="Times New Roman" w:hAnsi="Courier New" w:cs="Courier New"/>
-          <w:color w:val="A9B7C6"/>
-          <w:sz w:val="20"/>
-          <w:szCs w:val="20"/>
-          <w:lang w:eastAsia="en-IE"/>
-        </w:rPr>
-        <w:t xml:space="preserve"> out = </w:t>
-      </w:r>
-      <w:r>
-        <w:rPr>
-          <w:rFonts w:ascii="Courier New" w:eastAsia="Times New Roman" w:hAnsi="Courier New" w:cs="Courier New"/>
-          <w:color w:val="CC7832"/>
-          <w:sz w:val="20"/>
-          <w:szCs w:val="20"/>
-          <w:lang w:eastAsia="en-IE"/>
-        </w:rPr>
-        <w:t xml:space="preserve">new </w:t>
-      </w:r>
-      <w:proofErr w:type="spellStart"/>
-      <w:r>
-        <w:rPr>
-          <w:rFonts w:ascii="Courier New" w:eastAsia="Times New Roman" w:hAnsi="Courier New" w:cs="Courier New"/>
-          <w:color w:val="A9B7C6"/>
-          <w:sz w:val="20"/>
-          <w:szCs w:val="20"/>
-          <w:lang w:eastAsia="en-IE"/>
-        </w:rPr>
-        <w:t>ObjectOutputStream</w:t>
-      </w:r>
-      <w:proofErr w:type="spellEnd"/>
-      <w:r>
-        <w:rPr>
-          <w:rFonts w:ascii="Courier New" w:eastAsia="Times New Roman" w:hAnsi="Courier New" w:cs="Courier New"/>
-          <w:color w:val="A9B7C6"/>
-          <w:sz w:val="20"/>
-          <w:szCs w:val="20"/>
-          <w:lang w:eastAsia="en-IE"/>
-        </w:rPr>
-        <w:t>(</w:t>
-      </w:r>
-      <w:proofErr w:type="spellStart"/>
-      <w:r>
-        <w:rPr>
-          <w:rFonts w:ascii="Courier New" w:eastAsia="Times New Roman" w:hAnsi="Courier New" w:cs="Courier New"/>
-          <w:color w:val="A9B7C6"/>
-          <w:sz w:val="20"/>
-          <w:szCs w:val="20"/>
-          <w:lang w:eastAsia="en-IE"/>
-        </w:rPr>
-        <w:t>outputStream</w:t>
-      </w:r>
-      <w:proofErr w:type="spellEnd"/>
-      <w:r>
-        <w:rPr>
-          <w:rFonts w:ascii="Courier New" w:eastAsia="Times New Roman" w:hAnsi="Courier New" w:cs="Courier New"/>
-          <w:color w:val="A9B7C6"/>
-          <w:sz w:val="20"/>
-          <w:szCs w:val="20"/>
-          <w:lang w:eastAsia="en-IE"/>
-        </w:rPr>
-        <w:t>)</w:t>
-      </w:r>
-      <w:r>
-        <w:rPr>
-          <w:rFonts w:ascii="Courier New" w:eastAsia="Times New Roman" w:hAnsi="Courier New" w:cs="Courier New"/>
-          <w:color w:val="CC7832"/>
-          <w:sz w:val="20"/>
-          <w:szCs w:val="20"/>
-          <w:lang w:eastAsia="en-IE"/>
-        </w:rPr>
-        <w:t>;</w:t>
-      </w:r>
-      <w:r>
-        <w:rPr>
-          <w:rFonts w:ascii="Courier New" w:eastAsia="Times New Roman" w:hAnsi="Courier New" w:cs="Courier New"/>
-          <w:color w:val="CC7832"/>
-          <w:sz w:val="20"/>
-          <w:szCs w:val="20"/>
-          <w:lang w:eastAsia="en-IE"/>
-        </w:rPr>
-        <w:br/>
-        <w:t xml:space="preserve">        </w:t>
-      </w:r>
-      <w:proofErr w:type="spellStart"/>
-      <w:r>
-        <w:rPr>
-          <w:rFonts w:ascii="Courier New" w:eastAsia="Times New Roman" w:hAnsi="Courier New" w:cs="Courier New"/>
-          <w:color w:val="A9B7C6"/>
-          <w:sz w:val="20"/>
-          <w:szCs w:val="20"/>
-          <w:lang w:eastAsia="en-IE"/>
-        </w:rPr>
-        <w:t>out.writeObject</w:t>
-      </w:r>
-      <w:proofErr w:type="spellEnd"/>
-      <w:r>
-        <w:rPr>
-          <w:rFonts w:ascii="Courier New" w:eastAsia="Times New Roman" w:hAnsi="Courier New" w:cs="Courier New"/>
-          <w:color w:val="A9B7C6"/>
-          <w:sz w:val="20"/>
-          <w:szCs w:val="20"/>
-          <w:lang w:eastAsia="en-IE"/>
-        </w:rPr>
-        <w:t>(</w:t>
-      </w:r>
-      <w:proofErr w:type="spellStart"/>
-      <w:r>
-        <w:rPr>
-          <w:rFonts w:ascii="Courier New" w:eastAsia="Times New Roman" w:hAnsi="Courier New" w:cs="Courier New"/>
-          <w:color w:val="A9B7C6"/>
-          <w:sz w:val="20"/>
-          <w:szCs w:val="20"/>
-          <w:lang w:eastAsia="en-IE"/>
-        </w:rPr>
-        <w:t>Board.</w:t>
-      </w:r>
-      <w:r>
-        <w:rPr>
-          <w:rFonts w:ascii="Courier New" w:eastAsia="Times New Roman" w:hAnsi="Courier New" w:cs="Courier New"/>
-          <w:i/>
-          <w:iCs/>
-          <w:color w:val="9876AA"/>
-          <w:sz w:val="20"/>
-          <w:szCs w:val="20"/>
-          <w:lang w:eastAsia="en-IE"/>
-        </w:rPr>
-        <w:t>grid</w:t>
-      </w:r>
-      <w:proofErr w:type="spellEnd"/>
-      <w:r>
-        <w:rPr>
-          <w:rFonts w:ascii="Courier New" w:eastAsia="Times New Roman" w:hAnsi="Courier New" w:cs="Courier New"/>
-          <w:color w:val="A9B7C6"/>
-          <w:sz w:val="20"/>
-          <w:szCs w:val="20"/>
-          <w:lang w:eastAsia="en-IE"/>
-        </w:rPr>
-        <w:t>)</w:t>
-      </w:r>
-      <w:r>
-        <w:rPr>
-          <w:rFonts w:ascii="Courier New" w:eastAsia="Times New Roman" w:hAnsi="Courier New" w:cs="Courier New"/>
-          <w:color w:val="CC7832"/>
-          <w:sz w:val="20"/>
-          <w:szCs w:val="20"/>
-          <w:lang w:eastAsia="en-IE"/>
-        </w:rPr>
-        <w:t>;</w:t>
-      </w:r>
-      <w:r>
-        <w:rPr>
-          <w:rFonts w:ascii="Courier New" w:eastAsia="Times New Roman" w:hAnsi="Courier New" w:cs="Courier New"/>
-          <w:color w:val="CC7832"/>
-          <w:sz w:val="20"/>
-          <w:szCs w:val="20"/>
-          <w:lang w:eastAsia="en-IE"/>
-        </w:rPr>
-        <w:br/>
-        <w:t xml:space="preserve">        </w:t>
-      </w:r>
-      <w:proofErr w:type="spellStart"/>
-      <w:r>
-        <w:rPr>
-          <w:rFonts w:ascii="Courier New" w:eastAsia="Times New Roman" w:hAnsi="Courier New" w:cs="Courier New"/>
-          <w:color w:val="A9B7C6"/>
-          <w:sz w:val="20"/>
-          <w:szCs w:val="20"/>
-          <w:lang w:eastAsia="en-IE"/>
-        </w:rPr>
-        <w:t>out.close</w:t>
-      </w:r>
-      <w:proofErr w:type="spellEnd"/>
-      <w:r>
-        <w:rPr>
-          <w:rFonts w:ascii="Courier New" w:eastAsia="Times New Roman" w:hAnsi="Courier New" w:cs="Courier New"/>
-          <w:color w:val="A9B7C6"/>
-          <w:sz w:val="20"/>
-          <w:szCs w:val="20"/>
-          <w:lang w:eastAsia="en-IE"/>
-        </w:rPr>
-        <w:t>()</w:t>
-      </w:r>
-      <w:r>
-        <w:rPr>
-          <w:rFonts w:ascii="Courier New" w:eastAsia="Times New Roman" w:hAnsi="Courier New" w:cs="Courier New"/>
-          <w:color w:val="CC7832"/>
-          <w:sz w:val="20"/>
-          <w:szCs w:val="20"/>
-          <w:lang w:eastAsia="en-IE"/>
-        </w:rPr>
-        <w:t>;</w:t>
-      </w:r>
-      <w:r>
-        <w:rPr>
-          <w:rFonts w:ascii="Courier New" w:eastAsia="Times New Roman" w:hAnsi="Courier New" w:cs="Courier New"/>
-          <w:color w:val="CC7832"/>
-          <w:sz w:val="20"/>
-          <w:szCs w:val="20"/>
-          <w:lang w:eastAsia="en-IE"/>
-        </w:rPr>
-        <w:br/>
-        <w:t xml:space="preserve">    </w:t>
-      </w:r>
-      <w:r>
-        <w:rPr>
-          <w:rFonts w:ascii="Courier New" w:eastAsia="Times New Roman" w:hAnsi="Courier New" w:cs="Courier New"/>
-          <w:color w:val="A9B7C6"/>
-          <w:sz w:val="20"/>
-          <w:szCs w:val="20"/>
-          <w:lang w:eastAsia="en-IE"/>
-        </w:rPr>
-        <w:t>}</w:t>
-      </w:r>
-      <w:r>
-        <w:rPr>
-          <w:rFonts w:ascii="Courier New" w:eastAsia="Times New Roman" w:hAnsi="Courier New" w:cs="Courier New"/>
-          <w:color w:val="A9B7C6"/>
-          <w:sz w:val="20"/>
-          <w:szCs w:val="20"/>
-          <w:lang w:eastAsia="en-IE"/>
-        </w:rPr>
-        <w:br/>
-        <w:t xml:space="preserve">    </w:t>
-      </w:r>
-      <w:r>
-        <w:rPr>
-          <w:rFonts w:ascii="Courier New" w:eastAsia="Times New Roman" w:hAnsi="Courier New" w:cs="Courier New"/>
-          <w:color w:val="CC7832"/>
-          <w:sz w:val="20"/>
-          <w:szCs w:val="20"/>
-          <w:lang w:eastAsia="en-IE"/>
-        </w:rPr>
-        <w:t xml:space="preserve">catch </w:t>
-      </w:r>
-      <w:r>
-        <w:rPr>
-          <w:rFonts w:ascii="Courier New" w:eastAsia="Times New Roman" w:hAnsi="Courier New" w:cs="Courier New"/>
-          <w:color w:val="A9B7C6"/>
-          <w:sz w:val="20"/>
-          <w:szCs w:val="20"/>
-          <w:lang w:eastAsia="en-IE"/>
-        </w:rPr>
-        <w:t>(</w:t>
-      </w:r>
-      <w:proofErr w:type="spellStart"/>
-      <w:r>
-        <w:rPr>
-          <w:rFonts w:ascii="Courier New" w:eastAsia="Times New Roman" w:hAnsi="Courier New" w:cs="Courier New"/>
-          <w:color w:val="A9B7C6"/>
-          <w:sz w:val="20"/>
-          <w:szCs w:val="20"/>
-          <w:lang w:eastAsia="en-IE"/>
-        </w:rPr>
-        <w:t>IOException</w:t>
-      </w:r>
-      <w:proofErr w:type="spellEnd"/>
-      <w:r>
-        <w:rPr>
-          <w:rFonts w:ascii="Courier New" w:eastAsia="Times New Roman" w:hAnsi="Courier New" w:cs="Courier New"/>
-          <w:color w:val="A9B7C6"/>
-          <w:sz w:val="20"/>
-          <w:szCs w:val="20"/>
-          <w:lang w:eastAsia="en-IE"/>
-        </w:rPr>
-        <w:t xml:space="preserve"> e){</w:t>
-      </w:r>
-      <w:r>
-        <w:rPr>
-          <w:rFonts w:ascii="Courier New" w:eastAsia="Times New Roman" w:hAnsi="Courier New" w:cs="Courier New"/>
-          <w:color w:val="A9B7C6"/>
-          <w:sz w:val="20"/>
-          <w:szCs w:val="20"/>
-          <w:lang w:eastAsia="en-IE"/>
-        </w:rPr>
-        <w:br/>
-        <w:t xml:space="preserve">        </w:t>
-      </w:r>
-      <w:proofErr w:type="spellStart"/>
-      <w:r>
-        <w:rPr>
-          <w:rFonts w:ascii="Courier New" w:eastAsia="Times New Roman" w:hAnsi="Courier New" w:cs="Courier New"/>
-          <w:color w:val="A9B7C6"/>
-          <w:sz w:val="20"/>
-          <w:szCs w:val="20"/>
-          <w:lang w:eastAsia="en-IE"/>
-        </w:rPr>
-        <w:t>e.printStackTrace</w:t>
-      </w:r>
-      <w:proofErr w:type="spellEnd"/>
-      <w:r>
-        <w:rPr>
-          <w:rFonts w:ascii="Courier New" w:eastAsia="Times New Roman" w:hAnsi="Courier New" w:cs="Courier New"/>
-          <w:color w:val="A9B7C6"/>
-          <w:sz w:val="20"/>
-          <w:szCs w:val="20"/>
-          <w:lang w:eastAsia="en-IE"/>
-        </w:rPr>
-        <w:t>()</w:t>
-      </w:r>
-      <w:r>
-        <w:rPr>
-          <w:rFonts w:ascii="Courier New" w:eastAsia="Times New Roman" w:hAnsi="Courier New" w:cs="Courier New"/>
-          <w:color w:val="CC7832"/>
-          <w:sz w:val="20"/>
-          <w:szCs w:val="20"/>
-          <w:lang w:eastAsia="en-IE"/>
-        </w:rPr>
-        <w:t>;</w:t>
-      </w:r>
-      <w:r>
-        <w:rPr>
-          <w:rFonts w:ascii="Courier New" w:eastAsia="Times New Roman" w:hAnsi="Courier New" w:cs="Courier New"/>
-          <w:color w:val="CC7832"/>
-          <w:sz w:val="20"/>
-          <w:szCs w:val="20"/>
-          <w:lang w:eastAsia="en-IE"/>
-        </w:rPr>
-        <w:br/>
-        <w:t xml:space="preserve">        </w:t>
-      </w:r>
-      <w:proofErr w:type="spellStart"/>
-      <w:r>
-        <w:rPr>
-          <w:rFonts w:ascii="Courier New" w:eastAsia="Times New Roman" w:hAnsi="Courier New" w:cs="Courier New"/>
-          <w:color w:val="A9B7C6"/>
-          <w:sz w:val="20"/>
-          <w:szCs w:val="20"/>
-          <w:lang w:eastAsia="en-IE"/>
-        </w:rPr>
-        <w:t>System.</w:t>
-      </w:r>
-      <w:r>
-        <w:rPr>
-          <w:rFonts w:ascii="Courier New" w:eastAsia="Times New Roman" w:hAnsi="Courier New" w:cs="Courier New"/>
-          <w:i/>
-          <w:iCs/>
-          <w:color w:val="9876AA"/>
-          <w:sz w:val="20"/>
-          <w:szCs w:val="20"/>
-          <w:lang w:eastAsia="en-IE"/>
-        </w:rPr>
-        <w:t>err</w:t>
-      </w:r>
-      <w:r>
-        <w:rPr>
-          <w:rFonts w:ascii="Courier New" w:eastAsia="Times New Roman" w:hAnsi="Courier New" w:cs="Courier New"/>
-          <w:color w:val="A9B7C6"/>
-          <w:sz w:val="20"/>
-          <w:szCs w:val="20"/>
-          <w:lang w:eastAsia="en-IE"/>
-        </w:rPr>
-        <w:t>.println</w:t>
-      </w:r>
-      <w:proofErr w:type="spellEnd"/>
-      <w:r>
-        <w:rPr>
-          <w:rFonts w:ascii="Courier New" w:eastAsia="Times New Roman" w:hAnsi="Courier New" w:cs="Courier New"/>
-          <w:color w:val="A9B7C6"/>
-          <w:sz w:val="20"/>
-          <w:szCs w:val="20"/>
-          <w:lang w:eastAsia="en-IE"/>
-        </w:rPr>
-        <w:t>(</w:t>
-      </w:r>
-      <w:proofErr w:type="spellStart"/>
-      <w:r>
-        <w:rPr>
-          <w:rFonts w:ascii="Courier New" w:eastAsia="Times New Roman" w:hAnsi="Courier New" w:cs="Courier New"/>
-          <w:color w:val="A9B7C6"/>
-          <w:sz w:val="20"/>
-          <w:szCs w:val="20"/>
-          <w:lang w:eastAsia="en-IE"/>
-        </w:rPr>
-        <w:t>e.getMessage</w:t>
-      </w:r>
-      <w:proofErr w:type="spellEnd"/>
-      <w:r>
-        <w:rPr>
-          <w:rFonts w:ascii="Courier New" w:eastAsia="Times New Roman" w:hAnsi="Courier New" w:cs="Courier New"/>
-          <w:color w:val="A9B7C6"/>
-          <w:sz w:val="20"/>
-          <w:szCs w:val="20"/>
-          <w:lang w:eastAsia="en-IE"/>
-        </w:rPr>
-        <w:t xml:space="preserve">() + </w:t>
-      </w:r>
-      <w:r>
-        <w:rPr>
-          <w:rFonts w:ascii="Courier New" w:eastAsia="Times New Roman" w:hAnsi="Courier New" w:cs="Courier New"/>
-          <w:color w:val="6A8759"/>
-          <w:sz w:val="20"/>
-          <w:szCs w:val="20"/>
-          <w:lang w:eastAsia="en-IE"/>
-        </w:rPr>
-        <w:t xml:space="preserve">" " </w:t>
-      </w:r>
-      <w:r>
-        <w:rPr>
-          <w:rFonts w:ascii="Courier New" w:eastAsia="Times New Roman" w:hAnsi="Courier New" w:cs="Courier New"/>
-          <w:color w:val="A9B7C6"/>
-          <w:sz w:val="20"/>
-          <w:szCs w:val="20"/>
-          <w:lang w:eastAsia="en-IE"/>
-        </w:rPr>
-        <w:t xml:space="preserve">+ </w:t>
-      </w:r>
-      <w:proofErr w:type="spellStart"/>
-      <w:r>
-        <w:rPr>
-          <w:rFonts w:ascii="Courier New" w:eastAsia="Times New Roman" w:hAnsi="Courier New" w:cs="Courier New"/>
-          <w:color w:val="A9B7C6"/>
-          <w:sz w:val="20"/>
-          <w:szCs w:val="20"/>
-          <w:lang w:eastAsia="en-IE"/>
-        </w:rPr>
-        <w:t>e.getCause</w:t>
-      </w:r>
-      <w:proofErr w:type="spellEnd"/>
-      <w:r>
-        <w:rPr>
-          <w:rFonts w:ascii="Courier New" w:eastAsia="Times New Roman" w:hAnsi="Courier New" w:cs="Courier New"/>
-          <w:color w:val="A9B7C6"/>
-          <w:sz w:val="20"/>
-          <w:szCs w:val="20"/>
-          <w:lang w:eastAsia="en-IE"/>
-        </w:rPr>
-        <w:t>())</w:t>
-      </w:r>
-      <w:r>
-        <w:rPr>
-          <w:rFonts w:ascii="Courier New" w:eastAsia="Times New Roman" w:hAnsi="Courier New" w:cs="Courier New"/>
-          <w:color w:val="CC7832"/>
-          <w:sz w:val="20"/>
-          <w:szCs w:val="20"/>
-          <w:lang w:eastAsia="en-IE"/>
-        </w:rPr>
-        <w:t>;</w:t>
-      </w:r>
-      <w:r>
-        <w:rPr>
-          <w:rFonts w:ascii="Courier New" w:eastAsia="Times New Roman" w:hAnsi="Courier New" w:cs="Courier New"/>
-          <w:color w:val="CC7832"/>
-          <w:sz w:val="20"/>
-          <w:szCs w:val="20"/>
-          <w:lang w:eastAsia="en-IE"/>
-        </w:rPr>
-        <w:br/>
-        <w:t xml:space="preserve">    </w:t>
-      </w:r>
-      <w:r>
-        <w:rPr>
-          <w:rFonts w:ascii="Courier New" w:eastAsia="Times New Roman" w:hAnsi="Courier New" w:cs="Courier New"/>
-          <w:color w:val="A9B7C6"/>
-          <w:sz w:val="20"/>
-          <w:szCs w:val="20"/>
-          <w:lang w:eastAsia="en-IE"/>
-        </w:rPr>
-        <w:t>}</w:t>
-      </w:r>
-      <w:r>
-        <w:rPr>
-          <w:rFonts w:ascii="Courier New" w:eastAsia="Times New Roman" w:hAnsi="Courier New" w:cs="Courier New"/>
-          <w:color w:val="A9B7C6"/>
-          <w:sz w:val="20"/>
-          <w:szCs w:val="20"/>
-          <w:lang w:eastAsia="en-IE"/>
-        </w:rPr>
-        <w:br/>
-        <w:t>}</w:t>
-      </w:r>
-    </w:p>
-    <w:p>
-      <w:pPr>
-        <w:pStyle w:val="Caption"/>
-      </w:pPr>
-      <w:r>
-        <w:t xml:space="preserve">Figure </w:t>
-      </w:r>
-      <w:fldSimple w:instr=" SEQ Figure \* ARABIC ">
-        <w:r>
-          <w:rPr>
-            <w:noProof/>
-          </w:rPr>
-          <w:t>5</w:t>
-        </w:r>
-      </w:fldSimple>
-      <w:r>
-        <w:t xml:space="preserve"> – </w:t>
-      </w:r>
-      <w:r>
-        <w:t>S</w:t>
-      </w:r>
-      <w:r>
-        <w:t>aveBoard method in the KeyShortCuts class.</w:t>
-      </w:r>
-    </w:p>
-    <w:p>
-      <w:r>
-        <w:t>This limits the</w:t>
-      </w:r>
-      <w:r>
-        <w:t xml:space="preserve"> game to only file saves only. KeyShortCuts is not a class which would be expected to contain such functionality</w:t>
-      </w:r>
-      <w:r>
-        <w:t>, meaning maintain the code is more difficult.</w:t>
-      </w:r>
-    </w:p>
-    <w:p>
-      <w:pPr>
-        <w:pStyle w:val="Heading3"/>
-      </w:pPr>
-      <w:bookmarkStart w:id="13" w:name="_Toc119058892"/>
-      <w:r>
-        <w:t>Presentation</w:t>
-      </w:r>
-      <w:r>
-        <w:t>, input,</w:t>
-      </w:r>
-      <w:r>
-        <w:t xml:space="preserve"> and logic</w:t>
-      </w:r>
-      <w:bookmarkEnd w:id="13"/>
-    </w:p>
-    <w:p>
-      <w:r>
-        <w:t>The stage of the game where the players see the board and can move their piece, the gameplay stage, has its functionality distributed over 3 classes: Player, Board and KeyShortCuts. However, there are not clear divides between the responsibilities of each class. Both Player and KeyShortCuts handle input. Game rules are split between player and board. Presentation is purely performed by player. This distribution has no clear pattern and so would be more difficult to maintain.</w:t>
-      </w:r>
-    </w:p>
-    <w:p>
-      <w:pPr>
-        <w:pStyle w:val="Heading4"/>
-      </w:pPr>
-      <w:r>
-        <w:t>Chess pieces</w:t>
-      </w:r>
-    </w:p>
-    <w:p>
-      <w:r>
-        <w:t xml:space="preserve">Currently, the chess pieces are abstracted via an abstract class in terms of structure. However, they are all instanced within the board class, removing the loose coupling allowed by the abstract class. </w:t>
-      </w:r>
-      <w:r>
-        <w:t>The board prevents the pieces from being open to extension as any classes which inherit from them would have to be altered in the board to be used. Therefore, changes would most easily be done with modification, breaking the Open/Closed principal.</w:t>
-      </w:r>
-    </w:p>
-    <w:p>
-      <w:pPr>
-        <w:pStyle w:val="Heading3"/>
-      </w:pPr>
-      <w:bookmarkStart w:id="14" w:name="_Toc119058893"/>
-      <w:r>
-        <w:lastRenderedPageBreak/>
-        <w:t>Players</w:t>
-      </w:r>
-      <w:bookmarkEnd w:id="14"/>
-    </w:p>
-    <w:p>
-      <w:r>
-        <w:t>Player class stores some data and implements both input and game logic. It is a concrete class which assumes only 2 players</w:t>
-      </w:r>
-      <w:r>
-        <w:t xml:space="preserve"> and a basic chess rule set for these players.</w:t>
-      </w:r>
-      <w:r>
-        <w:t xml:space="preserve"> This limits the extendibility of the </w:t>
-      </w:r>
-      <w:r>
-        <w:t>system. The rules of the game are so hardcoded into the class that it has a reference to the Board class.</w:t>
-      </w:r>
-    </w:p>
-    <w:p>
-      <w:pPr>
-        <w:pStyle w:val="Heading3"/>
-      </w:pPr>
-      <w:r>
-        <w:t>Position</w:t>
-      </w:r>
-    </w:p>
-    <w:p>
-      <w:r>
-        <w:t>The position class is a singleton. It needs to be a singleton as it is a helper class for handling game logic. This responsibility is divided between multiple classes so preventing clean inheritance. If the division of responsibilities was more defined, this anti pattern would likely no longer be required.</w:t>
-      </w:r>
-    </w:p>
-    <w:p>
-      <w:pPr>
-        <w:pStyle w:val="Heading2"/>
-      </w:pPr>
-      <w:bookmarkStart w:id="15" w:name="_Toc119058894"/>
-      <w:r>
-        <w:t>UML</w:t>
-      </w:r>
-      <w:bookmarkEnd w:id="15"/>
     </w:p>
     <w:p>
       <w:pPr>
@@ -6122,10 +5354,10 @@
           <w:noProof/>
         </w:rPr>
         <w:drawing>
-          <wp:inline distT="0" distB="0" distL="0" distR="0" wp14:anchorId="084B812C" wp14:editId="181E3A42">
+          <wp:inline distT="0" distB="0" distL="0" distR="0" wp14:anchorId="14E14927" wp14:editId="21C00FF9">
             <wp:extent cx="5730240" cy="3474720"/>
             <wp:effectExtent l="0" t="0" r="3810" b="0"/>
-            <wp:docPr id="2" name="Picture 2"/>
+            <wp:docPr id="2" name="Picture 2" descr="A screenshot of a computer&#10;&#10;Description automatically generated with medium confidence"/>
             <wp:cNvGraphicFramePr>
               <a:graphicFrameLocks xmlns:a="http://schemas.openxmlformats.org/drawingml/2006/main" noChangeAspect="1"/>
             </wp:cNvGraphicFramePr>
@@ -6133,7 +5365,7 @@
               <a:graphicData uri="http://schemas.openxmlformats.org/drawingml/2006/picture">
                 <pic:pic xmlns:pic="http://schemas.openxmlformats.org/drawingml/2006/picture">
                   <pic:nvPicPr>
-                    <pic:cNvPr id="0" name="Picture 2"/>
+                    <pic:cNvPr id="2" name="Picture 2" descr="A screenshot of a computer&#10;&#10;Description automatically generated with medium confidence"/>
                     <pic:cNvPicPr>
                       <a:picLocks noChangeAspect="1" noChangeArrowheads="1"/>
                     </pic:cNvPicPr>
@@ -6178,6 +5410,654 @@
       <w:r>
         <w:t xml:space="preserve">Figure </w:t>
       </w:r>
+      <w:r>
+        <w:fldChar w:fldCharType="begin"/>
+      </w:r>
+      <w:r>
+        <w:instrText xml:space="preserve"> SEQ Figure \* ARABIC </w:instrText>
+      </w:r>
+      <w:r>
+        <w:fldChar w:fldCharType="separate"/>
+      </w:r>
+      <w:r>
+        <w:rPr>
+          <w:noProof/>
+        </w:rPr>
+        <w:t>5</w:t>
+      </w:r>
+      <w:r>
+        <w:rPr>
+          <w:noProof/>
+        </w:rPr>
+        <w:fldChar w:fldCharType="end"/>
+      </w:r>
+      <w:r>
+        <w:t xml:space="preserve"> – UML class diagram of chess application</w:t>
+      </w:r>
+    </w:p>
+    <w:p>
+      <w:pPr>
+        <w:pStyle w:val="Heading2"/>
+      </w:pPr>
+      <w:bookmarkStart w:id="12" w:name="_Toc119325216"/>
+      <w:r>
+        <w:t>Components</w:t>
+      </w:r>
+      <w:bookmarkEnd w:id="12"/>
+    </w:p>
+    <w:p>
+      <w:pPr>
+        <w:pStyle w:val="Heading3"/>
+      </w:pPr>
+      <w:bookmarkStart w:id="13" w:name="_Toc119325217"/>
+      <w:r>
+        <w:t>Board saving</w:t>
+      </w:r>
+      <w:bookmarkEnd w:id="13"/>
+    </w:p>
+    <w:p>
+      <w:r>
+        <w:t xml:space="preserve">Saving the board is hardcoded to save to file in the KeyShortCuts class. </w:t>
+      </w:r>
+    </w:p>
+    <w:p>
+      <w:pPr>
+        <w:shd w:val="clear" w:color="auto" w:fill="2B2B2B"/>
+        <w:tabs>
+          <w:tab w:val="left" w:pos="916"/>
+          <w:tab w:val="left" w:pos="1832"/>
+          <w:tab w:val="left" w:pos="2748"/>
+          <w:tab w:val="left" w:pos="3664"/>
+          <w:tab w:val="left" w:pos="4580"/>
+          <w:tab w:val="left" w:pos="5496"/>
+          <w:tab w:val="left" w:pos="6412"/>
+          <w:tab w:val="left" w:pos="7328"/>
+          <w:tab w:val="left" w:pos="8244"/>
+          <w:tab w:val="left" w:pos="9160"/>
+          <w:tab w:val="left" w:pos="10076"/>
+          <w:tab w:val="left" w:pos="10992"/>
+          <w:tab w:val="left" w:pos="11908"/>
+          <w:tab w:val="left" w:pos="12824"/>
+          <w:tab w:val="left" w:pos="13740"/>
+          <w:tab w:val="left" w:pos="14656"/>
+        </w:tabs>
+        <w:spacing w:after="0" w:line="240" w:lineRule="auto"/>
+        <w:rPr>
+          <w:rFonts w:ascii="Courier New" w:eastAsia="Times New Roman" w:hAnsi="Courier New" w:cs="Courier New"/>
+          <w:color w:val="A9B7C6"/>
+          <w:sz w:val="20"/>
+          <w:szCs w:val="20"/>
+          <w:lang w:eastAsia="en-IE"/>
+        </w:rPr>
+      </w:pPr>
+      <w:r>
+        <w:rPr>
+          <w:rFonts w:ascii="Courier New" w:eastAsia="Times New Roman" w:hAnsi="Courier New" w:cs="Courier New"/>
+          <w:color w:val="CC7832"/>
+          <w:sz w:val="20"/>
+          <w:szCs w:val="20"/>
+          <w:lang w:eastAsia="en-IE"/>
+        </w:rPr>
+        <w:t xml:space="preserve">private void </w:t>
+      </w:r>
+      <w:r>
+        <w:rPr>
+          <w:rFonts w:ascii="Courier New" w:eastAsia="Times New Roman" w:hAnsi="Courier New" w:cs="Courier New"/>
+          <w:color w:val="FFC66D"/>
+          <w:sz w:val="20"/>
+          <w:szCs w:val="20"/>
+          <w:lang w:eastAsia="en-IE"/>
+        </w:rPr>
+        <w:t>saveBoard</w:t>
+      </w:r>
+      <w:r>
+        <w:rPr>
+          <w:rFonts w:ascii="Courier New" w:eastAsia="Times New Roman" w:hAnsi="Courier New" w:cs="Courier New"/>
+          <w:color w:val="A9B7C6"/>
+          <w:sz w:val="20"/>
+          <w:szCs w:val="20"/>
+          <w:lang w:eastAsia="en-IE"/>
+        </w:rPr>
+        <w:t>(){</w:t>
+      </w:r>
+      <w:r>
+        <w:rPr>
+          <w:rFonts w:ascii="Courier New" w:eastAsia="Times New Roman" w:hAnsi="Courier New" w:cs="Courier New"/>
+          <w:color w:val="A9B7C6"/>
+          <w:sz w:val="20"/>
+          <w:szCs w:val="20"/>
+          <w:lang w:eastAsia="en-IE"/>
+        </w:rPr>
+        <w:br/>
+        <w:t xml:space="preserve">    String output = JOptionPane.</w:t>
+      </w:r>
+      <w:r>
+        <w:rPr>
+          <w:rFonts w:ascii="Courier New" w:eastAsia="Times New Roman" w:hAnsi="Courier New" w:cs="Courier New"/>
+          <w:i/>
+          <w:iCs/>
+          <w:color w:val="A9B7C6"/>
+          <w:sz w:val="20"/>
+          <w:szCs w:val="20"/>
+          <w:lang w:eastAsia="en-IE"/>
+        </w:rPr>
+        <w:t>showInputDialog</w:t>
+      </w:r>
+      <w:r>
+        <w:rPr>
+          <w:rFonts w:ascii="Courier New" w:eastAsia="Times New Roman" w:hAnsi="Courier New" w:cs="Courier New"/>
+          <w:color w:val="A9B7C6"/>
+          <w:sz w:val="20"/>
+          <w:szCs w:val="20"/>
+          <w:lang w:eastAsia="en-IE"/>
+        </w:rPr>
+        <w:t>(</w:t>
+      </w:r>
+      <w:r>
+        <w:rPr>
+          <w:rFonts w:ascii="Courier New" w:eastAsia="Times New Roman" w:hAnsi="Courier New" w:cs="Courier New"/>
+          <w:color w:val="CC7832"/>
+          <w:sz w:val="20"/>
+          <w:szCs w:val="20"/>
+          <w:lang w:eastAsia="en-IE"/>
+        </w:rPr>
+        <w:t>null,</w:t>
+      </w:r>
+      <w:r>
+        <w:rPr>
+          <w:rFonts w:ascii="Courier New" w:eastAsia="Times New Roman" w:hAnsi="Courier New" w:cs="Courier New"/>
+          <w:color w:val="6A8759"/>
+          <w:sz w:val="20"/>
+          <w:szCs w:val="20"/>
+          <w:lang w:eastAsia="en-IE"/>
+        </w:rPr>
+        <w:t>"Name board state"</w:t>
+      </w:r>
+      <w:r>
+        <w:rPr>
+          <w:rFonts w:ascii="Courier New" w:eastAsia="Times New Roman" w:hAnsi="Courier New" w:cs="Courier New"/>
+          <w:color w:val="CC7832"/>
+          <w:sz w:val="20"/>
+          <w:szCs w:val="20"/>
+          <w:lang w:eastAsia="en-IE"/>
+        </w:rPr>
+        <w:t>,</w:t>
+      </w:r>
+      <w:r>
+        <w:rPr>
+          <w:rFonts w:ascii="Courier New" w:eastAsia="Times New Roman" w:hAnsi="Courier New" w:cs="Courier New"/>
+          <w:color w:val="6A8759"/>
+          <w:sz w:val="20"/>
+          <w:szCs w:val="20"/>
+          <w:lang w:eastAsia="en-IE"/>
+        </w:rPr>
+        <w:t>"Save Board"</w:t>
+      </w:r>
+      <w:r>
+        <w:rPr>
+          <w:rFonts w:ascii="Courier New" w:eastAsia="Times New Roman" w:hAnsi="Courier New" w:cs="Courier New"/>
+          <w:color w:val="CC7832"/>
+          <w:sz w:val="20"/>
+          <w:szCs w:val="20"/>
+          <w:lang w:eastAsia="en-IE"/>
+        </w:rPr>
+        <w:t>,</w:t>
+      </w:r>
+      <w:r>
+        <w:rPr>
+          <w:rFonts w:ascii="Courier New" w:eastAsia="Times New Roman" w:hAnsi="Courier New" w:cs="Courier New"/>
+          <w:color w:val="A9B7C6"/>
+          <w:sz w:val="20"/>
+          <w:szCs w:val="20"/>
+          <w:lang w:eastAsia="en-IE"/>
+        </w:rPr>
+        <w:t>JOptionPane.</w:t>
+      </w:r>
+      <w:r>
+        <w:rPr>
+          <w:rFonts w:ascii="Courier New" w:eastAsia="Times New Roman" w:hAnsi="Courier New" w:cs="Courier New"/>
+          <w:i/>
+          <w:iCs/>
+          <w:color w:val="9876AA"/>
+          <w:sz w:val="20"/>
+          <w:szCs w:val="20"/>
+          <w:lang w:eastAsia="en-IE"/>
+        </w:rPr>
+        <w:t>QUESTION_MESSAGE</w:t>
+      </w:r>
+      <w:r>
+        <w:rPr>
+          <w:rFonts w:ascii="Courier New" w:eastAsia="Times New Roman" w:hAnsi="Courier New" w:cs="Courier New"/>
+          <w:color w:val="A9B7C6"/>
+          <w:sz w:val="20"/>
+          <w:szCs w:val="20"/>
+          <w:lang w:eastAsia="en-IE"/>
+        </w:rPr>
+        <w:t>)</w:t>
+      </w:r>
+      <w:r>
+        <w:rPr>
+          <w:rFonts w:ascii="Courier New" w:eastAsia="Times New Roman" w:hAnsi="Courier New" w:cs="Courier New"/>
+          <w:color w:val="CC7832"/>
+          <w:sz w:val="20"/>
+          <w:szCs w:val="20"/>
+          <w:lang w:eastAsia="en-IE"/>
+        </w:rPr>
+        <w:t>;</w:t>
+      </w:r>
+      <w:r>
+        <w:rPr>
+          <w:rFonts w:ascii="Courier New" w:eastAsia="Times New Roman" w:hAnsi="Courier New" w:cs="Courier New"/>
+          <w:color w:val="CC7832"/>
+          <w:sz w:val="20"/>
+          <w:szCs w:val="20"/>
+          <w:lang w:eastAsia="en-IE"/>
+        </w:rPr>
+        <w:br/>
+        <w:t xml:space="preserve">    try</w:t>
+      </w:r>
+      <w:r>
+        <w:rPr>
+          <w:rFonts w:ascii="Courier New" w:eastAsia="Times New Roman" w:hAnsi="Courier New" w:cs="Courier New"/>
+          <w:color w:val="A9B7C6"/>
+          <w:sz w:val="20"/>
+          <w:szCs w:val="20"/>
+          <w:lang w:eastAsia="en-IE"/>
+        </w:rPr>
+        <w:t>{</w:t>
+      </w:r>
+      <w:r>
+        <w:rPr>
+          <w:rFonts w:ascii="Courier New" w:eastAsia="Times New Roman" w:hAnsi="Courier New" w:cs="Courier New"/>
+          <w:color w:val="A9B7C6"/>
+          <w:sz w:val="20"/>
+          <w:szCs w:val="20"/>
+          <w:lang w:eastAsia="en-IE"/>
+        </w:rPr>
+        <w:br/>
+        <w:t xml:space="preserve">        FileOutputStream outputStream = </w:t>
+      </w:r>
+      <w:r>
+        <w:rPr>
+          <w:rFonts w:ascii="Courier New" w:eastAsia="Times New Roman" w:hAnsi="Courier New" w:cs="Courier New"/>
+          <w:color w:val="CC7832"/>
+          <w:sz w:val="20"/>
+          <w:szCs w:val="20"/>
+          <w:lang w:eastAsia="en-IE"/>
+        </w:rPr>
+        <w:t xml:space="preserve">new </w:t>
+      </w:r>
+      <w:r>
+        <w:rPr>
+          <w:rFonts w:ascii="Courier New" w:eastAsia="Times New Roman" w:hAnsi="Courier New" w:cs="Courier New"/>
+          <w:color w:val="A9B7C6"/>
+          <w:sz w:val="20"/>
+          <w:szCs w:val="20"/>
+          <w:lang w:eastAsia="en-IE"/>
+        </w:rPr>
+        <w:t xml:space="preserve">FileOutputStream(output + </w:t>
+      </w:r>
+      <w:r>
+        <w:rPr>
+          <w:rFonts w:ascii="Courier New" w:eastAsia="Times New Roman" w:hAnsi="Courier New" w:cs="Courier New"/>
+          <w:color w:val="6A8759"/>
+          <w:sz w:val="20"/>
+          <w:szCs w:val="20"/>
+          <w:lang w:eastAsia="en-IE"/>
+        </w:rPr>
+        <w:t>".brd"</w:t>
+      </w:r>
+      <w:r>
+        <w:rPr>
+          <w:rFonts w:ascii="Courier New" w:eastAsia="Times New Roman" w:hAnsi="Courier New" w:cs="Courier New"/>
+          <w:color w:val="A9B7C6"/>
+          <w:sz w:val="20"/>
+          <w:szCs w:val="20"/>
+          <w:lang w:eastAsia="en-IE"/>
+        </w:rPr>
+        <w:t>)</w:t>
+      </w:r>
+      <w:r>
+        <w:rPr>
+          <w:rFonts w:ascii="Courier New" w:eastAsia="Times New Roman" w:hAnsi="Courier New" w:cs="Courier New"/>
+          <w:color w:val="CC7832"/>
+          <w:sz w:val="20"/>
+          <w:szCs w:val="20"/>
+          <w:lang w:eastAsia="en-IE"/>
+        </w:rPr>
+        <w:t>;</w:t>
+      </w:r>
+      <w:r>
+        <w:rPr>
+          <w:rFonts w:ascii="Courier New" w:eastAsia="Times New Roman" w:hAnsi="Courier New" w:cs="Courier New"/>
+          <w:color w:val="CC7832"/>
+          <w:sz w:val="20"/>
+          <w:szCs w:val="20"/>
+          <w:lang w:eastAsia="en-IE"/>
+        </w:rPr>
+        <w:br/>
+        <w:t xml:space="preserve">        </w:t>
+      </w:r>
+      <w:r>
+        <w:rPr>
+          <w:rFonts w:ascii="Courier New" w:eastAsia="Times New Roman" w:hAnsi="Courier New" w:cs="Courier New"/>
+          <w:color w:val="A9B7C6"/>
+          <w:sz w:val="20"/>
+          <w:szCs w:val="20"/>
+          <w:lang w:eastAsia="en-IE"/>
+        </w:rPr>
+        <w:t xml:space="preserve">ObjectOutputStream out = </w:t>
+      </w:r>
+      <w:r>
+        <w:rPr>
+          <w:rFonts w:ascii="Courier New" w:eastAsia="Times New Roman" w:hAnsi="Courier New" w:cs="Courier New"/>
+          <w:color w:val="CC7832"/>
+          <w:sz w:val="20"/>
+          <w:szCs w:val="20"/>
+          <w:lang w:eastAsia="en-IE"/>
+        </w:rPr>
+        <w:t xml:space="preserve">new </w:t>
+      </w:r>
+      <w:r>
+        <w:rPr>
+          <w:rFonts w:ascii="Courier New" w:eastAsia="Times New Roman" w:hAnsi="Courier New" w:cs="Courier New"/>
+          <w:color w:val="A9B7C6"/>
+          <w:sz w:val="20"/>
+          <w:szCs w:val="20"/>
+          <w:lang w:eastAsia="en-IE"/>
+        </w:rPr>
+        <w:t>ObjectOutputStream(outputStream)</w:t>
+      </w:r>
+      <w:r>
+        <w:rPr>
+          <w:rFonts w:ascii="Courier New" w:eastAsia="Times New Roman" w:hAnsi="Courier New" w:cs="Courier New"/>
+          <w:color w:val="CC7832"/>
+          <w:sz w:val="20"/>
+          <w:szCs w:val="20"/>
+          <w:lang w:eastAsia="en-IE"/>
+        </w:rPr>
+        <w:t>;</w:t>
+      </w:r>
+      <w:r>
+        <w:rPr>
+          <w:rFonts w:ascii="Courier New" w:eastAsia="Times New Roman" w:hAnsi="Courier New" w:cs="Courier New"/>
+          <w:color w:val="CC7832"/>
+          <w:sz w:val="20"/>
+          <w:szCs w:val="20"/>
+          <w:lang w:eastAsia="en-IE"/>
+        </w:rPr>
+        <w:br/>
+        <w:t xml:space="preserve">        </w:t>
+      </w:r>
+      <w:r>
+        <w:rPr>
+          <w:rFonts w:ascii="Courier New" w:eastAsia="Times New Roman" w:hAnsi="Courier New" w:cs="Courier New"/>
+          <w:color w:val="A9B7C6"/>
+          <w:sz w:val="20"/>
+          <w:szCs w:val="20"/>
+          <w:lang w:eastAsia="en-IE"/>
+        </w:rPr>
+        <w:t>out.writeObject(Board.</w:t>
+      </w:r>
+      <w:r>
+        <w:rPr>
+          <w:rFonts w:ascii="Courier New" w:eastAsia="Times New Roman" w:hAnsi="Courier New" w:cs="Courier New"/>
+          <w:i/>
+          <w:iCs/>
+          <w:color w:val="9876AA"/>
+          <w:sz w:val="20"/>
+          <w:szCs w:val="20"/>
+          <w:lang w:eastAsia="en-IE"/>
+        </w:rPr>
+        <w:t>grid</w:t>
+      </w:r>
+      <w:r>
+        <w:rPr>
+          <w:rFonts w:ascii="Courier New" w:eastAsia="Times New Roman" w:hAnsi="Courier New" w:cs="Courier New"/>
+          <w:color w:val="A9B7C6"/>
+          <w:sz w:val="20"/>
+          <w:szCs w:val="20"/>
+          <w:lang w:eastAsia="en-IE"/>
+        </w:rPr>
+        <w:t>)</w:t>
+      </w:r>
+      <w:r>
+        <w:rPr>
+          <w:rFonts w:ascii="Courier New" w:eastAsia="Times New Roman" w:hAnsi="Courier New" w:cs="Courier New"/>
+          <w:color w:val="CC7832"/>
+          <w:sz w:val="20"/>
+          <w:szCs w:val="20"/>
+          <w:lang w:eastAsia="en-IE"/>
+        </w:rPr>
+        <w:t>;</w:t>
+      </w:r>
+      <w:r>
+        <w:rPr>
+          <w:rFonts w:ascii="Courier New" w:eastAsia="Times New Roman" w:hAnsi="Courier New" w:cs="Courier New"/>
+          <w:color w:val="CC7832"/>
+          <w:sz w:val="20"/>
+          <w:szCs w:val="20"/>
+          <w:lang w:eastAsia="en-IE"/>
+        </w:rPr>
+        <w:br/>
+        <w:t xml:space="preserve">        </w:t>
+      </w:r>
+      <w:r>
+        <w:rPr>
+          <w:rFonts w:ascii="Courier New" w:eastAsia="Times New Roman" w:hAnsi="Courier New" w:cs="Courier New"/>
+          <w:color w:val="A9B7C6"/>
+          <w:sz w:val="20"/>
+          <w:szCs w:val="20"/>
+          <w:lang w:eastAsia="en-IE"/>
+        </w:rPr>
+        <w:t>out.close()</w:t>
+      </w:r>
+      <w:r>
+        <w:rPr>
+          <w:rFonts w:ascii="Courier New" w:eastAsia="Times New Roman" w:hAnsi="Courier New" w:cs="Courier New"/>
+          <w:color w:val="CC7832"/>
+          <w:sz w:val="20"/>
+          <w:szCs w:val="20"/>
+          <w:lang w:eastAsia="en-IE"/>
+        </w:rPr>
+        <w:t>;</w:t>
+      </w:r>
+      <w:r>
+        <w:rPr>
+          <w:rFonts w:ascii="Courier New" w:eastAsia="Times New Roman" w:hAnsi="Courier New" w:cs="Courier New"/>
+          <w:color w:val="CC7832"/>
+          <w:sz w:val="20"/>
+          <w:szCs w:val="20"/>
+          <w:lang w:eastAsia="en-IE"/>
+        </w:rPr>
+        <w:br/>
+        <w:t xml:space="preserve">    </w:t>
+      </w:r>
+      <w:r>
+        <w:rPr>
+          <w:rFonts w:ascii="Courier New" w:eastAsia="Times New Roman" w:hAnsi="Courier New" w:cs="Courier New"/>
+          <w:color w:val="A9B7C6"/>
+          <w:sz w:val="20"/>
+          <w:szCs w:val="20"/>
+          <w:lang w:eastAsia="en-IE"/>
+        </w:rPr>
+        <w:t>}</w:t>
+      </w:r>
+      <w:r>
+        <w:rPr>
+          <w:rFonts w:ascii="Courier New" w:eastAsia="Times New Roman" w:hAnsi="Courier New" w:cs="Courier New"/>
+          <w:color w:val="A9B7C6"/>
+          <w:sz w:val="20"/>
+          <w:szCs w:val="20"/>
+          <w:lang w:eastAsia="en-IE"/>
+        </w:rPr>
+        <w:br/>
+        <w:t xml:space="preserve">    </w:t>
+      </w:r>
+      <w:r>
+        <w:rPr>
+          <w:rFonts w:ascii="Courier New" w:eastAsia="Times New Roman" w:hAnsi="Courier New" w:cs="Courier New"/>
+          <w:color w:val="CC7832"/>
+          <w:sz w:val="20"/>
+          <w:szCs w:val="20"/>
+          <w:lang w:eastAsia="en-IE"/>
+        </w:rPr>
+        <w:t xml:space="preserve">catch </w:t>
+      </w:r>
+      <w:r>
+        <w:rPr>
+          <w:rFonts w:ascii="Courier New" w:eastAsia="Times New Roman" w:hAnsi="Courier New" w:cs="Courier New"/>
+          <w:color w:val="A9B7C6"/>
+          <w:sz w:val="20"/>
+          <w:szCs w:val="20"/>
+          <w:lang w:eastAsia="en-IE"/>
+        </w:rPr>
+        <w:t>(IOException e){</w:t>
+      </w:r>
+      <w:r>
+        <w:rPr>
+          <w:rFonts w:ascii="Courier New" w:eastAsia="Times New Roman" w:hAnsi="Courier New" w:cs="Courier New"/>
+          <w:color w:val="A9B7C6"/>
+          <w:sz w:val="20"/>
+          <w:szCs w:val="20"/>
+          <w:lang w:eastAsia="en-IE"/>
+        </w:rPr>
+        <w:br/>
+      </w:r>
+      <w:r>
+        <w:rPr>
+          <w:rFonts w:ascii="Courier New" w:eastAsia="Times New Roman" w:hAnsi="Courier New" w:cs="Courier New"/>
+          <w:color w:val="A9B7C6"/>
+          <w:sz w:val="20"/>
+          <w:szCs w:val="20"/>
+          <w:lang w:eastAsia="en-IE"/>
+        </w:rPr>
+        <w:lastRenderedPageBreak/>
+        <w:t xml:space="preserve">        e.printStackTrace()</w:t>
+      </w:r>
+      <w:r>
+        <w:rPr>
+          <w:rFonts w:ascii="Courier New" w:eastAsia="Times New Roman" w:hAnsi="Courier New" w:cs="Courier New"/>
+          <w:color w:val="CC7832"/>
+          <w:sz w:val="20"/>
+          <w:szCs w:val="20"/>
+          <w:lang w:eastAsia="en-IE"/>
+        </w:rPr>
+        <w:t>;</w:t>
+      </w:r>
+      <w:r>
+        <w:rPr>
+          <w:rFonts w:ascii="Courier New" w:eastAsia="Times New Roman" w:hAnsi="Courier New" w:cs="Courier New"/>
+          <w:color w:val="CC7832"/>
+          <w:sz w:val="20"/>
+          <w:szCs w:val="20"/>
+          <w:lang w:eastAsia="en-IE"/>
+        </w:rPr>
+        <w:br/>
+        <w:t xml:space="preserve">        </w:t>
+      </w:r>
+      <w:r>
+        <w:rPr>
+          <w:rFonts w:ascii="Courier New" w:eastAsia="Times New Roman" w:hAnsi="Courier New" w:cs="Courier New"/>
+          <w:color w:val="A9B7C6"/>
+          <w:sz w:val="20"/>
+          <w:szCs w:val="20"/>
+          <w:lang w:eastAsia="en-IE"/>
+        </w:rPr>
+        <w:t>System.</w:t>
+      </w:r>
+      <w:r>
+        <w:rPr>
+          <w:rFonts w:ascii="Courier New" w:eastAsia="Times New Roman" w:hAnsi="Courier New" w:cs="Courier New"/>
+          <w:i/>
+          <w:iCs/>
+          <w:color w:val="9876AA"/>
+          <w:sz w:val="20"/>
+          <w:szCs w:val="20"/>
+          <w:lang w:eastAsia="en-IE"/>
+        </w:rPr>
+        <w:t>err</w:t>
+      </w:r>
+      <w:r>
+        <w:rPr>
+          <w:rFonts w:ascii="Courier New" w:eastAsia="Times New Roman" w:hAnsi="Courier New" w:cs="Courier New"/>
+          <w:color w:val="A9B7C6"/>
+          <w:sz w:val="20"/>
+          <w:szCs w:val="20"/>
+          <w:lang w:eastAsia="en-IE"/>
+        </w:rPr>
+        <w:t xml:space="preserve">.println(e.getMessage() + </w:t>
+      </w:r>
+      <w:r>
+        <w:rPr>
+          <w:rFonts w:ascii="Courier New" w:eastAsia="Times New Roman" w:hAnsi="Courier New" w:cs="Courier New"/>
+          <w:color w:val="6A8759"/>
+          <w:sz w:val="20"/>
+          <w:szCs w:val="20"/>
+          <w:lang w:eastAsia="en-IE"/>
+        </w:rPr>
+        <w:t xml:space="preserve">" " </w:t>
+      </w:r>
+      <w:r>
+        <w:rPr>
+          <w:rFonts w:ascii="Courier New" w:eastAsia="Times New Roman" w:hAnsi="Courier New" w:cs="Courier New"/>
+          <w:color w:val="A9B7C6"/>
+          <w:sz w:val="20"/>
+          <w:szCs w:val="20"/>
+          <w:lang w:eastAsia="en-IE"/>
+        </w:rPr>
+        <w:t>+ e.getCause())</w:t>
+      </w:r>
+      <w:r>
+        <w:rPr>
+          <w:rFonts w:ascii="Courier New" w:eastAsia="Times New Roman" w:hAnsi="Courier New" w:cs="Courier New"/>
+          <w:color w:val="CC7832"/>
+          <w:sz w:val="20"/>
+          <w:szCs w:val="20"/>
+          <w:lang w:eastAsia="en-IE"/>
+        </w:rPr>
+        <w:t>;</w:t>
+      </w:r>
+      <w:r>
+        <w:rPr>
+          <w:rFonts w:ascii="Courier New" w:eastAsia="Times New Roman" w:hAnsi="Courier New" w:cs="Courier New"/>
+          <w:color w:val="CC7832"/>
+          <w:sz w:val="20"/>
+          <w:szCs w:val="20"/>
+          <w:lang w:eastAsia="en-IE"/>
+        </w:rPr>
+        <w:br/>
+        <w:t xml:space="preserve">    </w:t>
+      </w:r>
+      <w:r>
+        <w:rPr>
+          <w:rFonts w:ascii="Courier New" w:eastAsia="Times New Roman" w:hAnsi="Courier New" w:cs="Courier New"/>
+          <w:color w:val="A9B7C6"/>
+          <w:sz w:val="20"/>
+          <w:szCs w:val="20"/>
+          <w:lang w:eastAsia="en-IE"/>
+        </w:rPr>
+        <w:t>}</w:t>
+      </w:r>
+      <w:r>
+        <w:rPr>
+          <w:rFonts w:ascii="Courier New" w:eastAsia="Times New Roman" w:hAnsi="Courier New" w:cs="Courier New"/>
+          <w:color w:val="A9B7C6"/>
+          <w:sz w:val="20"/>
+          <w:szCs w:val="20"/>
+          <w:lang w:eastAsia="en-IE"/>
+        </w:rPr>
+        <w:br/>
+        <w:t>}</w:t>
+      </w:r>
+    </w:p>
+    <w:p>
+      <w:pPr>
+        <w:pStyle w:val="Caption"/>
+      </w:pPr>
+      <w:r>
+        <w:t xml:space="preserve">Figure </w:t>
+      </w:r>
       <w:fldSimple w:instr=" SEQ Figure \* ARABIC ">
         <w:r>
           <w:rPr>
@@ -6187,31 +6067,124 @@
         </w:r>
       </w:fldSimple>
       <w:r>
-        <w:t xml:space="preserve"> – UML class diagram of chess application</w:t>
+        <w:t xml:space="preserve"> – </w:t>
+      </w:r>
+      <w:r>
+        <w:t>S</w:t>
+      </w:r>
+      <w:r>
+        <w:t>aveBoard method in the KeyShortCuts class.</w:t>
+      </w:r>
+    </w:p>
+    <w:p>
+      <w:r>
+        <w:t>This limits the</w:t>
+      </w:r>
+      <w:r>
+        <w:t xml:space="preserve"> game to only file saves only. KeyShortCuts is not a class which would be expected to contain such functionality</w:t>
+      </w:r>
+      <w:r>
+        <w:t>, meaning maintain the code is more difficult.</w:t>
+      </w:r>
+    </w:p>
+    <w:p>
+      <w:pPr>
+        <w:pStyle w:val="Heading3"/>
+      </w:pPr>
+      <w:bookmarkStart w:id="14" w:name="_Toc119325218"/>
+      <w:r>
+        <w:t>Presentation</w:t>
+      </w:r>
+      <w:r>
+        <w:t>, input,</w:t>
+      </w:r>
+      <w:r>
+        <w:t xml:space="preserve"> and logic</w:t>
+      </w:r>
+      <w:bookmarkEnd w:id="14"/>
+    </w:p>
+    <w:p>
+      <w:r>
+        <w:t>The stage of the game where the players see the board and can move their piece, the gameplay stage, has its functionality distributed over 3 classes: Player, Board and KeyShortCuts. However, there are not clear divides between the responsibilities of each class. Both Player and KeyShortCuts handle input. Game rules are split between player and board. Presentation is purely performed by player. This distribution has no clear pattern and so would be more difficult to maintain.</w:t>
+      </w:r>
+    </w:p>
+    <w:p>
+      <w:pPr>
+        <w:pStyle w:val="Heading4"/>
+      </w:pPr>
+      <w:r>
+        <w:t>Chess pieces</w:t>
+      </w:r>
+    </w:p>
+    <w:p>
+      <w:r>
+        <w:t xml:space="preserve">Currently, the chess pieces are abstracted via an abstract class in terms of structure. However, they are all instanced within the board class, removing the loose coupling allowed by the abstract class. </w:t>
+      </w:r>
+      <w:r>
+        <w:t>The board prevents the pieces from being open to extension as any classes which inherit from them would have to be altered in the board to be used. Therefore, changes would most easily be done with modification, breaking the Open/Closed principal.</w:t>
+      </w:r>
+    </w:p>
+    <w:p>
+      <w:pPr>
+        <w:pStyle w:val="Heading3"/>
+      </w:pPr>
+      <w:bookmarkStart w:id="15" w:name="_Toc119325219"/>
+      <w:r>
+        <w:t>Players</w:t>
+      </w:r>
+      <w:bookmarkEnd w:id="15"/>
+    </w:p>
+    <w:p>
+      <w:r>
+        <w:t>Player class stores some data and implements both input and game logic. It is a concrete class which assumes only 2 players</w:t>
+      </w:r>
+      <w:r>
+        <w:t xml:space="preserve"> and a basic chess rule set for these players.</w:t>
+      </w:r>
+      <w:r>
+        <w:t xml:space="preserve"> This limits the extendibility of the </w:t>
+      </w:r>
+      <w:r>
+        <w:t>system. The rules of the game are so hardcoded into the class that it has a reference to the Board class.</w:t>
+      </w:r>
+    </w:p>
+    <w:p>
+      <w:pPr>
+        <w:pStyle w:val="Heading3"/>
+      </w:pPr>
+      <w:bookmarkStart w:id="16" w:name="_Toc119325220"/>
+      <w:r>
+        <w:t>Position</w:t>
+      </w:r>
+      <w:bookmarkEnd w:id="16"/>
+    </w:p>
+    <w:p>
+      <w:r>
+        <w:t>The position class is a singleton. It needs to be a singleton as it is a helper class for handling game logic. This responsibility is divided between multiple classes so preventing clean inheritance. If the division of responsibilities was more defined, this anti pattern would likely no longer be required.</w:t>
       </w:r>
     </w:p>
     <w:p>
       <w:pPr>
         <w:pStyle w:val="Heading1"/>
       </w:pPr>
-      <w:bookmarkStart w:id="16" w:name="_Toc119058895"/>
+      <w:bookmarkStart w:id="17" w:name="_Toc119325222"/>
       <w:r>
         <w:t>Design rational</w:t>
       </w:r>
-      <w:bookmarkEnd w:id="16"/>
+      <w:bookmarkEnd w:id="17"/>
     </w:p>
     <w:p>
       <w:pPr>
         <w:pStyle w:val="Heading2"/>
       </w:pPr>
-      <w:bookmarkStart w:id="17" w:name="_Toc119058896"/>
+      <w:bookmarkStart w:id="18" w:name="_Toc119325223"/>
       <w:r>
         <w:t>Microservice</w:t>
       </w:r>
       <w:r>
         <w:t xml:space="preserve"> architecture</w:t>
       </w:r>
-      <w:bookmarkEnd w:id="17"/>
+      <w:bookmarkEnd w:id="18"/>
     </w:p>
     <w:p>
       <w:r>
@@ -6249,7 +6222,6 @@
     </w:p>
     <w:p>
       <w:r>
-        <w:lastRenderedPageBreak/>
         <w:t xml:space="preserve">In a microservice system, issues more commonly appear in communication between the components. </w:t>
       </w:r>
       <w:r>
@@ -6272,18 +6244,14 @@
         <w:fldChar w:fldCharType="end"/>
       </w:r>
       <w:r>
-        <w:t xml:space="preserve"> Specialised tooling is required to have stack traces between components and components are not limited in who they can communicate. </w:t>
-      </w:r>
-      <w:r>
-        <w:t xml:space="preserve">This can make system level defects more difficult to analysis. Complexity also </w:t>
-      </w:r>
-      <w:proofErr w:type="spellStart"/>
-      <w:r>
-        <w:t>arised</w:t>
-      </w:r>
-      <w:proofErr w:type="spellEnd"/>
-      <w:r>
-        <w:t xml:space="preserve"> from the network connecting the components. </w:t>
+        <w:t xml:space="preserve"> Specialised tooling is required to have stack traces between </w:t>
+      </w:r>
+      <w:r>
+        <w:lastRenderedPageBreak/>
+        <w:t xml:space="preserve">components and components are not limited in who they can communicate. </w:t>
+      </w:r>
+      <w:r>
+        <w:t xml:space="preserve">This can make system level defects more difficult to analysis. Complexity also arised from the network connecting the components. </w:t>
       </w:r>
       <w:r>
         <w:fldChar w:fldCharType="begin"/>
@@ -6311,11 +6279,11 @@
       <w:pPr>
         <w:pStyle w:val="Heading2"/>
       </w:pPr>
-      <w:bookmarkStart w:id="18" w:name="_Toc119058897"/>
+      <w:bookmarkStart w:id="19" w:name="_Toc119325224"/>
       <w:r>
         <w:t>Adaptor</w:t>
       </w:r>
-      <w:bookmarkEnd w:id="18"/>
+      <w:bookmarkEnd w:id="19"/>
     </w:p>
     <w:p>
       <w:r>
@@ -6347,9 +6315,11 @@
       <w:pPr>
         <w:pStyle w:val="Heading2"/>
       </w:pPr>
+      <w:bookmarkStart w:id="20" w:name="_Toc119325225"/>
       <w:r>
         <w:t>Bridge</w:t>
       </w:r>
+      <w:bookmarkEnd w:id="20"/>
     </w:p>
     <w:p>
       <w:r>
@@ -6405,11 +6375,11 @@
       <w:pPr>
         <w:pStyle w:val="Heading2"/>
       </w:pPr>
-      <w:bookmarkStart w:id="19" w:name="_Toc119058898"/>
+      <w:bookmarkStart w:id="21" w:name="_Toc119325226"/>
       <w:r>
         <w:t>State</w:t>
       </w:r>
-      <w:bookmarkEnd w:id="19"/>
+      <w:bookmarkEnd w:id="21"/>
     </w:p>
     <w:p>
       <w:r>
@@ -6479,9 +6449,11 @@
       <w:pPr>
         <w:pStyle w:val="Heading2"/>
       </w:pPr>
+      <w:bookmarkStart w:id="22" w:name="_Toc119325227"/>
       <w:r>
         <w:t>Simple factory</w:t>
       </w:r>
+      <w:bookmarkEnd w:id="22"/>
     </w:p>
     <w:p>
       <w:r>
@@ -6527,11 +6499,11 @@
         <w:fldChar w:fldCharType="end"/>
       </w:r>
       <w:r>
-        <w:t xml:space="preserve">. The factory also </w:t>
+        <w:t xml:space="preserve">. The factory also decouples the object produced from the from the classes they are used in. This allows for extensions </w:t>
       </w:r>
       <w:r>
         <w:lastRenderedPageBreak/>
-        <w:t xml:space="preserve">decouples the object produced from the from the classes they are used in. This allows for extensions as the factory can later return super classes of the objects, expanding functionality without modifying the calling class. </w:t>
+        <w:t xml:space="preserve">as the factory can later return super classes of the objects, expanding functionality without modifying the calling class. </w:t>
       </w:r>
       <w:r>
         <w:fldChar w:fldCharType="begin"/>
@@ -6564,14 +6536,14 @@
       <w:pPr>
         <w:pStyle w:val="Heading2"/>
       </w:pPr>
-      <w:bookmarkStart w:id="20" w:name="_Toc119058899"/>
+      <w:bookmarkStart w:id="23" w:name="_Toc119325228"/>
       <w:r>
         <w:t>Dynamic</w:t>
       </w:r>
       <w:r>
         <w:t xml:space="preserve"> factory</w:t>
       </w:r>
-      <w:bookmarkEnd w:id="20"/>
+      <w:bookmarkEnd w:id="23"/>
     </w:p>
     <w:p>
       <w:r>
@@ -6608,16 +6580,27 @@
       <w:pPr>
         <w:pStyle w:val="Heading2"/>
       </w:pPr>
+      <w:bookmarkStart w:id="24" w:name="_Toc119325229"/>
       <w:r>
         <w:t>Choice</w:t>
       </w:r>
       <w:r>
         <w:t xml:space="preserve"> for system</w:t>
       </w:r>
-    </w:p>
-    <w:p>
-      <w:r>
-        <w:t xml:space="preserve">The microsystems architecture would enable fixing the poor division of responsibilities between classes as the responsibilities will need to be clearly defined between the components. Telemetry systems, such as OpenTelemetry, can be implemented later to minimise the debugging issues. </w:t>
+      <w:bookmarkEnd w:id="24"/>
+    </w:p>
+    <w:p>
+      <w:r>
+        <w:t>The microsystems architecture would enable fixing the poor division of responsibilities between classes as the responsibilities will need to be clearly defined between the components.</w:t>
+      </w:r>
+      <w:r>
+        <w:t xml:space="preserve"> This would improve the maintainability as each function will be able to be modified without effecting other components to the same extent as they are.</w:t>
+      </w:r>
+      <w:r>
+        <w:t xml:space="preserve"> Telemetry systems, such as OpenTelemetry, can be implemented later to minimise the debugging issues</w:t>
+      </w:r>
+      <w:r>
+        <w:t xml:space="preserve">. </w:t>
       </w:r>
     </w:p>
     <w:p>
@@ -6627,11 +6610,293 @@
     </w:p>
     <w:p>
       <w:r>
-        <w:t>Bridge or adaptor could be used to enable more looser coupling and extensibility for board extending the functionality in a structured way. Adaptor would be more appropriate as this feature only requires translation form the call to save the board to a way of storing it i.e. database</w:t>
-      </w:r>
-      <w:r>
-        <w:t xml:space="preserve"> or </w:t>
-      </w:r>
+        <w:t>Bridge or adaptor could be used to enable more looser coupling and extensibility for board extending the functionality in a structured way. Adaptor would be more appropriate as this feature only requires translation form the call to save the board to a way of storing it i.e.</w:t>
+      </w:r>
+      <w:r>
+        <w:t>,</w:t>
+      </w:r>
+      <w:r>
+        <w:t xml:space="preserve"> database</w:t>
+      </w:r>
+      <w:r>
+        <w:t>, file, or cloud. The bridge’s additional complexity provides multiple dimensions of expansion which is not required here.</w:t>
+      </w:r>
+    </w:p>
+    <w:p>
+      <w:r>
+        <w:t>The hard coded player rules could be resolved if players were states. Player rules could be each a different state so new rulesets could be changed. This would enable more players to be added for additional potential game mode, such as 2 players versus 2 players, without having to modify the game logic.</w:t>
+      </w:r>
+    </w:p>
+    <w:p>
+      <w:pPr>
+        <w:pStyle w:val="Heading1"/>
+      </w:pPr>
+      <w:r>
+        <w:lastRenderedPageBreak/>
+        <w:t>Redesign and refactor</w:t>
+      </w:r>
+    </w:p>
+    <w:p>
+      <w:pPr>
+        <w:pStyle w:val="Heading2"/>
+      </w:pPr>
+      <w:r>
+        <w:t>New structure</w:t>
+      </w:r>
+    </w:p>
+    <w:p>
+      <w:r>
+        <w:drawing>
+          <wp:inline distT="0" distB="0" distL="0" distR="0" wp14:anchorId="5622E28C" wp14:editId="1359E723">
+            <wp:extent cx="5105400" cy="5038725"/>
+            <wp:effectExtent l="0" t="0" r="0" b="9525"/>
+            <wp:docPr id="42" name="Picture 42" descr="Diagram&#10;&#10;Description automatically generated"/>
+            <wp:cNvGraphicFramePr>
+              <a:graphicFrameLocks xmlns:a="http://schemas.openxmlformats.org/drawingml/2006/main" noChangeAspect="1"/>
+            </wp:cNvGraphicFramePr>
+            <a:graphic xmlns:a="http://schemas.openxmlformats.org/drawingml/2006/main">
+              <a:graphicData uri="http://schemas.openxmlformats.org/drawingml/2006/picture">
+                <pic:pic xmlns:pic="http://schemas.openxmlformats.org/drawingml/2006/picture">
+                  <pic:nvPicPr>
+                    <pic:cNvPr id="42" name="Picture 42" descr="Diagram&#10;&#10;Description automatically generated"/>
+                    <pic:cNvPicPr/>
+                  </pic:nvPicPr>
+                  <pic:blipFill>
+                    <a:blip r:embed="rId10"/>
+                    <a:stretch>
+                      <a:fillRect/>
+                    </a:stretch>
+                  </pic:blipFill>
+                  <pic:spPr>
+                    <a:xfrm>
+                      <a:off x="0" y="0"/>
+                      <a:ext cx="5105400" cy="5038725"/>
+                    </a:xfrm>
+                    <a:prstGeom prst="rect">
+                      <a:avLst/>
+                    </a:prstGeom>
+                  </pic:spPr>
+                </pic:pic>
+              </a:graphicData>
+            </a:graphic>
+          </wp:inline>
+        </w:drawing>
+      </w:r>
+    </w:p>
+    <w:p>
+      <w:pPr>
+        <w:pStyle w:val="Caption"/>
+      </w:pPr>
+      <w:r>
+        <w:t xml:space="preserve">Figure </w:t>
+      </w:r>
+      <w:fldSimple w:instr=" SEQ Figure \* ARABIC ">
+        <w:r>
+          <w:rPr>
+            <w:noProof/>
+          </w:rPr>
+          <w:t>7</w:t>
+        </w:r>
+      </w:fldSimple>
+      <w:r>
+        <w:t xml:space="preserve"> – Structure of components in microservices network. Each edge is a message that can be sent between components.</w:t>
+      </w:r>
+    </w:p>
+    <w:tbl>
+      <w:tblPr>
+        <w:tblStyle w:val="TableGrid"/>
+        <w:tblW w:w="0" w:type="auto"/>
+        <w:tblLook w:val="04A0" w:firstRow="1" w:lastRow="0" w:firstColumn="1" w:lastColumn="0" w:noHBand="0" w:noVBand="1"/>
+      </w:tblPr>
+      <w:tblGrid>
+        <w:gridCol w:w="4508"/>
+        <w:gridCol w:w="4508"/>
+      </w:tblGrid>
+      <w:tr>
+        <w:tc>
+          <w:tcPr>
+            <w:tcW w:w="4508" w:type="dxa"/>
+          </w:tcPr>
+          <w:p>
+            <w:pPr>
+              <w:pStyle w:val="Heading2"/>
+              <w:outlineLvl w:val="1"/>
+            </w:pPr>
+            <w:r>
+              <w:t>Component</w:t>
+            </w:r>
+          </w:p>
+        </w:tc>
+        <w:tc>
+          <w:tcPr>
+            <w:tcW w:w="4508" w:type="dxa"/>
+          </w:tcPr>
+          <w:p>
+            <w:pPr>
+              <w:pStyle w:val="Heading2"/>
+              <w:outlineLvl w:val="1"/>
+            </w:pPr>
+            <w:r>
+              <w:t>Port num.</w:t>
+            </w:r>
+          </w:p>
+        </w:tc>
+      </w:tr>
+      <w:tr>
+        <w:tc>
+          <w:tcPr>
+            <w:tcW w:w="4508" w:type="dxa"/>
+          </w:tcPr>
+          <w:p>
+            <w:pPr>
+              <w:pStyle w:val="Heading2"/>
+              <w:outlineLvl w:val="1"/>
+            </w:pPr>
+            <w:r>
+              <w:t>Piece</w:t>
+            </w:r>
+          </w:p>
+        </w:tc>
+        <w:tc>
+          <w:tcPr>
+            <w:tcW w:w="4508" w:type="dxa"/>
+          </w:tcPr>
+          <w:p>
+            <w:pPr>
+              <w:pStyle w:val="Heading2"/>
+              <w:outlineLvl w:val="1"/>
+            </w:pPr>
+            <w:r>
+              <w:t>65535</w:t>
+            </w:r>
+          </w:p>
+        </w:tc>
+      </w:tr>
+      <w:tr>
+        <w:tc>
+          <w:tcPr>
+            <w:tcW w:w="4508" w:type="dxa"/>
+          </w:tcPr>
+          <w:p>
+            <w:pPr>
+              <w:pStyle w:val="Heading2"/>
+              <w:outlineLvl w:val="1"/>
+            </w:pPr>
+            <w:r>
+              <w:t>GUI</w:t>
+            </w:r>
+          </w:p>
+        </w:tc>
+        <w:tc>
+          <w:tcPr>
+            <w:tcW w:w="4508" w:type="dxa"/>
+          </w:tcPr>
+          <w:p>
+            <w:pPr>
+              <w:pStyle w:val="Heading2"/>
+              <w:outlineLvl w:val="1"/>
+            </w:pPr>
+            <w:r>
+              <w:t>65534</w:t>
+            </w:r>
+          </w:p>
+        </w:tc>
+      </w:tr>
+      <w:tr>
+        <w:tc>
+          <w:tcPr>
+            <w:tcW w:w="4508" w:type="dxa"/>
+          </w:tcPr>
+          <w:p>
+            <w:pPr>
+              <w:pStyle w:val="Heading2"/>
+              <w:outlineLvl w:val="1"/>
+            </w:pPr>
+            <w:r>
+              <w:t>BoardManager</w:t>
+            </w:r>
+          </w:p>
+        </w:tc>
+        <w:tc>
+          <w:tcPr>
+            <w:tcW w:w="4508" w:type="dxa"/>
+          </w:tcPr>
+          <w:p>
+            <w:pPr>
+              <w:pStyle w:val="Heading2"/>
+              <w:outlineLvl w:val="1"/>
+            </w:pPr>
+            <w:r>
+              <w:t>65533</w:t>
+            </w:r>
+          </w:p>
+        </w:tc>
+      </w:tr>
+      <w:tr>
+        <w:tc>
+          <w:tcPr>
+            <w:tcW w:w="4508" w:type="dxa"/>
+          </w:tcPr>
+          <w:p>
+            <w:pPr>
+              <w:pStyle w:val="Heading2"/>
+              <w:outlineLvl w:val="1"/>
+            </w:pPr>
+            <w:r>
+              <w:t>Logic</w:t>
+            </w:r>
+          </w:p>
+        </w:tc>
+        <w:tc>
+          <w:tcPr>
+            <w:tcW w:w="4508" w:type="dxa"/>
+          </w:tcPr>
+          <w:p>
+            <w:pPr>
+              <w:pStyle w:val="Heading2"/>
+              <w:outlineLvl w:val="1"/>
+            </w:pPr>
+            <w:r>
+              <w:t>65532</w:t>
+            </w:r>
+          </w:p>
+        </w:tc>
+      </w:tr>
+      <w:tr>
+        <w:tc>
+          <w:tcPr>
+            <w:tcW w:w="4508" w:type="dxa"/>
+          </w:tcPr>
+          <w:p>
+            <w:pPr>
+              <w:pStyle w:val="Heading2"/>
+              <w:outlineLvl w:val="1"/>
+            </w:pPr>
+            <w:r>
+              <w:t>Player</w:t>
+            </w:r>
+          </w:p>
+        </w:tc>
+        <w:tc>
+          <w:tcPr>
+            <w:tcW w:w="4508" w:type="dxa"/>
+          </w:tcPr>
+          <w:p>
+            <w:pPr>
+              <w:pStyle w:val="Heading2"/>
+              <w:outlineLvl w:val="1"/>
+            </w:pPr>
+            <w:r>
+              <w:t>65531</w:t>
+            </w:r>
+          </w:p>
+        </w:tc>
+      </w:tr>
+    </w:tbl>
+    <w:p>
+      <w:pPr>
+        <w:pStyle w:val="Heading2"/>
+      </w:pPr>
     </w:p>
     <w:p/>
     <w:sectPr>
@@ -9854,6 +10119,25 @@
       <w:szCs w:val="26"/>
     </w:rPr>
   </w:style>
+  <w:style w:type="table" w:styleId="TableGrid">
+    <w:name w:val="Table Grid"/>
+    <w:basedOn w:val="TableNormal"/>
+    <w:uiPriority w:val="39"/>
+    <w:rsid w:val="00153E13"/>
+    <w:pPr>
+      <w:spacing w:after="0" w:line="240" w:lineRule="auto"/>
+    </w:pPr>
+    <w:tblPr>
+      <w:tblBorders>
+        <w:top w:val="single" w:sz="4" w:space="0" w:color="auto"/>
+        <w:left w:val="single" w:sz="4" w:space="0" w:color="auto"/>
+        <w:bottom w:val="single" w:sz="4" w:space="0" w:color="auto"/>
+        <w:right w:val="single" w:sz="4" w:space="0" w:color="auto"/>
+        <w:insideH w:val="single" w:sz="4" w:space="0" w:color="auto"/>
+        <w:insideV w:val="single" w:sz="4" w:space="0" w:color="auto"/>
+      </w:tblBorders>
+    </w:tblPr>
+  </w:style>
 </w:styles>
 </file>
 

</xml_diff>

<commit_message>
finished board saver and started piece factory
</commit_message>
<xml_diff>
--- a/documentation/Software Architecture Overview - t00210844.docx
+++ b/documentation/Software Architecture Overview - t00210844.docx
@@ -410,7 +410,7 @@
                                     <w:rPr>
                                       <w:noProof/>
                                     </w:rPr>
-                                    <w:t>15/</w:t>
+                                    <w:t>16/</w:t>
                                   </w:r>
                                   <w:r>
                                     <w:rPr>
@@ -488,7 +488,7 @@
                               <w:rPr>
                                 <w:noProof/>
                               </w:rPr>
-                              <w:t>15/</w:t>
+                              <w:t>16/</w:t>
                             </w:r>
                             <w:r>
                               <w:rPr>
@@ -4482,7 +4482,15 @@
     </w:p>
     <w:p>
       <w:r>
-        <w:t>Brief: The user loads a board state from a .brd file.</w:t>
+        <w:t>Brief: The user loads a board state from a .</w:t>
+      </w:r>
+      <w:proofErr w:type="spellStart"/>
+      <w:r>
+        <w:t>brd</w:t>
+      </w:r>
+      <w:proofErr w:type="spellEnd"/>
+      <w:r>
+        <w:t xml:space="preserve"> file.</w:t>
       </w:r>
     </w:p>
     <w:p>
@@ -4962,7 +4970,17 @@
         </w:numPr>
       </w:pPr>
       <w:r>
-        <w:t>If the piece is in a invalid position or if the piece was not moved, the selected piece is not moved and the graphic is reset.</w:t>
+        <w:t xml:space="preserve">If the piece is in </w:t>
+      </w:r>
+      <w:proofErr w:type="spellStart"/>
+      <w:proofErr w:type="gramStart"/>
+      <w:r>
+        <w:t>a</w:t>
+      </w:r>
+      <w:proofErr w:type="spellEnd"/>
+      <w:proofErr w:type="gramEnd"/>
+      <w:r>
+        <w:t xml:space="preserve"> invalid position or if the piece was not moved, the selected piece is not moved and the graphic is reset.</w:t>
       </w:r>
     </w:p>
     <w:p>
@@ -5332,7 +5350,15 @@
         </w:numPr>
       </w:pPr>
       <w:r>
-        <w:t>The board state is saved under a file called the user’s inputted name followed by ‘.brd’.</w:t>
+        <w:t>The board state is saved under a file called the user’s inputted name followed by ‘.</w:t>
+      </w:r>
+      <w:proofErr w:type="spellStart"/>
+      <w:r>
+        <w:t>brd</w:t>
+      </w:r>
+      <w:proofErr w:type="spellEnd"/>
+      <w:r>
+        <w:t>’.</w:t>
       </w:r>
     </w:p>
     <w:p>
@@ -5410,27 +5436,14 @@
       <w:r>
         <w:t xml:space="preserve">Figure </w:t>
       </w:r>
-      <w:r>
-        <w:fldChar w:fldCharType="begin"/>
-      </w:r>
-      <w:r>
-        <w:instrText xml:space="preserve"> SEQ Figure \* ARABIC </w:instrText>
-      </w:r>
-      <w:r>
-        <w:fldChar w:fldCharType="separate"/>
-      </w:r>
-      <w:r>
-        <w:rPr>
-          <w:noProof/>
-        </w:rPr>
-        <w:t>5</w:t>
-      </w:r>
-      <w:r>
-        <w:rPr>
-          <w:noProof/>
-        </w:rPr>
-        <w:fldChar w:fldCharType="end"/>
-      </w:r>
+      <w:fldSimple w:instr=" SEQ Figure \* ARABIC ">
+        <w:r>
+          <w:rPr>
+            <w:noProof/>
+          </w:rPr>
+          <w:t>5</w:t>
+        </w:r>
+      </w:fldSimple>
       <w:r>
         <w:t xml:space="preserve"> – UML class diagram of chess application</w:t>
       </w:r>
@@ -5500,6 +5513,7 @@
         </w:rPr>
         <w:t xml:space="preserve">private void </w:t>
       </w:r>
+      <w:proofErr w:type="spellStart"/>
       <w:r>
         <w:rPr>
           <w:rFonts w:ascii="Courier New" w:eastAsia="Times New Roman" w:hAnsi="Courier New" w:cs="Courier New"/>
@@ -5510,6 +5524,7 @@
         </w:rPr>
         <w:t>saveBoard</w:t>
       </w:r>
+      <w:proofErr w:type="spellEnd"/>
       <w:r>
         <w:rPr>
           <w:rFonts w:ascii="Courier New" w:eastAsia="Times New Roman" w:hAnsi="Courier New" w:cs="Courier New"/>
@@ -5529,7 +5544,18 @@
           <w:lang w:eastAsia="en-IE"/>
         </w:rPr>
         <w:br/>
-        <w:t xml:space="preserve">    String output = JOptionPane.</w:t>
+        <w:t xml:space="preserve">    String output = </w:t>
+      </w:r>
+      <w:proofErr w:type="spellStart"/>
+      <w:r>
+        <w:rPr>
+          <w:rFonts w:ascii="Courier New" w:eastAsia="Times New Roman" w:hAnsi="Courier New" w:cs="Courier New"/>
+          <w:color w:val="A9B7C6"/>
+          <w:sz w:val="20"/>
+          <w:szCs w:val="20"/>
+          <w:lang w:eastAsia="en-IE"/>
+        </w:rPr>
+        <w:t>JOptionPane.</w:t>
       </w:r>
       <w:r>
         <w:rPr>
@@ -5543,6 +5569,7 @@
         </w:rPr>
         <w:t>showInputDialog</w:t>
       </w:r>
+      <w:proofErr w:type="spellEnd"/>
       <w:r>
         <w:rPr>
           <w:rFonts w:ascii="Courier New" w:eastAsia="Times New Roman" w:hAnsi="Courier New" w:cs="Courier New"/>
@@ -5553,6 +5580,7 @@
         </w:rPr>
         <w:t>(</w:t>
       </w:r>
+      <w:proofErr w:type="spellStart"/>
       <w:r>
         <w:rPr>
           <w:rFonts w:ascii="Courier New" w:eastAsia="Times New Roman" w:hAnsi="Courier New" w:cs="Courier New"/>
@@ -5571,7 +5599,29 @@
           <w:szCs w:val="20"/>
           <w:lang w:eastAsia="en-IE"/>
         </w:rPr>
-        <w:t>"Name board state"</w:t>
+        <w:t>"Name</w:t>
+      </w:r>
+      <w:proofErr w:type="spellEnd"/>
+      <w:r>
+        <w:rPr>
+          <w:rFonts w:ascii="Courier New" w:eastAsia="Times New Roman" w:hAnsi="Courier New" w:cs="Courier New"/>
+          <w:color w:val="6A8759"/>
+          <w:sz w:val="20"/>
+          <w:szCs w:val="20"/>
+          <w:lang w:eastAsia="en-IE"/>
+        </w:rPr>
+        <w:t xml:space="preserve"> board </w:t>
+      </w:r>
+      <w:proofErr w:type="spellStart"/>
+      <w:r>
+        <w:rPr>
+          <w:rFonts w:ascii="Courier New" w:eastAsia="Times New Roman" w:hAnsi="Courier New" w:cs="Courier New"/>
+          <w:color w:val="6A8759"/>
+          <w:sz w:val="20"/>
+          <w:szCs w:val="20"/>
+          <w:lang w:eastAsia="en-IE"/>
+        </w:rPr>
+        <w:t>state"</w:t>
       </w:r>
       <w:r>
         <w:rPr>
@@ -5591,7 +5641,18 @@
           <w:szCs w:val="20"/>
           <w:lang w:eastAsia="en-IE"/>
         </w:rPr>
-        <w:t>"Save Board"</w:t>
+        <w:t>"Save</w:t>
+      </w:r>
+      <w:proofErr w:type="spellEnd"/>
+      <w:r>
+        <w:rPr>
+          <w:rFonts w:ascii="Courier New" w:eastAsia="Times New Roman" w:hAnsi="Courier New" w:cs="Courier New"/>
+          <w:color w:val="6A8759"/>
+          <w:sz w:val="20"/>
+          <w:szCs w:val="20"/>
+          <w:lang w:eastAsia="en-IE"/>
+        </w:rPr>
+        <w:t xml:space="preserve"> Board"</w:t>
       </w:r>
       <w:r>
         <w:rPr>
@@ -5603,6 +5664,7 @@
         </w:rPr>
         <w:t>,</w:t>
       </w:r>
+      <w:proofErr w:type="spellStart"/>
       <w:r>
         <w:rPr>
           <w:rFonts w:ascii="Courier New" w:eastAsia="Times New Roman" w:hAnsi="Courier New" w:cs="Courier New"/>
@@ -5625,6 +5687,7 @@
         </w:rPr>
         <w:t>QUESTION_MESSAGE</w:t>
       </w:r>
+      <w:proofErr w:type="spellEnd"/>
       <w:r>
         <w:rPr>
           <w:rFonts w:ascii="Courier New" w:eastAsia="Times New Roman" w:hAnsi="Courier New" w:cs="Courier New"/>
@@ -5675,7 +5738,51 @@
           <w:lang w:eastAsia="en-IE"/>
         </w:rPr>
         <w:br/>
-        <w:t xml:space="preserve">        FileOutputStream outputStream = </w:t>
+        <w:t xml:space="preserve">        </w:t>
+      </w:r>
+      <w:proofErr w:type="spellStart"/>
+      <w:r>
+        <w:rPr>
+          <w:rFonts w:ascii="Courier New" w:eastAsia="Times New Roman" w:hAnsi="Courier New" w:cs="Courier New"/>
+          <w:color w:val="A9B7C6"/>
+          <w:sz w:val="20"/>
+          <w:szCs w:val="20"/>
+          <w:lang w:eastAsia="en-IE"/>
+        </w:rPr>
+        <w:t>FileOutputStream</w:t>
+      </w:r>
+      <w:proofErr w:type="spellEnd"/>
+      <w:r>
+        <w:rPr>
+          <w:rFonts w:ascii="Courier New" w:eastAsia="Times New Roman" w:hAnsi="Courier New" w:cs="Courier New"/>
+          <w:color w:val="A9B7C6"/>
+          <w:sz w:val="20"/>
+          <w:szCs w:val="20"/>
+          <w:lang w:eastAsia="en-IE"/>
+        </w:rPr>
+        <w:t xml:space="preserve"> </w:t>
+      </w:r>
+      <w:proofErr w:type="spellStart"/>
+      <w:r>
+        <w:rPr>
+          <w:rFonts w:ascii="Courier New" w:eastAsia="Times New Roman" w:hAnsi="Courier New" w:cs="Courier New"/>
+          <w:color w:val="A9B7C6"/>
+          <w:sz w:val="20"/>
+          <w:szCs w:val="20"/>
+          <w:lang w:eastAsia="en-IE"/>
+        </w:rPr>
+        <w:t>outputStream</w:t>
+      </w:r>
+      <w:proofErr w:type="spellEnd"/>
+      <w:r>
+        <w:rPr>
+          <w:rFonts w:ascii="Courier New" w:eastAsia="Times New Roman" w:hAnsi="Courier New" w:cs="Courier New"/>
+          <w:color w:val="A9B7C6"/>
+          <w:sz w:val="20"/>
+          <w:szCs w:val="20"/>
+          <w:lang w:eastAsia="en-IE"/>
+        </w:rPr>
+        <w:t xml:space="preserve"> = </w:t>
       </w:r>
       <w:r>
         <w:rPr>
@@ -5687,6 +5794,7 @@
         </w:rPr>
         <w:t xml:space="preserve">new </w:t>
       </w:r>
+      <w:proofErr w:type="spellStart"/>
       <w:r>
         <w:rPr>
           <w:rFonts w:ascii="Courier New" w:eastAsia="Times New Roman" w:hAnsi="Courier New" w:cs="Courier New"/>
@@ -5695,7 +5803,18 @@
           <w:szCs w:val="20"/>
           <w:lang w:eastAsia="en-IE"/>
         </w:rPr>
-        <w:t xml:space="preserve">FileOutputStream(output + </w:t>
+        <w:t>FileOutputStream</w:t>
+      </w:r>
+      <w:proofErr w:type="spellEnd"/>
+      <w:r>
+        <w:rPr>
+          <w:rFonts w:ascii="Courier New" w:eastAsia="Times New Roman" w:hAnsi="Courier New" w:cs="Courier New"/>
+          <w:color w:val="A9B7C6"/>
+          <w:sz w:val="20"/>
+          <w:szCs w:val="20"/>
+          <w:lang w:eastAsia="en-IE"/>
+        </w:rPr>
+        <w:t xml:space="preserve">(output + </w:t>
       </w:r>
       <w:r>
         <w:rPr>
@@ -5705,7 +5824,29 @@
           <w:szCs w:val="20"/>
           <w:lang w:eastAsia="en-IE"/>
         </w:rPr>
-        <w:t>".brd"</w:t>
+        <w:t>".</w:t>
+      </w:r>
+      <w:proofErr w:type="spellStart"/>
+      <w:r>
+        <w:rPr>
+          <w:rFonts w:ascii="Courier New" w:eastAsia="Times New Roman" w:hAnsi="Courier New" w:cs="Courier New"/>
+          <w:color w:val="6A8759"/>
+          <w:sz w:val="20"/>
+          <w:szCs w:val="20"/>
+          <w:lang w:eastAsia="en-IE"/>
+        </w:rPr>
+        <w:t>brd</w:t>
+      </w:r>
+      <w:proofErr w:type="spellEnd"/>
+      <w:r>
+        <w:rPr>
+          <w:rFonts w:ascii="Courier New" w:eastAsia="Times New Roman" w:hAnsi="Courier New" w:cs="Courier New"/>
+          <w:color w:val="6A8759"/>
+          <w:sz w:val="20"/>
+          <w:szCs w:val="20"/>
+          <w:lang w:eastAsia="en-IE"/>
+        </w:rPr>
+        <w:t>"</w:t>
       </w:r>
       <w:r>
         <w:rPr>
@@ -5738,6 +5879,7 @@
         <w:br/>
         <w:t xml:space="preserve">        </w:t>
       </w:r>
+      <w:proofErr w:type="spellStart"/>
       <w:r>
         <w:rPr>
           <w:rFonts w:ascii="Courier New" w:eastAsia="Times New Roman" w:hAnsi="Courier New" w:cs="Courier New"/>
@@ -5746,7 +5888,18 @@
           <w:szCs w:val="20"/>
           <w:lang w:eastAsia="en-IE"/>
         </w:rPr>
-        <w:t xml:space="preserve">ObjectOutputStream out = </w:t>
+        <w:t>ObjectOutputStream</w:t>
+      </w:r>
+      <w:proofErr w:type="spellEnd"/>
+      <w:r>
+        <w:rPr>
+          <w:rFonts w:ascii="Courier New" w:eastAsia="Times New Roman" w:hAnsi="Courier New" w:cs="Courier New"/>
+          <w:color w:val="A9B7C6"/>
+          <w:sz w:val="20"/>
+          <w:szCs w:val="20"/>
+          <w:lang w:eastAsia="en-IE"/>
+        </w:rPr>
+        <w:t xml:space="preserve"> out = </w:t>
       </w:r>
       <w:r>
         <w:rPr>
@@ -5758,6 +5911,7 @@
         </w:rPr>
         <w:t xml:space="preserve">new </w:t>
       </w:r>
+      <w:proofErr w:type="spellStart"/>
       <w:r>
         <w:rPr>
           <w:rFonts w:ascii="Courier New" w:eastAsia="Times New Roman" w:hAnsi="Courier New" w:cs="Courier New"/>
@@ -5766,7 +5920,40 @@
           <w:szCs w:val="20"/>
           <w:lang w:eastAsia="en-IE"/>
         </w:rPr>
-        <w:t>ObjectOutputStream(outputStream)</w:t>
+        <w:t>ObjectOutputStream</w:t>
+      </w:r>
+      <w:proofErr w:type="spellEnd"/>
+      <w:r>
+        <w:rPr>
+          <w:rFonts w:ascii="Courier New" w:eastAsia="Times New Roman" w:hAnsi="Courier New" w:cs="Courier New"/>
+          <w:color w:val="A9B7C6"/>
+          <w:sz w:val="20"/>
+          <w:szCs w:val="20"/>
+          <w:lang w:eastAsia="en-IE"/>
+        </w:rPr>
+        <w:t>(</w:t>
+      </w:r>
+      <w:proofErr w:type="spellStart"/>
+      <w:r>
+        <w:rPr>
+          <w:rFonts w:ascii="Courier New" w:eastAsia="Times New Roman" w:hAnsi="Courier New" w:cs="Courier New"/>
+          <w:color w:val="A9B7C6"/>
+          <w:sz w:val="20"/>
+          <w:szCs w:val="20"/>
+          <w:lang w:eastAsia="en-IE"/>
+        </w:rPr>
+        <w:t>outputStream</w:t>
+      </w:r>
+      <w:proofErr w:type="spellEnd"/>
+      <w:r>
+        <w:rPr>
+          <w:rFonts w:ascii="Courier New" w:eastAsia="Times New Roman" w:hAnsi="Courier New" w:cs="Courier New"/>
+          <w:color w:val="A9B7C6"/>
+          <w:sz w:val="20"/>
+          <w:szCs w:val="20"/>
+          <w:lang w:eastAsia="en-IE"/>
+        </w:rPr>
+        <w:t>)</w:t>
       </w:r>
       <w:r>
         <w:rPr>
@@ -5789,6 +5976,7 @@
         <w:br/>
         <w:t xml:space="preserve">        </w:t>
       </w:r>
+      <w:proofErr w:type="spellStart"/>
       <w:r>
         <w:rPr>
           <w:rFonts w:ascii="Courier New" w:eastAsia="Times New Roman" w:hAnsi="Courier New" w:cs="Courier New"/>
@@ -5797,7 +5985,29 @@
           <w:szCs w:val="20"/>
           <w:lang w:eastAsia="en-IE"/>
         </w:rPr>
-        <w:t>out.writeObject(Board.</w:t>
+        <w:t>out.writeObject</w:t>
+      </w:r>
+      <w:proofErr w:type="spellEnd"/>
+      <w:r>
+        <w:rPr>
+          <w:rFonts w:ascii="Courier New" w:eastAsia="Times New Roman" w:hAnsi="Courier New" w:cs="Courier New"/>
+          <w:color w:val="A9B7C6"/>
+          <w:sz w:val="20"/>
+          <w:szCs w:val="20"/>
+          <w:lang w:eastAsia="en-IE"/>
+        </w:rPr>
+        <w:t>(</w:t>
+      </w:r>
+      <w:proofErr w:type="spellStart"/>
+      <w:r>
+        <w:rPr>
+          <w:rFonts w:ascii="Courier New" w:eastAsia="Times New Roman" w:hAnsi="Courier New" w:cs="Courier New"/>
+          <w:color w:val="A9B7C6"/>
+          <w:sz w:val="20"/>
+          <w:szCs w:val="20"/>
+          <w:lang w:eastAsia="en-IE"/>
+        </w:rPr>
+        <w:t>Board.</w:t>
       </w:r>
       <w:r>
         <w:rPr>
@@ -5811,6 +6021,7 @@
         </w:rPr>
         <w:t>grid</w:t>
       </w:r>
+      <w:proofErr w:type="spellEnd"/>
       <w:r>
         <w:rPr>
           <w:rFonts w:ascii="Courier New" w:eastAsia="Times New Roman" w:hAnsi="Courier New" w:cs="Courier New"/>
@@ -5842,6 +6053,7 @@
         <w:br/>
         <w:t xml:space="preserve">        </w:t>
       </w:r>
+      <w:proofErr w:type="spellStart"/>
       <w:r>
         <w:rPr>
           <w:rFonts w:ascii="Courier New" w:eastAsia="Times New Roman" w:hAnsi="Courier New" w:cs="Courier New"/>
@@ -5850,7 +6062,18 @@
           <w:szCs w:val="20"/>
           <w:lang w:eastAsia="en-IE"/>
         </w:rPr>
-        <w:t>out.close()</w:t>
+        <w:t>out.close</w:t>
+      </w:r>
+      <w:proofErr w:type="spellEnd"/>
+      <w:r>
+        <w:rPr>
+          <w:rFonts w:ascii="Courier New" w:eastAsia="Times New Roman" w:hAnsi="Courier New" w:cs="Courier New"/>
+          <w:color w:val="A9B7C6"/>
+          <w:sz w:val="20"/>
+          <w:szCs w:val="20"/>
+          <w:lang w:eastAsia="en-IE"/>
+        </w:rPr>
+        <w:t>()</w:t>
       </w:r>
       <w:r>
         <w:rPr>
@@ -5912,8 +6135,9 @@
           <w:szCs w:val="20"/>
           <w:lang w:eastAsia="en-IE"/>
         </w:rPr>
-        <w:t>(IOException e){</w:t>
-      </w:r>
+        <w:t>(</w:t>
+      </w:r>
+      <w:proofErr w:type="spellStart"/>
       <w:r>
         <w:rPr>
           <w:rFonts w:ascii="Courier New" w:eastAsia="Times New Roman" w:hAnsi="Courier New" w:cs="Courier New"/>
@@ -5922,8 +6146,9 @@
           <w:szCs w:val="20"/>
           <w:lang w:eastAsia="en-IE"/>
         </w:rPr>
-        <w:br/>
-      </w:r>
+        <w:t>IOException</w:t>
+      </w:r>
+      <w:proofErr w:type="spellEnd"/>
       <w:r>
         <w:rPr>
           <w:rFonts w:ascii="Courier New" w:eastAsia="Times New Roman" w:hAnsi="Courier New" w:cs="Courier New"/>
@@ -5932,8 +6157,50 @@
           <w:szCs w:val="20"/>
           <w:lang w:eastAsia="en-IE"/>
         </w:rPr>
+        <w:t xml:space="preserve"> e){</w:t>
+      </w:r>
+      <w:r>
+        <w:rPr>
+          <w:rFonts w:ascii="Courier New" w:eastAsia="Times New Roman" w:hAnsi="Courier New" w:cs="Courier New"/>
+          <w:color w:val="A9B7C6"/>
+          <w:sz w:val="20"/>
+          <w:szCs w:val="20"/>
+          <w:lang w:eastAsia="en-IE"/>
+        </w:rPr>
+        <w:br/>
+      </w:r>
+      <w:r>
+        <w:rPr>
+          <w:rFonts w:ascii="Courier New" w:eastAsia="Times New Roman" w:hAnsi="Courier New" w:cs="Courier New"/>
+          <w:color w:val="A9B7C6"/>
+          <w:sz w:val="20"/>
+          <w:szCs w:val="20"/>
+          <w:lang w:eastAsia="en-IE"/>
+        </w:rPr>
         <w:lastRenderedPageBreak/>
-        <w:t xml:space="preserve">        e.printStackTrace()</w:t>
+        <w:t xml:space="preserve">        </w:t>
+      </w:r>
+      <w:proofErr w:type="spellStart"/>
+      <w:r>
+        <w:rPr>
+          <w:rFonts w:ascii="Courier New" w:eastAsia="Times New Roman" w:hAnsi="Courier New" w:cs="Courier New"/>
+          <w:color w:val="A9B7C6"/>
+          <w:sz w:val="20"/>
+          <w:szCs w:val="20"/>
+          <w:lang w:eastAsia="en-IE"/>
+        </w:rPr>
+        <w:t>e.printStackTrace</w:t>
+      </w:r>
+      <w:proofErr w:type="spellEnd"/>
+      <w:r>
+        <w:rPr>
+          <w:rFonts w:ascii="Courier New" w:eastAsia="Times New Roman" w:hAnsi="Courier New" w:cs="Courier New"/>
+          <w:color w:val="A9B7C6"/>
+          <w:sz w:val="20"/>
+          <w:szCs w:val="20"/>
+          <w:lang w:eastAsia="en-IE"/>
+        </w:rPr>
+        <w:t>()</w:t>
       </w:r>
       <w:r>
         <w:rPr>
@@ -5956,6 +6223,7 @@
         <w:br/>
         <w:t xml:space="preserve">        </w:t>
       </w:r>
+      <w:proofErr w:type="spellStart"/>
       <w:r>
         <w:rPr>
           <w:rFonts w:ascii="Courier New" w:eastAsia="Times New Roman" w:hAnsi="Courier New" w:cs="Courier New"/>
@@ -5986,7 +6254,40 @@
           <w:szCs w:val="20"/>
           <w:lang w:eastAsia="en-IE"/>
         </w:rPr>
-        <w:t xml:space="preserve">.println(e.getMessage() + </w:t>
+        <w:t>.println</w:t>
+      </w:r>
+      <w:proofErr w:type="spellEnd"/>
+      <w:r>
+        <w:rPr>
+          <w:rFonts w:ascii="Courier New" w:eastAsia="Times New Roman" w:hAnsi="Courier New" w:cs="Courier New"/>
+          <w:color w:val="A9B7C6"/>
+          <w:sz w:val="20"/>
+          <w:szCs w:val="20"/>
+          <w:lang w:eastAsia="en-IE"/>
+        </w:rPr>
+        <w:t>(</w:t>
+      </w:r>
+      <w:proofErr w:type="spellStart"/>
+      <w:r>
+        <w:rPr>
+          <w:rFonts w:ascii="Courier New" w:eastAsia="Times New Roman" w:hAnsi="Courier New" w:cs="Courier New"/>
+          <w:color w:val="A9B7C6"/>
+          <w:sz w:val="20"/>
+          <w:szCs w:val="20"/>
+          <w:lang w:eastAsia="en-IE"/>
+        </w:rPr>
+        <w:t>e.getMessage</w:t>
+      </w:r>
+      <w:proofErr w:type="spellEnd"/>
+      <w:r>
+        <w:rPr>
+          <w:rFonts w:ascii="Courier New" w:eastAsia="Times New Roman" w:hAnsi="Courier New" w:cs="Courier New"/>
+          <w:color w:val="A9B7C6"/>
+          <w:sz w:val="20"/>
+          <w:szCs w:val="20"/>
+          <w:lang w:eastAsia="en-IE"/>
+        </w:rPr>
+        <w:t xml:space="preserve">() + </w:t>
       </w:r>
       <w:r>
         <w:rPr>
@@ -6006,7 +6307,29 @@
           <w:szCs w:val="20"/>
           <w:lang w:eastAsia="en-IE"/>
         </w:rPr>
-        <w:t>+ e.getCause())</w:t>
+        <w:t xml:space="preserve">+ </w:t>
+      </w:r>
+      <w:proofErr w:type="spellStart"/>
+      <w:r>
+        <w:rPr>
+          <w:rFonts w:ascii="Courier New" w:eastAsia="Times New Roman" w:hAnsi="Courier New" w:cs="Courier New"/>
+          <w:color w:val="A9B7C6"/>
+          <w:sz w:val="20"/>
+          <w:szCs w:val="20"/>
+          <w:lang w:eastAsia="en-IE"/>
+        </w:rPr>
+        <w:t>e.getCause</w:t>
+      </w:r>
+      <w:proofErr w:type="spellEnd"/>
+      <w:r>
+        <w:rPr>
+          <w:rFonts w:ascii="Courier New" w:eastAsia="Times New Roman" w:hAnsi="Courier New" w:cs="Courier New"/>
+          <w:color w:val="A9B7C6"/>
+          <w:sz w:val="20"/>
+          <w:szCs w:val="20"/>
+          <w:lang w:eastAsia="en-IE"/>
+        </w:rPr>
+        <w:t>())</w:t>
       </w:r>
       <w:r>
         <w:rPr>
@@ -6251,7 +6574,15 @@
         <w:t xml:space="preserve">components and components are not limited in who they can communicate. </w:t>
       </w:r>
       <w:r>
-        <w:t xml:space="preserve">This can make system level defects more difficult to analysis. Complexity also arised from the network connecting the components. </w:t>
+        <w:t xml:space="preserve">This can make system level defects more difficult to analysis. Complexity also </w:t>
+      </w:r>
+      <w:proofErr w:type="spellStart"/>
+      <w:r>
+        <w:t>arised</w:t>
+      </w:r>
+      <w:proofErr w:type="spellEnd"/>
+      <w:r>
+        <w:t xml:space="preserve"> from the network connecting the components. </w:t>
       </w:r>
       <w:r>
         <w:fldChar w:fldCharType="begin"/>
@@ -6633,7 +6964,7 @@
       </w:pPr>
       <w:r>
         <w:lastRenderedPageBreak/>
-        <w:t>Redesign and refactor</w:t>
+        <w:t>Redesign</w:t>
       </w:r>
     </w:p>
     <w:p>
@@ -6647,10 +6978,10 @@
     <w:p>
       <w:r>
         <w:drawing>
-          <wp:inline distT="0" distB="0" distL="0" distR="0" wp14:anchorId="5622E28C" wp14:editId="1359E723">
-            <wp:extent cx="5105400" cy="5038725"/>
-            <wp:effectExtent l="0" t="0" r="0" b="9525"/>
-            <wp:docPr id="42" name="Picture 42" descr="Diagram&#10;&#10;Description automatically generated"/>
+          <wp:inline distT="0" distB="0" distL="0" distR="0" wp14:anchorId="4F1D5E34" wp14:editId="34B3C88F">
+            <wp:extent cx="4800600" cy="4324350"/>
+            <wp:effectExtent l="0" t="0" r="0" b="0"/>
+            <wp:docPr id="44" name="Picture 44" descr="Diagram&#10;&#10;Description automatically generated"/>
             <wp:cNvGraphicFramePr>
               <a:graphicFrameLocks xmlns:a="http://schemas.openxmlformats.org/drawingml/2006/main" noChangeAspect="1"/>
             </wp:cNvGraphicFramePr>
@@ -6658,7 +6989,7 @@
               <a:graphicData uri="http://schemas.openxmlformats.org/drawingml/2006/picture">
                 <pic:pic xmlns:pic="http://schemas.openxmlformats.org/drawingml/2006/picture">
                   <pic:nvPicPr>
-                    <pic:cNvPr id="42" name="Picture 42" descr="Diagram&#10;&#10;Description automatically generated"/>
+                    <pic:cNvPr id="44" name="Picture 44" descr="Diagram&#10;&#10;Description automatically generated"/>
                     <pic:cNvPicPr/>
                   </pic:nvPicPr>
                   <pic:blipFill>
@@ -6670,7 +7001,7 @@
                   <pic:spPr>
                     <a:xfrm>
                       <a:off x="0" y="0"/>
-                      <a:ext cx="5105400" cy="5038725"/>
+                      <a:ext cx="4800600" cy="4324350"/>
                     </a:xfrm>
                     <a:prstGeom prst="rect">
                       <a:avLst/>
@@ -6700,6 +7031,17 @@
       </w:fldSimple>
       <w:r>
         <w:t xml:space="preserve"> – Structure of components in microservices network. Each edge is a message that can be sent between components.</w:t>
+      </w:r>
+      <w:r>
+        <w:t xml:space="preserve"> Filled arrows are a 1:1 relationship while hollow </w:t>
+      </w:r>
+      <w:proofErr w:type="gramStart"/>
+      <w:r>
+        <w:t>are</w:t>
+      </w:r>
+      <w:proofErr w:type="gramEnd"/>
+      <w:r>
+        <w:t xml:space="preserve"> 1:many.</w:t>
       </w:r>
     </w:p>
     <w:tbl>
@@ -6748,10 +7090,6 @@
             <w:tcW w:w="4508" w:type="dxa"/>
           </w:tcPr>
           <w:p>
-            <w:pPr>
-              <w:pStyle w:val="Heading2"/>
-              <w:outlineLvl w:val="1"/>
-            </w:pPr>
             <w:r>
               <w:t>Piece</w:t>
             </w:r>
@@ -6762,10 +7100,6 @@
             <w:tcW w:w="4508" w:type="dxa"/>
           </w:tcPr>
           <w:p>
-            <w:pPr>
-              <w:pStyle w:val="Heading2"/>
-              <w:outlineLvl w:val="1"/>
-            </w:pPr>
             <w:r>
               <w:t>65535</w:t>
             </w:r>
@@ -6778,12 +7112,8 @@
             <w:tcW w:w="4508" w:type="dxa"/>
           </w:tcPr>
           <w:p>
-            <w:pPr>
-              <w:pStyle w:val="Heading2"/>
-              <w:outlineLvl w:val="1"/>
-            </w:pPr>
-            <w:r>
-              <w:t>GUI</w:t>
+            <w:r>
+              <w:t>Board Manager</w:t>
             </w:r>
           </w:p>
         </w:tc>
@@ -6792,10 +7122,6 @@
             <w:tcW w:w="4508" w:type="dxa"/>
           </w:tcPr>
           <w:p>
-            <w:pPr>
-              <w:pStyle w:val="Heading2"/>
-              <w:outlineLvl w:val="1"/>
-            </w:pPr>
             <w:r>
               <w:t>65534</w:t>
             </w:r>
@@ -6808,12 +7134,8 @@
             <w:tcW w:w="4508" w:type="dxa"/>
           </w:tcPr>
           <w:p>
-            <w:pPr>
-              <w:pStyle w:val="Heading2"/>
-              <w:outlineLvl w:val="1"/>
-            </w:pPr>
-            <w:r>
-              <w:t>BoardManager</w:t>
+            <w:r>
+              <w:t>Logic</w:t>
             </w:r>
           </w:p>
         </w:tc>
@@ -6822,10 +7144,6 @@
             <w:tcW w:w="4508" w:type="dxa"/>
           </w:tcPr>
           <w:p>
-            <w:pPr>
-              <w:pStyle w:val="Heading2"/>
-              <w:outlineLvl w:val="1"/>
-            </w:pPr>
             <w:r>
               <w:t>65533</w:t>
             </w:r>
@@ -6838,12 +7156,8 @@
             <w:tcW w:w="4508" w:type="dxa"/>
           </w:tcPr>
           <w:p>
-            <w:pPr>
-              <w:pStyle w:val="Heading2"/>
-              <w:outlineLvl w:val="1"/>
-            </w:pPr>
-            <w:r>
-              <w:t>Logic</w:t>
+            <w:r>
+              <w:t>GUI</w:t>
             </w:r>
           </w:p>
         </w:tc>
@@ -6852,12 +7166,8 @@
             <w:tcW w:w="4508" w:type="dxa"/>
           </w:tcPr>
           <w:p>
-            <w:pPr>
-              <w:pStyle w:val="Heading2"/>
-              <w:outlineLvl w:val="1"/>
-            </w:pPr>
-            <w:r>
-              <w:t>65532</w:t>
+            <w:r>
+              <w:t>=&lt;65533 % 2 = 0</w:t>
             </w:r>
           </w:p>
         </w:tc>
@@ -6868,10 +7178,6 @@
             <w:tcW w:w="4508" w:type="dxa"/>
           </w:tcPr>
           <w:p>
-            <w:pPr>
-              <w:pStyle w:val="Heading2"/>
-              <w:outlineLvl w:val="1"/>
-            </w:pPr>
             <w:r>
               <w:t>Player</w:t>
             </w:r>
@@ -6882,12 +7188,14 @@
             <w:tcW w:w="4508" w:type="dxa"/>
           </w:tcPr>
           <w:p>
-            <w:pPr>
-              <w:pStyle w:val="Heading2"/>
-              <w:outlineLvl w:val="1"/>
-            </w:pPr>
-            <w:r>
-              <w:t>65531</w:t>
+            <w:r>
+              <w:t>=&lt;</w:t>
+            </w:r>
+            <w:r>
+              <w:t>6553</w:t>
+            </w:r>
+            <w:r>
+              <w:t>3 % 2 = 1</w:t>
             </w:r>
           </w:p>
         </w:tc>
@@ -6895,8 +7203,752 @@
     </w:tbl>
     <w:p>
       <w:pPr>
+        <w:pStyle w:val="Caption"/>
+      </w:pPr>
+      <w:r>
+        <w:t xml:space="preserve">Table </w:t>
+      </w:r>
+      <w:fldSimple w:instr=" SEQ Table \* ARABIC ">
+        <w:r>
+          <w:rPr>
+            <w:noProof/>
+          </w:rPr>
+          <w:t>1</w:t>
+        </w:r>
+      </w:fldSimple>
+      <w:r>
+        <w:t xml:space="preserve"> – Port numbers of each component</w:t>
+      </w:r>
+    </w:p>
+    <w:p>
+      <w:pPr>
         <w:pStyle w:val="Heading2"/>
       </w:pPr>
+      <w:r>
+        <w:lastRenderedPageBreak/>
+        <w:t>Adaptor</w:t>
+      </w:r>
+    </w:p>
+    <w:p>
+      <w:r>
+        <w:drawing>
+          <wp:inline distT="0" distB="0" distL="0" distR="0" wp14:anchorId="194A7AE9" wp14:editId="6DEB53B1">
+            <wp:extent cx="5661660" cy="3551553"/>
+            <wp:effectExtent l="0" t="0" r="0" b="0"/>
+            <wp:docPr id="43" name="Picture 43" descr="Graphical user interface, application&#10;&#10;Description automatically generated"/>
+            <wp:cNvGraphicFramePr>
+              <a:graphicFrameLocks xmlns:a="http://schemas.openxmlformats.org/drawingml/2006/main" noChangeAspect="1"/>
+            </wp:cNvGraphicFramePr>
+            <a:graphic xmlns:a="http://schemas.openxmlformats.org/drawingml/2006/main">
+              <a:graphicData uri="http://schemas.openxmlformats.org/drawingml/2006/picture">
+                <pic:pic xmlns:pic="http://schemas.openxmlformats.org/drawingml/2006/picture">
+                  <pic:nvPicPr>
+                    <pic:cNvPr id="43" name="Picture 43" descr="Graphical user interface, application&#10;&#10;Description automatically generated"/>
+                    <pic:cNvPicPr/>
+                  </pic:nvPicPr>
+                  <pic:blipFill>
+                    <a:blip r:embed="rId11"/>
+                    <a:stretch>
+                      <a:fillRect/>
+                    </a:stretch>
+                  </pic:blipFill>
+                  <pic:spPr>
+                    <a:xfrm>
+                      <a:off x="0" y="0"/>
+                      <a:ext cx="5679753" cy="3562903"/>
+                    </a:xfrm>
+                    <a:prstGeom prst="rect">
+                      <a:avLst/>
+                    </a:prstGeom>
+                  </pic:spPr>
+                </pic:pic>
+              </a:graphicData>
+            </a:graphic>
+          </wp:inline>
+        </w:drawing>
+      </w:r>
+    </w:p>
+    <w:p>
+      <w:pPr>
+        <w:pStyle w:val="Caption"/>
+      </w:pPr>
+      <w:r>
+        <w:t xml:space="preserve">Figure </w:t>
+      </w:r>
+      <w:fldSimple w:instr=" SEQ Figure \* ARABIC ">
+        <w:r>
+          <w:rPr>
+            <w:noProof/>
+          </w:rPr>
+          <w:t>8</w:t>
+        </w:r>
+      </w:fldSimple>
+      <w:r>
+        <w:t xml:space="preserve"> – Class diagram of Board Manager component. </w:t>
+      </w:r>
+    </w:p>
+    <w:p>
+      <w:r>
+        <w:t>The board manager microservice now contains any board saver. These each can adapt the save and load calls to other interfaces. Board Saver File changes these calls to calls to save the board as a file under the name specified.</w:t>
+      </w:r>
+    </w:p>
+    <w:p>
+      <w:pPr>
+        <w:pStyle w:val="HTMLPreformatted"/>
+        <w:shd w:val="clear" w:color="auto" w:fill="2B2B2B"/>
+        <w:rPr>
+          <w:color w:val="A9B7C6"/>
+        </w:rPr>
+      </w:pPr>
+      <w:r>
+        <w:rPr>
+          <w:color w:val="BBB529"/>
+        </w:rPr>
+        <w:t>@Override</w:t>
+      </w:r>
+      <w:r>
+        <w:rPr>
+          <w:color w:val="BBB529"/>
+        </w:rPr>
+        <w:br/>
+      </w:r>
+      <w:r>
+        <w:rPr>
+          <w:color w:val="CC7832"/>
+        </w:rPr>
+        <w:t xml:space="preserve">public void </w:t>
+      </w:r>
+      <w:r>
+        <w:rPr>
+          <w:color w:val="FFC66D"/>
+        </w:rPr>
+        <w:t>save</w:t>
+      </w:r>
+      <w:r>
+        <w:rPr>
+          <w:color w:val="A9B7C6"/>
+        </w:rPr>
+        <w:t xml:space="preserve">(String </w:t>
+      </w:r>
+      <w:proofErr w:type="spellStart"/>
+      <w:r>
+        <w:rPr>
+          <w:color w:val="A9B7C6"/>
+        </w:rPr>
+        <w:t>boardName</w:t>
+      </w:r>
+      <w:proofErr w:type="spellEnd"/>
+      <w:r>
+        <w:rPr>
+          <w:color w:val="CC7832"/>
+        </w:rPr>
+        <w:t xml:space="preserve">, </w:t>
+      </w:r>
+      <w:r>
+        <w:rPr>
+          <w:color w:val="A9B7C6"/>
+        </w:rPr>
+        <w:t xml:space="preserve">Object board) </w:t>
+      </w:r>
+      <w:r>
+        <w:rPr>
+          <w:color w:val="CC7832"/>
+        </w:rPr>
+        <w:t xml:space="preserve">throws </w:t>
+      </w:r>
+      <w:proofErr w:type="spellStart"/>
+      <w:r>
+        <w:rPr>
+          <w:color w:val="A9B7C6"/>
+        </w:rPr>
+        <w:t>IOException</w:t>
+      </w:r>
+      <w:proofErr w:type="spellEnd"/>
+      <w:r>
+        <w:rPr>
+          <w:color w:val="A9B7C6"/>
+        </w:rPr>
+        <w:t>{</w:t>
+      </w:r>
+      <w:r>
+        <w:rPr>
+          <w:color w:val="A9B7C6"/>
+        </w:rPr>
+        <w:br/>
+        <w:t xml:space="preserve">    </w:t>
+      </w:r>
+      <w:proofErr w:type="spellStart"/>
+      <w:r>
+        <w:rPr>
+          <w:color w:val="A9B7C6"/>
+        </w:rPr>
+        <w:t>FileOutputStream</w:t>
+      </w:r>
+      <w:proofErr w:type="spellEnd"/>
+      <w:r>
+        <w:rPr>
+          <w:color w:val="A9B7C6"/>
+        </w:rPr>
+        <w:t xml:space="preserve"> </w:t>
+      </w:r>
+      <w:proofErr w:type="spellStart"/>
+      <w:r>
+        <w:rPr>
+          <w:color w:val="A9B7C6"/>
+        </w:rPr>
+        <w:t>outputStream</w:t>
+      </w:r>
+      <w:proofErr w:type="spellEnd"/>
+      <w:r>
+        <w:rPr>
+          <w:color w:val="A9B7C6"/>
+        </w:rPr>
+        <w:t xml:space="preserve"> = </w:t>
+      </w:r>
+      <w:r>
+        <w:rPr>
+          <w:color w:val="CC7832"/>
+        </w:rPr>
+        <w:t xml:space="preserve">new </w:t>
+      </w:r>
+      <w:proofErr w:type="spellStart"/>
+      <w:r>
+        <w:rPr>
+          <w:color w:val="A9B7C6"/>
+        </w:rPr>
+        <w:t>FileOutputStream</w:t>
+      </w:r>
+      <w:proofErr w:type="spellEnd"/>
+      <w:r>
+        <w:rPr>
+          <w:color w:val="A9B7C6"/>
+        </w:rPr>
+        <w:t>(</w:t>
+      </w:r>
+      <w:proofErr w:type="spellStart"/>
+      <w:r>
+        <w:rPr>
+          <w:color w:val="A9B7C6"/>
+        </w:rPr>
+        <w:t>boardName</w:t>
+      </w:r>
+      <w:proofErr w:type="spellEnd"/>
+      <w:r>
+        <w:rPr>
+          <w:color w:val="A9B7C6"/>
+        </w:rPr>
+        <w:t xml:space="preserve"> + </w:t>
+      </w:r>
+      <w:r>
+        <w:rPr>
+          <w:color w:val="9876AA"/>
+        </w:rPr>
+        <w:t>EXTENSION</w:t>
+      </w:r>
+      <w:r>
+        <w:rPr>
+          <w:color w:val="A9B7C6"/>
+        </w:rPr>
+        <w:t>)</w:t>
+      </w:r>
+      <w:r>
+        <w:rPr>
+          <w:color w:val="CC7832"/>
+        </w:rPr>
+        <w:t>;</w:t>
+      </w:r>
+      <w:r>
+        <w:rPr>
+          <w:color w:val="CC7832"/>
+        </w:rPr>
+        <w:br/>
+        <w:t xml:space="preserve">    </w:t>
+      </w:r>
+      <w:proofErr w:type="spellStart"/>
+      <w:r>
+        <w:rPr>
+          <w:color w:val="A9B7C6"/>
+        </w:rPr>
+        <w:t>ObjectOutputStream</w:t>
+      </w:r>
+      <w:proofErr w:type="spellEnd"/>
+      <w:r>
+        <w:rPr>
+          <w:color w:val="A9B7C6"/>
+        </w:rPr>
+        <w:t xml:space="preserve"> out = </w:t>
+      </w:r>
+      <w:r>
+        <w:rPr>
+          <w:color w:val="CC7832"/>
+        </w:rPr>
+        <w:t xml:space="preserve">new </w:t>
+      </w:r>
+      <w:proofErr w:type="spellStart"/>
+      <w:r>
+        <w:rPr>
+          <w:color w:val="A9B7C6"/>
+        </w:rPr>
+        <w:t>ObjectOutputStream</w:t>
+      </w:r>
+      <w:proofErr w:type="spellEnd"/>
+      <w:r>
+        <w:rPr>
+          <w:color w:val="A9B7C6"/>
+        </w:rPr>
+        <w:t>(</w:t>
+      </w:r>
+      <w:proofErr w:type="spellStart"/>
+      <w:r>
+        <w:rPr>
+          <w:color w:val="A9B7C6"/>
+        </w:rPr>
+        <w:t>outputStream</w:t>
+      </w:r>
+      <w:proofErr w:type="spellEnd"/>
+      <w:r>
+        <w:rPr>
+          <w:color w:val="A9B7C6"/>
+        </w:rPr>
+        <w:t>)</w:t>
+      </w:r>
+      <w:r>
+        <w:rPr>
+          <w:color w:val="CC7832"/>
+        </w:rPr>
+        <w:t>;</w:t>
+      </w:r>
+      <w:r>
+        <w:rPr>
+          <w:color w:val="CC7832"/>
+        </w:rPr>
+        <w:br/>
+        <w:t xml:space="preserve">    </w:t>
+      </w:r>
+      <w:proofErr w:type="spellStart"/>
+      <w:r>
+        <w:rPr>
+          <w:color w:val="A9B7C6"/>
+        </w:rPr>
+        <w:t>out.writeObject</w:t>
+      </w:r>
+      <w:proofErr w:type="spellEnd"/>
+      <w:r>
+        <w:rPr>
+          <w:color w:val="A9B7C6"/>
+        </w:rPr>
+        <w:t>(board)</w:t>
+      </w:r>
+      <w:r>
+        <w:rPr>
+          <w:color w:val="CC7832"/>
+        </w:rPr>
+        <w:t>;</w:t>
+      </w:r>
+      <w:r>
+        <w:rPr>
+          <w:color w:val="CC7832"/>
+        </w:rPr>
+        <w:br/>
+        <w:t xml:space="preserve">    </w:t>
+      </w:r>
+      <w:proofErr w:type="spellStart"/>
+      <w:r>
+        <w:rPr>
+          <w:color w:val="A9B7C6"/>
+        </w:rPr>
+        <w:t>out.close</w:t>
+      </w:r>
+      <w:proofErr w:type="spellEnd"/>
+      <w:r>
+        <w:rPr>
+          <w:color w:val="A9B7C6"/>
+        </w:rPr>
+        <w:t>()</w:t>
+      </w:r>
+      <w:r>
+        <w:rPr>
+          <w:color w:val="CC7832"/>
+        </w:rPr>
+        <w:t>;</w:t>
+      </w:r>
+      <w:r>
+        <w:rPr>
+          <w:color w:val="CC7832"/>
+        </w:rPr>
+        <w:br/>
+      </w:r>
+      <w:r>
+        <w:rPr>
+          <w:color w:val="A9B7C6"/>
+        </w:rPr>
+        <w:t>}</w:t>
+      </w:r>
+      <w:r>
+        <w:rPr>
+          <w:color w:val="A9B7C6"/>
+        </w:rPr>
+        <w:br/>
+      </w:r>
+      <w:r>
+        <w:rPr>
+          <w:color w:val="BBB529"/>
+        </w:rPr>
+        <w:t>@Override</w:t>
+      </w:r>
+      <w:r>
+        <w:rPr>
+          <w:color w:val="BBB529"/>
+        </w:rPr>
+        <w:br/>
+      </w:r>
+      <w:r>
+        <w:rPr>
+          <w:color w:val="CC7832"/>
+        </w:rPr>
+        <w:t xml:space="preserve">public </w:t>
+      </w:r>
+      <w:r>
+        <w:rPr>
+          <w:color w:val="A9B7C6"/>
+        </w:rPr>
+        <w:t xml:space="preserve">Object </w:t>
+      </w:r>
+      <w:r>
+        <w:rPr>
+          <w:color w:val="FFC66D"/>
+        </w:rPr>
+        <w:t>load</w:t>
+      </w:r>
+      <w:r>
+        <w:rPr>
+          <w:color w:val="A9B7C6"/>
+        </w:rPr>
+        <w:t xml:space="preserve">(String </w:t>
+      </w:r>
+      <w:proofErr w:type="spellStart"/>
+      <w:r>
+        <w:rPr>
+          <w:color w:val="A9B7C6"/>
+        </w:rPr>
+        <w:t>boardName</w:t>
+      </w:r>
+      <w:proofErr w:type="spellEnd"/>
+      <w:r>
+        <w:rPr>
+          <w:color w:val="A9B7C6"/>
+        </w:rPr>
+        <w:t xml:space="preserve">) </w:t>
+      </w:r>
+      <w:r>
+        <w:rPr>
+          <w:color w:val="CC7832"/>
+        </w:rPr>
+        <w:t xml:space="preserve">throws </w:t>
+      </w:r>
+      <w:proofErr w:type="spellStart"/>
+      <w:r>
+        <w:rPr>
+          <w:color w:val="A9B7C6"/>
+        </w:rPr>
+        <w:t>IOException</w:t>
+      </w:r>
+      <w:proofErr w:type="spellEnd"/>
+      <w:r>
+        <w:rPr>
+          <w:color w:val="CC7832"/>
+        </w:rPr>
+        <w:t xml:space="preserve">, </w:t>
+      </w:r>
+      <w:proofErr w:type="spellStart"/>
+      <w:r>
+        <w:rPr>
+          <w:color w:val="A9B7C6"/>
+        </w:rPr>
+        <w:t>ClassNotFoundException</w:t>
+      </w:r>
+      <w:proofErr w:type="spellEnd"/>
+      <w:r>
+        <w:rPr>
+          <w:color w:val="A9B7C6"/>
+        </w:rPr>
+        <w:t xml:space="preserve"> {</w:t>
+      </w:r>
+      <w:r>
+        <w:rPr>
+          <w:color w:val="A9B7C6"/>
+        </w:rPr>
+        <w:br/>
+        <w:t xml:space="preserve">    File </w:t>
+      </w:r>
+      <w:proofErr w:type="spellStart"/>
+      <w:r>
+        <w:rPr>
+          <w:color w:val="A9B7C6"/>
+        </w:rPr>
+        <w:t>file</w:t>
+      </w:r>
+      <w:proofErr w:type="spellEnd"/>
+      <w:r>
+        <w:rPr>
+          <w:color w:val="A9B7C6"/>
+        </w:rPr>
+        <w:t xml:space="preserve"> = </w:t>
+      </w:r>
+      <w:r>
+        <w:rPr>
+          <w:color w:val="CC7832"/>
+        </w:rPr>
+        <w:t xml:space="preserve">new </w:t>
+      </w:r>
+      <w:r>
+        <w:rPr>
+          <w:color w:val="A9B7C6"/>
+        </w:rPr>
+        <w:t>File(</w:t>
+      </w:r>
+      <w:proofErr w:type="spellStart"/>
+      <w:r>
+        <w:rPr>
+          <w:color w:val="A9B7C6"/>
+        </w:rPr>
+        <w:t>boardName</w:t>
+      </w:r>
+      <w:proofErr w:type="spellEnd"/>
+      <w:r>
+        <w:rPr>
+          <w:color w:val="A9B7C6"/>
+        </w:rPr>
+        <w:t xml:space="preserve"> + </w:t>
+      </w:r>
+      <w:r>
+        <w:rPr>
+          <w:color w:val="9876AA"/>
+        </w:rPr>
+        <w:t>EXTENSION</w:t>
+      </w:r>
+      <w:r>
+        <w:rPr>
+          <w:color w:val="A9B7C6"/>
+        </w:rPr>
+        <w:t>)</w:t>
+      </w:r>
+      <w:r>
+        <w:rPr>
+          <w:color w:val="CC7832"/>
+        </w:rPr>
+        <w:t>;</w:t>
+      </w:r>
+      <w:r>
+        <w:rPr>
+          <w:color w:val="CC7832"/>
+        </w:rPr>
+        <w:br/>
+        <w:t xml:space="preserve">    </w:t>
+      </w:r>
+      <w:proofErr w:type="spellStart"/>
+      <w:r>
+        <w:rPr>
+          <w:color w:val="A9B7C6"/>
+        </w:rPr>
+        <w:t>FileInputStream</w:t>
+      </w:r>
+      <w:proofErr w:type="spellEnd"/>
+      <w:r>
+        <w:rPr>
+          <w:color w:val="A9B7C6"/>
+        </w:rPr>
+        <w:t xml:space="preserve"> </w:t>
+      </w:r>
+      <w:proofErr w:type="spellStart"/>
+      <w:r>
+        <w:rPr>
+          <w:color w:val="A9B7C6"/>
+        </w:rPr>
+        <w:t>inputStream</w:t>
+      </w:r>
+      <w:proofErr w:type="spellEnd"/>
+      <w:r>
+        <w:rPr>
+          <w:color w:val="A9B7C6"/>
+        </w:rPr>
+        <w:t xml:space="preserve"> = </w:t>
+      </w:r>
+      <w:r>
+        <w:rPr>
+          <w:color w:val="CC7832"/>
+        </w:rPr>
+        <w:t xml:space="preserve">new </w:t>
+      </w:r>
+      <w:proofErr w:type="spellStart"/>
+      <w:r>
+        <w:rPr>
+          <w:color w:val="A9B7C6"/>
+        </w:rPr>
+        <w:t>FileInputStream</w:t>
+      </w:r>
+      <w:proofErr w:type="spellEnd"/>
+      <w:r>
+        <w:rPr>
+          <w:color w:val="A9B7C6"/>
+        </w:rPr>
+        <w:t>(file)</w:t>
+      </w:r>
+      <w:r>
+        <w:rPr>
+          <w:color w:val="CC7832"/>
+        </w:rPr>
+        <w:t>;</w:t>
+      </w:r>
+      <w:r>
+        <w:rPr>
+          <w:color w:val="CC7832"/>
+        </w:rPr>
+        <w:br/>
+        <w:t xml:space="preserve">    </w:t>
+      </w:r>
+      <w:proofErr w:type="spellStart"/>
+      <w:r>
+        <w:rPr>
+          <w:color w:val="A9B7C6"/>
+        </w:rPr>
+        <w:t>ObjectInputStream</w:t>
+      </w:r>
+      <w:proofErr w:type="spellEnd"/>
+      <w:r>
+        <w:rPr>
+          <w:color w:val="A9B7C6"/>
+        </w:rPr>
+        <w:t xml:space="preserve"> out = </w:t>
+      </w:r>
+      <w:r>
+        <w:rPr>
+          <w:color w:val="CC7832"/>
+        </w:rPr>
+        <w:t xml:space="preserve">new </w:t>
+      </w:r>
+      <w:proofErr w:type="spellStart"/>
+      <w:r>
+        <w:rPr>
+          <w:color w:val="A9B7C6"/>
+        </w:rPr>
+        <w:t>ObjectInputStream</w:t>
+      </w:r>
+      <w:proofErr w:type="spellEnd"/>
+      <w:r>
+        <w:rPr>
+          <w:color w:val="A9B7C6"/>
+        </w:rPr>
+        <w:t>(</w:t>
+      </w:r>
+      <w:proofErr w:type="spellStart"/>
+      <w:r>
+        <w:rPr>
+          <w:color w:val="A9B7C6"/>
+        </w:rPr>
+        <w:t>inputStream</w:t>
+      </w:r>
+      <w:proofErr w:type="spellEnd"/>
+      <w:r>
+        <w:rPr>
+          <w:color w:val="A9B7C6"/>
+        </w:rPr>
+        <w:t>)</w:t>
+      </w:r>
+      <w:r>
+        <w:rPr>
+          <w:color w:val="CC7832"/>
+        </w:rPr>
+        <w:t>;</w:t>
+      </w:r>
+      <w:r>
+        <w:rPr>
+          <w:color w:val="CC7832"/>
+        </w:rPr>
+        <w:br/>
+        <w:t xml:space="preserve">    return </w:t>
+      </w:r>
+      <w:proofErr w:type="spellStart"/>
+      <w:r>
+        <w:rPr>
+          <w:color w:val="A9B7C6"/>
+        </w:rPr>
+        <w:t>out.readObject</w:t>
+      </w:r>
+      <w:proofErr w:type="spellEnd"/>
+      <w:r>
+        <w:rPr>
+          <w:color w:val="A9B7C6"/>
+        </w:rPr>
+        <w:t>()</w:t>
+      </w:r>
+      <w:r>
+        <w:rPr>
+          <w:color w:val="CC7832"/>
+        </w:rPr>
+        <w:t>;</w:t>
+      </w:r>
+      <w:r>
+        <w:rPr>
+          <w:color w:val="CC7832"/>
+        </w:rPr>
+        <w:br/>
+      </w:r>
+      <w:r>
+        <w:rPr>
+          <w:color w:val="A9B7C6"/>
+        </w:rPr>
+        <w:t>}</w:t>
+      </w:r>
+    </w:p>
+    <w:p>
+      <w:pPr>
+        <w:pStyle w:val="Caption"/>
+      </w:pPr>
+      <w:r>
+        <w:t xml:space="preserve">Code </w:t>
+      </w:r>
+      <w:fldSimple w:instr=" SEQ Code \* ARABIC ">
+        <w:r>
+          <w:rPr>
+            <w:noProof/>
+          </w:rPr>
+          <w:t>1</w:t>
+        </w:r>
+      </w:fldSimple>
+      <w:r>
+        <w:t xml:space="preserve"> – save and load methods as implemented by Board Saver File</w:t>
+      </w:r>
+    </w:p>
+    <w:p>
+      <w:r>
+        <w:t>This adaptor saves by concatenating the file extension to the board name. Then it streams the board’s contents to this file. To load, the board name is concatenated with the extension and a file is loaded with the resulting name. Then the board state object is read from this file and returned.</w:t>
+      </w:r>
+    </w:p>
+    <w:p>
+      <w:pPr>
+        <w:pStyle w:val="Heading1"/>
+      </w:pPr>
+      <w:r>
+        <w:lastRenderedPageBreak/>
+        <w:t>Refactor</w:t>
+      </w:r>
+    </w:p>
+    <w:p>
+      <w:pPr>
+        <w:pStyle w:val="Heading2"/>
+      </w:pPr>
+      <w:r>
+        <w:t>Magic numbers and Magic text</w:t>
+      </w:r>
+    </w:p>
+    <w:p>
+      <w:r>
+        <w:t>Text was removed from methods into final properties on the class they were contained in. (1) An example of this was the extension of the board state files.</w:t>
+      </w:r>
+      <w:r>
+        <w:t xml:space="preserve"> Numbers were similarly removed and replaced with descriptively named constants. (1)</w:t>
+      </w:r>
     </w:p>
     <w:p/>
     <w:sectPr>

</xml_diff>

<commit_message>
finished features & write up. bugs
</commit_message>
<xml_diff>
--- a/documentation/Software Architecture Overview - t00210844.docx
+++ b/documentation/Software Architecture Overview - t00210844.docx
@@ -410,7 +410,7 @@
                                     <w:rPr>
                                       <w:noProof/>
                                     </w:rPr>
-                                    <w:t>21/</w:t>
+                                    <w:t>22/</w:t>
                                   </w:r>
                                   <w:r>
                                     <w:rPr>
@@ -488,7 +488,7 @@
                               <w:rPr>
                                 <w:noProof/>
                               </w:rPr>
-                              <w:t>21/</w:t>
+                              <w:t>22/</w:t>
                             </w:r>
                             <w:r>
                               <w:rPr>
@@ -6135,10 +6135,12 @@
         <w:t xml:space="preserve">If the piece is in </w:t>
       </w:r>
       <w:proofErr w:type="spellStart"/>
+      <w:proofErr w:type="gramStart"/>
       <w:r>
         <w:t>a</w:t>
       </w:r>
       <w:proofErr w:type="spellEnd"/>
+      <w:proofErr w:type="gramEnd"/>
       <w:r>
         <w:t xml:space="preserve"> invalid position or if the piece was not moved, the selected piece is not moved and the graphic is reset.</w:t>
       </w:r>
@@ -6636,7 +6638,15 @@
     </w:p>
     <w:p>
       <w:r>
-        <w:t>GameControl acts as a simple factory which starts the entire program. It contains the logic to guarantee the state is correct when the game is began and restarted.</w:t>
+        <w:t xml:space="preserve">GameControl acts as a simple factory which starts the entire program. It contains the logic to guarantee the state is correct when the game is </w:t>
+      </w:r>
+      <w:proofErr w:type="gramStart"/>
+      <w:r>
+        <w:t>began</w:t>
+      </w:r>
+      <w:proofErr w:type="gramEnd"/>
+      <w:r>
+        <w:t xml:space="preserve"> and restarted.</w:t>
       </w:r>
     </w:p>
     <w:p>
@@ -8267,6 +8277,9 @@
         <w:pStyle w:val="Caption"/>
       </w:pPr>
       <w:r>
+        <w:rPr>
+          <w:noProof/>
+        </w:rPr>
         <w:drawing>
           <wp:inline distT="0" distB="0" distL="0" distR="0" wp14:anchorId="58148ACE" wp14:editId="58CF5188">
             <wp:extent cx="5731510" cy="2409825"/>
@@ -8323,6 +8336,9 @@
         <w:pStyle w:val="Caption"/>
       </w:pPr>
       <w:r>
+        <w:rPr>
+          <w:noProof/>
+        </w:rPr>
         <w:lastRenderedPageBreak/>
         <w:drawing>
           <wp:inline distT="0" distB="0" distL="0" distR="0" wp14:anchorId="12CF2973" wp14:editId="4864571E">
@@ -8520,6 +8536,17 @@
       </w:r>
     </w:p>
     <w:p>
+      <w:r>
+        <w:t>Going from the tightly coupled app to it required more than just moving logic. The flow of logic had to change as calls in 1 function were separated into different methods. Changing from the heavy use</w:t>
+      </w:r>
+      <w:r>
+        <w:t xml:space="preserve"> of static properties, leaking classes into each other, meant the logic had to be fundamentally altered to decouple them. The piece class had to have its methods altered to take in a reference to the board it used to move. This heavy alteration created many more bugs, which themselves were difficult to debug as they could be a defect in many classes; network, receiver, sender, or even one of the component classes.</w:t>
+      </w:r>
+      <w:r>
+        <w:t xml:space="preserve"> True microservices were not achieved as the frontend and backend components rely on the piece package.</w:t>
+      </w:r>
+    </w:p>
+    <w:p>
       <w:pPr>
         <w:pStyle w:val="Heading2"/>
       </w:pPr>
@@ -8532,6 +8559,9 @@
     </w:p>
     <w:p>
       <w:r>
+        <w:rPr>
+          <w:noProof/>
+        </w:rPr>
         <w:drawing>
           <wp:inline distT="0" distB="0" distL="0" distR="0" wp14:anchorId="302DCE99" wp14:editId="14F68489">
             <wp:extent cx="5731510" cy="4517390"/>
@@ -8594,6 +8624,11 @@
       </w:r>
     </w:p>
     <w:p>
+      <w:r>
+        <w:t>This pattern’s simplicity and reuse of interfaces means it is easier than others to implement while providing its benefits.</w:t>
+      </w:r>
+    </w:p>
+    <w:p>
       <w:pPr>
         <w:pStyle w:val="HTMLPreformatted"/>
         <w:shd w:val="clear" w:color="auto" w:fill="2B2B2B"/>
@@ -9242,6 +9277,9 @@
         <w:pStyle w:val="Caption"/>
       </w:pPr>
       <w:r>
+        <w:rPr>
+          <w:noProof/>
+        </w:rPr>
         <w:drawing>
           <wp:inline distT="0" distB="0" distL="0" distR="0" wp14:anchorId="77E55449" wp14:editId="3B780A62">
             <wp:extent cx="5731510" cy="4306570"/>
@@ -9302,6 +9340,11 @@
       </w:r>
     </w:p>
     <w:p>
+      <w:r>
+        <w:t>Dividing each menu into these states made it easier to refactor the software as it provided a structure. The previous system had each menu instantiate the new one and stop. There was little structure to it, such as how cleaning the state could be the responsibility of either the new class or old class. With the menu abstract class, there is a defined responsibility for menus to clean up before the next one is created, and the constructor sets up the state for them. Also, memory is more predictable as each menu is only left for the garbage collector once it had finished, unlike before where each class was not contained in any clear parent as it operated.</w:t>
+      </w:r>
+    </w:p>
+    <w:p>
       <w:pPr>
         <w:pStyle w:val="Heading2"/>
       </w:pPr>
@@ -9314,6 +9357,9 @@
     </w:p>
     <w:p>
       <w:r>
+        <w:rPr>
+          <w:noProof/>
+        </w:rPr>
         <w:drawing>
           <wp:inline distT="0" distB="0" distL="0" distR="0" wp14:anchorId="0EDE2193" wp14:editId="36BBEB70">
             <wp:extent cx="5731510" cy="2896235"/>
@@ -9375,7 +9421,29 @@
         <w:t xml:space="preserve">The piece factory class performs the instantiation of the classes which inherit from piece on behalf of other classes. </w:t>
       </w:r>
       <w:r>
-        <w:t>With the piece factory, in addition to the existing piece abstract class, other classes no longer must interact with the implementation classes for each piece. This allows for these classes to be extended or replaced while only modifying these 2 classes, allowing for looser coupling, in turn having better maintainability and extendibility.</w:t>
+        <w:t>With the piece factory, in addition to the existing piece abstract class, other classes no longer must interact with the implementation classes for each piece. This allows for these classes to be extended or replaced while only modifying these 2 classes, allowing for looser coupling, in turn having better maintainability</w:t>
+      </w:r>
+      <w:r>
+        <w:t xml:space="preserve">, </w:t>
+      </w:r>
+      <w:r>
+        <w:t>extendibility</w:t>
+      </w:r>
+      <w:r>
+        <w:t xml:space="preserve"> and reduced code reuse.</w:t>
+      </w:r>
+    </w:p>
+    <w:p>
+      <w:r>
+        <w:t xml:space="preserve">This, </w:t>
+      </w:r>
+      <w:proofErr w:type="gramStart"/>
+      <w:r>
+        <w:t>similar to</w:t>
+      </w:r>
+      <w:proofErr w:type="gramEnd"/>
+      <w:r>
+        <w:t xml:space="preserve"> the adaptor,  was a simple pattern that did not take long to implement while providing its benefits and only added 1 new class. </w:t>
       </w:r>
     </w:p>
     <w:p>
@@ -9390,6 +9458,9 @@
     </w:p>
     <w:p>
       <w:r>
+        <w:rPr>
+          <w:noProof/>
+        </w:rPr>
         <w:drawing>
           <wp:inline distT="0" distB="0" distL="0" distR="0" wp14:anchorId="0BF21358" wp14:editId="07CADDD2">
             <wp:extent cx="5731510" cy="1965960"/>
@@ -9461,12 +9532,28 @@
       </w:r>
     </w:p>
     <w:p>
+      <w:r>
+        <w:t xml:space="preserve">A difficulty in implementing this pattern is deciding on the consistency of the command object. For this project, 1 command object with a varied payload was chosen. This allowed for a simple </w:t>
+      </w:r>
+      <w:r>
+        <w:lastRenderedPageBreak/>
+        <w:t>implementation as each receiver would just check for the class of the payload and decide accordingly. However, there are cases where this was insufficient without special data classes, which are code smells. A hacky solution was used for the win message due to lack of time. The winning team were encoded in the source address.</w:t>
+      </w:r>
+      <w:r>
+        <w:t xml:space="preserve"> The initial design would not have required this hack, as there would be 2 different fields for command and payload. This did not seem necessary originally, so the command field was dropped.</w:t>
+      </w:r>
+    </w:p>
+    <w:p>
+      <w:r>
+        <w:t>Implementing the receiver and sender was useful as it created clear responsibilities for each component. Only those 2 classes would have to be referenced to figure out how the component would interact with any other component.</w:t>
+      </w:r>
+    </w:p>
+    <w:p>
       <w:pPr>
         <w:pStyle w:val="Heading1"/>
       </w:pPr>
       <w:bookmarkStart w:id="36" w:name="_Toc119920899"/>
       <w:r>
-        <w:lastRenderedPageBreak/>
         <w:t>Refactor</w:t>
       </w:r>
       <w:bookmarkEnd w:id="36"/>
@@ -9540,6 +9627,9 @@
     </w:p>
     <w:p>
       <w:r>
+        <w:rPr>
+          <w:noProof/>
+        </w:rPr>
         <w:drawing>
           <wp:inline distT="0" distB="0" distL="0" distR="0" wp14:anchorId="0A7888B6" wp14:editId="1DCB04D8">
             <wp:extent cx="5731510" cy="2109470"/>
@@ -9603,6 +9693,7 @@
       </w:pPr>
       <w:bookmarkStart w:id="41" w:name="_Toc119920904"/>
       <w:r>
+        <w:lastRenderedPageBreak/>
         <w:t>Conclusion</w:t>
       </w:r>
       <w:bookmarkEnd w:id="41"/>
@@ -9617,7 +9708,10 @@
     </w:p>
     <w:p>
       <w:r>
-        <w:t xml:space="preserve">This has come with the issue that state is more difficult to manage between components. Unit testing would be easy on this system as each component could be sent messages and the test would listen for correct responses and verify correct state changes inside the component. Yet issues between components could be in the network, services   </w:t>
+        <w:t>This has come with the issue that state is more difficult to manage between components. Unit testing would be easy on this system as each component could be sent messages and the test would listen for correct responses and verify correct state changes inside the component. Yet issues between components could be in the network, services</w:t>
+      </w:r>
+      <w:r>
+        <w:t xml:space="preserve">. </w:t>
       </w:r>
     </w:p>
     <w:p>
@@ -9626,10 +9720,28 @@
       </w:pPr>
       <w:bookmarkStart w:id="42" w:name="_Toc119920905"/>
       <w:r>
-        <w:lastRenderedPageBreak/>
         <w:t>Reflection</w:t>
       </w:r>
       <w:bookmarkEnd w:id="42"/>
+    </w:p>
+    <w:p>
+      <w:r>
+        <w:t xml:space="preserve">As was correctly pointed out, the microservice architecture was an ambitious approach. </w:t>
+      </w:r>
+      <w:r>
+        <w:t xml:space="preserve">My initial belief that this would be the more efficient choice with a higher point ceiling may or may not be correct, but it did result in a difficult refactoring. </w:t>
+      </w:r>
+    </w:p>
+    <w:p>
+      <w:r>
+        <w:t>Initially, there was an attempt to embrace the microservice ideology resulting in a complex network (Fig. 14)</w:t>
+      </w:r>
+      <w:r>
+        <w:t xml:space="preserve">. Transforming the existing software into this turned out to be too large of task due to how tightly coupled it was. </w:t>
+      </w:r>
+      <w:r>
+        <w:t xml:space="preserve">Even the final product resembles more a merger or layers architecture with client server communication( more accurately peer to peer between the frontend and backend and client server between the backend and data access) than true microservices due to multiple common dependencies. </w:t>
+      </w:r>
     </w:p>
     <w:p>
       <w:r>
@@ -9692,8 +9804,12 @@
         <w:t xml:space="preserve"> – Original component network structure.</w:t>
       </w:r>
     </w:p>
-    <w:p/>
-    <w:p/>
+    <w:p>
+      <w:r>
+        <w:lastRenderedPageBreak/>
+        <w:t>These dependencies derive from the fact data exchange happens with java object, meaning both ends require the class. This was chosen purely out of convenience so that a JSON library would have taken time to implement.</w:t>
+      </w:r>
+    </w:p>
     <w:p/>
     <w:sectPr>
       <w:pgSz w:w="11906" w:h="16838"/>

</xml_diff>